<commit_message>
Added data for iterative delta analysis
</commit_message>
<xml_diff>
--- a/mainText/20200620_PaperTvoid_07.docx
+++ b/mainText/20200620_PaperTvoid_07.docx
@@ -1091,19 +1091,7 @@
         <w:rPr>
           <w:rFonts w:cs="Times New Roman"/>
         </w:rPr>
-        <w:t xml:space="preserve"> (</w:t>
-      </w:r>
-      <w:r>
-        <w:rPr>
-          <w:rFonts w:cs="Times New Roman"/>
-        </w:rPr>
-        <w:t>refractive index)</w:t>
-      </w:r>
-      <w:r>
-        <w:rPr>
-          <w:rFonts w:cs="Times New Roman"/>
-        </w:rPr>
-        <w:t xml:space="preserve"> detection</w:t>
+        <w:t xml:space="preserve"> (refractive index) detection</w:t>
       </w:r>
       <w:r>
         <w:rPr>
@@ -1262,13 +1250,7 @@
         <w:rPr>
           <w:rFonts w:cs="Times New Roman"/>
         </w:rPr>
-        <w:t xml:space="preserve"> (</w:t>
-      </w:r>
-      <w:r>
-        <w:rPr>
-          <w:rFonts w:cs="Times New Roman"/>
-        </w:rPr>
-        <w:t>Wahlund</w:t>
+        <w:t xml:space="preserve"> (Wahlund</w:t>
       </w:r>
       <w:r>
         <w:rPr>
@@ -1280,25 +1262,7 @@
         <w:rPr>
           <w:rFonts w:cs="Times New Roman"/>
         </w:rPr>
-        <w:t xml:space="preserve">7, </w:t>
-      </w:r>
-      <w:r>
-        <w:rPr>
-          <w:rFonts w:cs="Times New Roman"/>
-        </w:rPr>
-        <w:t>Wahlund</w:t>
-      </w:r>
-      <w:r>
-        <w:rPr>
-          <w:rFonts w:cs="Times New Roman"/>
-        </w:rPr>
-        <w:t>2013</w:t>
-      </w:r>
-      <w:r>
-        <w:rPr>
-          <w:rFonts w:cs="Times New Roman"/>
-        </w:rPr>
-        <w:t>)</w:t>
+        <w:t>7, Wahlund2013)</w:t>
       </w:r>
       <w:r>
         <w:rPr>
@@ -1950,27 +1914,14 @@
       <w:r>
         <w:t xml:space="preserve">Figure </w:t>
       </w:r>
-      <w:r>
-        <w:fldChar w:fldCharType="begin"/>
-      </w:r>
-      <w:r>
-        <w:instrText xml:space="preserve"> SEQ Figure \* ARABIC </w:instrText>
-      </w:r>
-      <w:r>
-        <w:fldChar w:fldCharType="separate"/>
-      </w:r>
-      <w:r>
-        <w:rPr>
-          <w:noProof/>
-        </w:rPr>
-        <w:t>1</w:t>
-      </w:r>
-      <w:r>
-        <w:rPr>
-          <w:noProof/>
-        </w:rPr>
-        <w:fldChar w:fldCharType="end"/>
-      </w:r>
+      <w:fldSimple w:instr=" SEQ Figure \* ARABIC ">
+        <w:r>
+          <w:rPr>
+            <w:noProof/>
+          </w:rPr>
+          <w:t>1</w:t>
+        </w:r>
+      </w:fldSimple>
       <w:r>
         <w:t>.</w:t>
       </w:r>
@@ -3665,27 +3616,14 @@
       <w:r>
         <w:t xml:space="preserve">Figure </w:t>
       </w:r>
-      <w:r>
-        <w:fldChar w:fldCharType="begin"/>
-      </w:r>
-      <w:r>
-        <w:instrText xml:space="preserve"> SEQ Figure \* ARABIC </w:instrText>
-      </w:r>
-      <w:r>
-        <w:fldChar w:fldCharType="separate"/>
-      </w:r>
-      <w:r>
-        <w:rPr>
-          <w:noProof/>
-        </w:rPr>
-        <w:t>2</w:t>
-      </w:r>
-      <w:r>
-        <w:rPr>
-          <w:noProof/>
-        </w:rPr>
-        <w:fldChar w:fldCharType="end"/>
-      </w:r>
+      <w:fldSimple w:instr=" SEQ Figure \* ARABIC ">
+        <w:r>
+          <w:rPr>
+            <w:noProof/>
+          </w:rPr>
+          <w:t>2</w:t>
+        </w:r>
+      </w:fldSimple>
       <w:r>
         <w:t xml:space="preserve">: Relationship between R and </w:t>
       </w:r>
@@ -4720,27 +4658,14 @@
       <w:r>
         <w:t xml:space="preserve">Figure </w:t>
       </w:r>
-      <w:r>
-        <w:fldChar w:fldCharType="begin"/>
-      </w:r>
-      <w:r>
-        <w:instrText xml:space="preserve"> SEQ Figure \* ARABIC </w:instrText>
-      </w:r>
-      <w:r>
-        <w:fldChar w:fldCharType="separate"/>
-      </w:r>
-      <w:r>
-        <w:rPr>
-          <w:noProof/>
-        </w:rPr>
-        <w:t>3</w:t>
-      </w:r>
-      <w:r>
-        <w:rPr>
-          <w:noProof/>
-        </w:rPr>
-        <w:fldChar w:fldCharType="end"/>
-      </w:r>
+      <w:fldSimple w:instr=" SEQ Figure \* ARABIC ">
+        <w:r>
+          <w:rPr>
+            <w:noProof/>
+          </w:rPr>
+          <w:t>3</w:t>
+        </w:r>
+      </w:fldSimple>
       <w:r>
         <w:t xml:space="preserve">. Coordinate system with the shape description function </w:t>
       </w:r>
@@ -6957,27 +6882,14 @@
       <w:r>
         <w:t xml:space="preserve">Figure </w:t>
       </w:r>
-      <w:r>
-        <w:fldChar w:fldCharType="begin"/>
-      </w:r>
-      <w:r>
-        <w:instrText xml:space="preserve"> SEQ Figure \* ARABIC </w:instrText>
-      </w:r>
-      <w:r>
-        <w:fldChar w:fldCharType="separate"/>
-      </w:r>
-      <w:r>
-        <w:rPr>
-          <w:noProof/>
-        </w:rPr>
-        <w:t>4</w:t>
-      </w:r>
-      <w:r>
-        <w:rPr>
-          <w:noProof/>
-        </w:rPr>
-        <w:fldChar w:fldCharType="end"/>
-      </w:r>
+      <w:fldSimple w:instr=" SEQ Figure \* ARABIC ">
+        <w:r>
+          <w:rPr>
+            <w:noProof/>
+          </w:rPr>
+          <w:t>4</w:t>
+        </w:r>
+      </w:fldSimple>
       <w:r>
         <w:t>. User interface for the manual read</w:t>
       </w:r>
@@ -9297,6 +9209,170 @@
           <w:tcPr>
             <w:tcW w:w="1316" w:type="dxa"/>
             <w:tcBorders>
+              <w:top w:val="nil"/>
+              <w:left w:val="nil"/>
+              <w:bottom w:val="single" w:sz="4" w:space="0" w:color="auto"/>
+              <w:right w:val="nil"/>
+            </w:tcBorders>
+          </w:tcPr>
+          <w:p>
+            <w:pPr>
+              <w:keepNext/>
+              <w:keepLines/>
+              <w:jc w:val="both"/>
+              <w:rPr>
+                <w:rFonts w:cs="Times New Roman"/>
+              </w:rPr>
+            </w:pPr>
+            <w:r>
+              <w:rPr>
+                <w:rFonts w:cs="Times New Roman"/>
+              </w:rPr>
+              <w:t>Side condition</w:t>
+            </w:r>
+          </w:p>
+        </w:tc>
+        <w:tc>
+          <w:tcPr>
+            <w:tcW w:w="1294" w:type="dxa"/>
+            <w:tcBorders>
+              <w:top w:val="nil"/>
+              <w:left w:val="nil"/>
+              <w:bottom w:val="single" w:sz="4" w:space="0" w:color="auto"/>
+              <w:right w:val="nil"/>
+            </w:tcBorders>
+          </w:tcPr>
+          <w:p>
+            <w:pPr>
+              <w:keepNext/>
+              <w:keepLines/>
+              <w:jc w:val="center"/>
+              <w:rPr>
+                <w:rFonts w:cs="Times New Roman"/>
+              </w:rPr>
+            </w:pPr>
+            <w:r>
+              <w:rPr>
+                <w:rFonts w:cs="Times New Roman"/>
+              </w:rPr>
+              <w:t>-</w:t>
+            </w:r>
+          </w:p>
+        </w:tc>
+        <w:tc>
+          <w:tcPr>
+            <w:tcW w:w="1620" w:type="dxa"/>
+            <w:tcBorders>
+              <w:top w:val="nil"/>
+              <w:left w:val="nil"/>
+              <w:bottom w:val="single" w:sz="4" w:space="0" w:color="auto"/>
+              <w:right w:val="nil"/>
+            </w:tcBorders>
+          </w:tcPr>
+          <w:p>
+            <w:pPr>
+              <w:keepNext/>
+              <w:keepLines/>
+              <w:jc w:val="center"/>
+              <w:rPr>
+                <w:rFonts w:cs="Times New Roman"/>
+              </w:rPr>
+            </w:pPr>
+            <w:r>
+              <w:rPr>
+                <w:rFonts w:cs="Times New Roman"/>
+              </w:rPr>
+              <w:t>-</w:t>
+            </w:r>
+          </w:p>
+        </w:tc>
+        <w:tc>
+          <w:tcPr>
+            <w:tcW w:w="1620" w:type="dxa"/>
+            <w:tcBorders>
+              <w:top w:val="nil"/>
+              <w:left w:val="nil"/>
+              <w:bottom w:val="single" w:sz="4" w:space="0" w:color="auto"/>
+              <w:right w:val="nil"/>
+            </w:tcBorders>
+          </w:tcPr>
+          <w:p>
+            <w:pPr>
+              <w:keepNext/>
+              <w:keepLines/>
+              <w:jc w:val="center"/>
+              <w:rPr>
+                <w:rFonts w:cs="Times New Roman"/>
+              </w:rPr>
+            </w:pPr>
+            <w:r>
+              <w:rPr>
+                <w:rFonts w:cs="Times New Roman"/>
+              </w:rPr>
+              <w:t>Eq. 9</w:t>
+            </w:r>
+          </w:p>
+        </w:tc>
+        <w:tc>
+          <w:tcPr>
+            <w:tcW w:w="1800" w:type="dxa"/>
+            <w:tcBorders>
+              <w:top w:val="nil"/>
+              <w:left w:val="nil"/>
+              <w:bottom w:val="single" w:sz="4" w:space="0" w:color="auto"/>
+              <w:right w:val="nil"/>
+            </w:tcBorders>
+          </w:tcPr>
+          <w:p>
+            <w:pPr>
+              <w:keepNext/>
+              <w:keepLines/>
+              <w:jc w:val="center"/>
+              <w:rPr>
+                <w:rFonts w:cs="Times New Roman"/>
+              </w:rPr>
+            </w:pPr>
+            <w:r>
+              <w:rPr>
+                <w:rFonts w:cs="Times New Roman"/>
+              </w:rPr>
+              <w:t>Eq. 9</w:t>
+            </w:r>
+          </w:p>
+        </w:tc>
+        <w:tc>
+          <w:tcPr>
+            <w:tcW w:w="1620" w:type="dxa"/>
+            <w:tcBorders>
+              <w:top w:val="nil"/>
+              <w:left w:val="nil"/>
+              <w:bottom w:val="single" w:sz="4" w:space="0" w:color="auto"/>
+              <w:right w:val="nil"/>
+            </w:tcBorders>
+          </w:tcPr>
+          <w:p>
+            <w:pPr>
+              <w:keepNext/>
+              <w:keepLines/>
+              <w:jc w:val="center"/>
+              <w:rPr>
+                <w:rFonts w:cs="Times New Roman"/>
+              </w:rPr>
+            </w:pPr>
+            <w:r>
+              <w:rPr>
+                <w:rFonts w:cs="Times New Roman"/>
+              </w:rPr>
+              <w:t>Eq. 9</w:t>
+            </w:r>
+          </w:p>
+        </w:tc>
+      </w:tr>
+      <w:tr>
+        <w:tc>
+          <w:tcPr>
+            <w:tcW w:w="1316" w:type="dxa"/>
+            <w:tcBorders>
               <w:top w:val="single" w:sz="4" w:space="0" w:color="auto"/>
               <w:left w:val="nil"/>
               <w:bottom w:val="nil"/>
@@ -9983,14 +10059,8 @@
         <w:rPr>
           <w:rFonts w:cs="Times New Roman"/>
         </w:rPr>
-        <w:t xml:space="preserve">Based on the theory above we implemented 5 calibration algorithms. The calibration-dependent three methods enable an estimation of the void peak time from the geometrical properties of the calibrated channel. Thus, manual readout of the void peak is avoided entirely and the methods can be integrated in </w:t>
-      </w:r>
-      <w:r>
-        <w:rPr>
-          <w:rFonts w:cs="Times New Roman"/>
-        </w:rPr>
         <w:lastRenderedPageBreak/>
-        <w:t xml:space="preserve">an entirely automated procedure. The direct conversion turns out to be useful if no appropriated standard is available. These algorithms vary in their specific required input magnitudes (Tab. 1). A pseudocode </w:t>
+        <w:t xml:space="preserve">Based on the theory above we implemented 5 calibration algorithms. The calibration-dependent three methods enable an estimation of the void peak time from the geometrical properties of the calibrated channel. Thus, manual readout of the void peak is avoided entirely and the methods can be integrated in an entirely automated procedure. The direct conversion turns out to be useful if no appropriated standard is available. These algorithms vary in their specific required input magnitudes (Tab. 1). A pseudocode </w:t>
       </w:r>
       <w:r>
         <w:rPr>
@@ -10505,7 +10575,19 @@
         <w:rPr>
           <w:rFonts w:cs="Times New Roman"/>
         </w:rPr>
-        <w:t>conducted according to the elution peak of a BSA measurement.</w:t>
+        <w:t>conducted according to the el</w:t>
+      </w:r>
+      <w:r>
+        <w:rPr>
+          <w:rFonts w:cs="Times New Roman"/>
+        </w:rPr>
+        <w:t>ution peak of a BSA measurement using the respective function in Wyatt.</w:t>
+      </w:r>
+      <w:r>
+        <w:rPr>
+          <w:rFonts w:cs="Times New Roman"/>
+        </w:rPr>
+        <w:t xml:space="preserve"> Only signals with a decent signal-to-noise ratio were considered.</w:t>
       </w:r>
     </w:p>
     <w:p>
@@ -10518,7 +10600,97 @@
         <w:rPr>
           <w:rFonts w:cs="Times New Roman"/>
         </w:rPr>
-        <w:t>In the channel, a W350 spacer was used, the detailed parameters are given together with the measurement results in Table 3.</w:t>
+        <w:t xml:space="preserve">In the channel, an SC </w:t>
+      </w:r>
+      <w:r>
+        <w:rPr>
+          <w:rFonts w:cs="Times New Roman"/>
+        </w:rPr>
+        <w:t>W350 spac</w:t>
+      </w:r>
+      <w:r>
+        <w:rPr>
+          <w:rFonts w:cs="Times New Roman"/>
+        </w:rPr>
+        <w:t>er</w:t>
+      </w:r>
+      <w:r>
+        <w:rPr>
+          <w:rFonts w:cs="Times New Roman"/>
+        </w:rPr>
+        <w:t xml:space="preserve"> from Wyatt</w:t>
+      </w:r>
+      <w:r>
+        <w:rPr>
+          <w:rFonts w:cs="Times New Roman"/>
+        </w:rPr>
+        <w:t xml:space="preserve"> was used</w:t>
+      </w:r>
+      <w:r>
+        <w:rPr>
+          <w:rFonts w:cs="Times New Roman"/>
+        </w:rPr>
+        <w:t>.</w:t>
+      </w:r>
+      <w:r>
+        <w:rPr>
+          <w:rFonts w:cs="Times New Roman"/>
+        </w:rPr>
+        <w:t xml:space="preserve"> </w:t>
+      </w:r>
+      <w:r>
+        <w:rPr>
+          <w:rFonts w:cs="Times New Roman"/>
+        </w:rPr>
+        <w:t>T</w:t>
+      </w:r>
+      <w:r>
+        <w:rPr>
+          <w:rFonts w:cs="Times New Roman"/>
+        </w:rPr>
+        <w:t xml:space="preserve">he detailed </w:t>
+      </w:r>
+      <w:r>
+        <w:rPr>
+          <w:rFonts w:cs="Times New Roman"/>
+        </w:rPr>
+        <w:t>dimensions</w:t>
+      </w:r>
+      <w:r>
+        <w:rPr>
+          <w:rFonts w:cs="Times New Roman"/>
+        </w:rPr>
+        <w:t xml:space="preserve"> are given</w:t>
+      </w:r>
+      <w:r>
+        <w:rPr>
+          <w:rFonts w:cs="Times New Roman"/>
+        </w:rPr>
+        <w:t xml:space="preserve"> in Table 3,</w:t>
+      </w:r>
+      <w:r>
+        <w:rPr>
+          <w:rFonts w:cs="Times New Roman"/>
+        </w:rPr>
+        <w:t xml:space="preserve"> together with the measurement </w:t>
+      </w:r>
+      <w:r>
+        <w:rPr>
+          <w:rFonts w:cs="Times New Roman"/>
+        </w:rPr>
+        <w:t>conditions</w:t>
+      </w:r>
+      <w:r>
+        <w:rPr>
+          <w:rFonts w:cs="Times New Roman"/>
+        </w:rPr>
+        <w:t xml:space="preserve"> and related input parameters for the algorithms</w:t>
+      </w:r>
+      <w:r>
+        <w:rPr>
+          <w:rFonts w:cs="Times New Roman"/>
+        </w:rPr>
+        <w:t>.</w:t>
       </w:r>
       <w:r>
         <w:rPr>
@@ -10712,38 +10884,44 @@
       <w:pPr>
         <w:rPr>
           <w:rFonts w:cs="Times New Roman"/>
+          <w:b/>
         </w:rPr>
       </w:pPr>
+      <w:r>
+        <w:rPr>
+          <w:rFonts w:cs="Times New Roman"/>
+          <w:b/>
+        </w:rPr>
+        <w:t>Results</w:t>
+      </w:r>
     </w:p>
     <w:p>
       <w:pPr>
         <w:rPr>
           <w:rFonts w:cs="Times New Roman"/>
-          <w:b/>
+          <w:i/>
         </w:rPr>
       </w:pPr>
       <w:r>
         <w:rPr>
           <w:rFonts w:cs="Times New Roman"/>
-          <w:b/>
-        </w:rPr>
-        <w:lastRenderedPageBreak/>
-        <w:t>Results</w:t>
-      </w:r>
-    </w:p>
-    <w:p>
-      <w:pPr>
-        <w:rPr>
-          <w:rFonts w:cs="Times New Roman"/>
           <w:i/>
         </w:rPr>
-      </w:pPr>
+        <w:t>Comparison of algorithms with</w:t>
+      </w:r>
       <w:r>
         <w:rPr>
           <w:rFonts w:cs="Times New Roman"/>
           <w:i/>
         </w:rPr>
-        <w:t>Comparison of algorithms with test measurem</w:t>
+        <w:t xml:space="preserve"> own</w:t>
+      </w:r>
+      <w:r>
+        <w:rPr>
+          <w:rFonts w:cs="Times New Roman"/>
+          <w:i/>
+        </w:rPr>
+        <w:t xml:space="preserve"> test measurem</w:t>
       </w:r>
       <w:r>
         <w:rPr>
@@ -13667,27 +13845,14 @@
       <w:r>
         <w:t xml:space="preserve">Figure </w:t>
       </w:r>
-      <w:r>
-        <w:fldChar w:fldCharType="begin"/>
-      </w:r>
-      <w:r>
-        <w:instrText xml:space="preserve"> SEQ Figure \* ARABIC </w:instrText>
-      </w:r>
-      <w:r>
-        <w:fldChar w:fldCharType="separate"/>
-      </w:r>
-      <w:r>
-        <w:rPr>
-          <w:noProof/>
-        </w:rPr>
-        <w:t>5</w:t>
-      </w:r>
-      <w:r>
-        <w:rPr>
-          <w:noProof/>
-        </w:rPr>
-        <w:fldChar w:fldCharType="end"/>
-      </w:r>
+      <w:fldSimple w:instr=" SEQ Figure \* ARABIC ">
+        <w:r>
+          <w:rPr>
+            <w:noProof/>
+          </w:rPr>
+          <w:t>5</w:t>
+        </w:r>
+      </w:fldSimple>
       <w:r>
         <w:t xml:space="preserve">. User interface for the manual read-out of </w:t>
       </w:r>
@@ -13824,27 +13989,14 @@
       <w:r>
         <w:t xml:space="preserve">Figure </w:t>
       </w:r>
-      <w:r>
-        <w:fldChar w:fldCharType="begin"/>
-      </w:r>
-      <w:r>
-        <w:instrText xml:space="preserve"> SEQ Figure \* ARABIC </w:instrText>
-      </w:r>
-      <w:r>
-        <w:fldChar w:fldCharType="separate"/>
-      </w:r>
-      <w:r>
-        <w:rPr>
-          <w:noProof/>
-        </w:rPr>
-        <w:t>6</w:t>
-      </w:r>
-      <w:r>
-        <w:rPr>
-          <w:noProof/>
-        </w:rPr>
-        <w:fldChar w:fldCharType="end"/>
-      </w:r>
+      <w:fldSimple w:instr=" SEQ Figure \* ARABIC ">
+        <w:r>
+          <w:rPr>
+            <w:noProof/>
+          </w:rPr>
+          <w:t>6</w:t>
+        </w:r>
+      </w:fldSimple>
       <w:r>
         <w:t xml:space="preserve">. User interface for the manual read-out of </w:t>
       </w:r>
@@ -13980,12 +14132,7 @@
     </w:p>
     <w:p>
       <w:r>
-        <w:t>Consequently, th</w:t>
-      </w:r>
-      <w:bookmarkStart w:id="0" w:name="_GoBack"/>
-      <w:bookmarkEnd w:id="0"/>
-      <w:r>
-        <w:t xml:space="preserve">e same observation is made for the relation of </w:t>
+        <w:t xml:space="preserve">Consequently, the same observation is made for the relation of </w:t>
       </w:r>
       <w:r>
         <w:rPr>
@@ -14040,13 +14187,40 @@
         <w:t>.</w:t>
       </w:r>
       <w:r>
-        <w:t xml:space="preserve"> As each of our calibration calculations was deduced from the established AF4 theroy, we would have expected each of the calculation</w:t>
-      </w:r>
-      <w:r>
-        <w:t>s to lead to a very similar result</w:t>
-      </w:r>
-      <w:r>
-        <w:t xml:space="preserve">. </w:t>
+        <w:t xml:space="preserve"> As each of our calibration calculations was deduced from </w:t>
+      </w:r>
+      <w:r>
+        <w:t xml:space="preserve">essentially </w:t>
+      </w:r>
+      <w:r>
+        <w:t>the</w:t>
+      </w:r>
+      <w:r>
+        <w:t xml:space="preserve"> same</w:t>
+      </w:r>
+      <w:r>
+        <w:t xml:space="preserve"> established AF4 theroy, we would have expected each of the calculation</w:t>
+      </w:r>
+      <w:r>
+        <w:t>s</w:t>
+      </w:r>
+      <w:r>
+        <w:t xml:space="preserve"> </w:t>
+      </w:r>
+      <w:r>
+        <w:t xml:space="preserve">to lead to </w:t>
+      </w:r>
+      <w:r>
+        <w:t xml:space="preserve">yield </w:t>
+      </w:r>
+      <w:r>
+        <w:t>a very result</w:t>
+      </w:r>
+      <w:r>
+        <w:t>.</w:t>
+      </w:r>
+      <w:r>
+        <w:t xml:space="preserve"> </w:t>
       </w:r>
       <w:r>
         <w:t>Instead,</w:t>
@@ -14136,7 +14310,16 @@
         <w:t xml:space="preserve">height </w:t>
       </w:r>
       <w:r>
-        <w:t>shrink dramatically.</w:t>
+        <w:t>shrink dra</w:t>
+      </w:r>
+      <w:r>
+        <w:t>matically compared</w:t>
+      </w:r>
+      <w:r>
+        <w:t xml:space="preserve"> to the other calibration results</w:t>
+      </w:r>
+      <w:r>
+        <w:t>.</w:t>
       </w:r>
       <w:r>
         <w:t xml:space="preserve"> </w:t>
@@ -14241,16 +14424,19 @@
         <w:t>the</w:t>
       </w:r>
       <w:r>
-        <w:t xml:space="preserve"> established formalism</w:t>
-      </w:r>
-      <w:r>
-        <w:t>s. This indicates that the formalis</w:t>
-      </w:r>
-      <w:r>
-        <w:t xml:space="preserve">m and related algorithm itself must be </w:t>
-      </w:r>
-      <w:r>
-        <w:t>correct.</w:t>
+        <w:t xml:space="preserve"> established </w:t>
+      </w:r>
+      <w:r>
+        <w:t>first two</w:t>
+      </w:r>
+      <w:r>
+        <w:t xml:space="preserve"> vari</w:t>
+      </w:r>
+      <w:r>
+        <w:t>ants</w:t>
+      </w:r>
+      <w:r>
+        <w:t xml:space="preserve"> as they uses a very similar assumption for the derivation of the respective volume. This indicates that the formalism is indeed correct.</w:t>
       </w:r>
       <w:r>
         <w:t xml:space="preserve"> Finally</w:t>
@@ -14307,19 +14493,22 @@
         <w:t xml:space="preserve"> led to a result, which preserves </w:t>
       </w:r>
       <w:r>
-        <w:t>the correct relation</w:t>
+        <w:t xml:space="preserve">the correct </w:t>
+      </w:r>
+      <w:r>
+        <w:t xml:space="preserve">geometric </w:t>
+      </w:r>
+      <w:r>
+        <w:t>relation</w:t>
       </w:r>
       <w:r>
         <w:t xml:space="preserve">, and resulted in a </w:t>
       </w:r>
       <w:r>
-        <w:t>“</w:t>
-      </w:r>
-      <w:r>
-        <w:t>reasonable</w:t>
-      </w:r>
-      <w:r>
-        <w:t>” channel height</w:t>
+        <w:t xml:space="preserve">channel </w:t>
+      </w:r>
+      <w:r>
+        <w:t>thickness</w:t>
       </w:r>
       <w:r>
         <w:t xml:space="preserve"> with</w:t>
@@ -14425,35 +14614,245 @@
       <w:pPr>
         <w:rPr>
           <w:rFonts w:cs="Times New Roman"/>
+          <w:i/>
         </w:rPr>
       </w:pPr>
       <w:r>
         <w:rPr>
           <w:rFonts w:cs="Times New Roman"/>
-          <w:highlight w:val="yellow"/>
-        </w:rPr>
-        <w:t xml:space="preserve">Reproduction with </w:t>
-      </w:r>
-      <w:r>
-        <w:rPr>
-          <w:rFonts w:cs="Times New Roman"/>
-          <w:highlight w:val="yellow"/>
-        </w:rPr>
-        <w:t>l</w:t>
-      </w:r>
-      <w:r>
-        <w:rPr>
-          <w:rFonts w:cs="Times New Roman"/>
-          <w:highlight w:val="yellow"/>
-        </w:rPr>
-        <w:t>iterature</w:t>
-      </w:r>
-      <w:r>
-        <w:rPr>
-          <w:rFonts w:cs="Times New Roman"/>
-          <w:highlight w:val="yellow"/>
-        </w:rPr>
-        <w:t xml:space="preserve"> data</w:t>
+          <w:i/>
+        </w:rPr>
+        <w:t>Comparison of algorithms using published data</w:t>
+      </w:r>
+      <w:r>
+        <w:rPr>
+          <w:rFonts w:cs="Times New Roman"/>
+          <w:i/>
+        </w:rPr>
+        <w:t xml:space="preserve"> in literature</w:t>
+      </w:r>
+    </w:p>
+    <w:p>
+      <w:pPr>
+        <w:rPr>
+          <w:rFonts w:cs="Times New Roman"/>
+        </w:rPr>
+      </w:pPr>
+      <w:r>
+        <w:rPr>
+          <w:rFonts w:cs="Times New Roman"/>
+        </w:rPr>
+        <w:t xml:space="preserve">For the </w:t>
+      </w:r>
+      <w:r>
+        <w:rPr>
+          <w:rFonts w:cs="Times New Roman"/>
+        </w:rPr>
+        <w:t>re</w:t>
+      </w:r>
+      <w:r>
+        <w:rPr>
+          <w:rFonts w:cs="Times New Roman"/>
+        </w:rPr>
+        <w:t xml:space="preserve">evaluation </w:t>
+      </w:r>
+      <w:r>
+        <w:rPr>
+          <w:rFonts w:cs="Times New Roman"/>
+        </w:rPr>
+        <w:t xml:space="preserve">we screened </w:t>
+      </w:r>
+      <w:r>
+        <w:rPr>
+          <w:rFonts w:cs="Times New Roman"/>
+        </w:rPr>
+        <w:t xml:space="preserve">the respective AF4-related </w:t>
+      </w:r>
+      <w:r>
+        <w:rPr>
+          <w:rFonts w:cs="Times New Roman"/>
+        </w:rPr>
+        <w:t xml:space="preserve">literature for </w:t>
+      </w:r>
+      <w:r>
+        <w:rPr>
+          <w:rFonts w:cs="Times New Roman"/>
+        </w:rPr>
+        <w:t xml:space="preserve">data sets which provided </w:t>
+      </w:r>
+      <w:r>
+        <w:rPr>
+          <w:rFonts w:cs="Times New Roman"/>
+        </w:rPr>
+        <w:t>fractograms and required information on the applied measurement conditions as possible.</w:t>
+      </w:r>
+      <w:r>
+        <w:rPr>
+          <w:rFonts w:cs="Times New Roman"/>
+        </w:rPr>
+        <w:t xml:space="preserve"> Especially the focus position </w:t>
+      </w:r>
+      <w:r>
+        <w:rPr>
+          <w:rFonts w:cs="Times New Roman"/>
+        </w:rPr>
+        <w:t xml:space="preserve">z% </w:t>
+      </w:r>
+      <w:r>
+        <w:rPr>
+          <w:rFonts w:cs="Times New Roman"/>
+        </w:rPr>
+        <w:t xml:space="preserve">was </w:t>
+      </w:r>
+      <w:r>
+        <w:rPr>
+          <w:rFonts w:cs="Times New Roman"/>
+        </w:rPr>
+        <w:t>not</w:t>
+      </w:r>
+      <w:r>
+        <w:rPr>
+          <w:rFonts w:cs="Times New Roman"/>
+        </w:rPr>
+        <w:t xml:space="preserve"> </w:t>
+      </w:r>
+      <w:r>
+        <w:rPr>
+          <w:rFonts w:cs="Times New Roman"/>
+        </w:rPr>
+        <w:t>always indicated. For our investigations, we d</w:t>
+      </w:r>
+      <w:r>
+        <w:rPr>
+          <w:rFonts w:cs="Times New Roman"/>
+        </w:rPr>
+        <w:t>ecided, to assume</w:t>
+      </w:r>
+      <w:r>
+        <w:rPr>
+          <w:rFonts w:cs="Times New Roman"/>
+        </w:rPr>
+        <w:t xml:space="preserve"> a value which is typically used </w:t>
+      </w:r>
+      <w:r>
+        <w:rPr>
+          <w:rFonts w:cs="Times New Roman"/>
+        </w:rPr>
+        <w:t>for channels without frit-inlet.</w:t>
+      </w:r>
+      <w:r>
+        <w:rPr>
+          <w:rFonts w:cs="Times New Roman"/>
+        </w:rPr>
+        <w:t xml:space="preserve"> The implication of possible deviations of this real value are discussed below separately. </w:t>
+      </w:r>
+      <w:r>
+        <w:rPr>
+          <w:rFonts w:cs="Times New Roman"/>
+        </w:rPr>
+        <w:t>We chose to work with measurements made with</w:t>
+      </w:r>
+      <w:r>
+        <w:rPr>
+          <w:rFonts w:cs="Times New Roman"/>
+        </w:rPr>
+        <w:t xml:space="preserve"> spherical</w:t>
+      </w:r>
+      <w:r>
+        <w:rPr>
+          <w:rFonts w:cs="Times New Roman"/>
+        </w:rPr>
+        <w:t xml:space="preserve"> gold nanoparticles[Jochem, Zattoni], Silica particles[</w:t>
+      </w:r>
+      <w:r>
+        <w:rPr>
+          <w:rFonts w:cs="Times New Roman"/>
+        </w:rPr>
+        <w:t>Zattoni</w:t>
+      </w:r>
+      <w:r>
+        <w:rPr>
+          <w:rFonts w:cs="Times New Roman"/>
+        </w:rPr>
+        <w:t>]</w:t>
+      </w:r>
+      <w:r>
+        <w:rPr>
+          <w:rFonts w:cs="Times New Roman"/>
+        </w:rPr>
+        <w:t xml:space="preserve"> and silver nanospheres[Koopmans,</w:t>
+      </w:r>
+      <w:r>
+        <w:rPr>
+          <w:rFonts w:cs="Times New Roman"/>
+        </w:rPr>
+        <w:t xml:space="preserve"> </w:t>
+      </w:r>
+      <w:r>
+        <w:rPr>
+          <w:rFonts w:cs="Times New Roman"/>
+        </w:rPr>
+        <w:t>Loeschner]</w:t>
+      </w:r>
+      <w:r>
+        <w:rPr>
+          <w:rFonts w:cs="Times New Roman"/>
+        </w:rPr>
+        <w:t>. Measurements</w:t>
+      </w:r>
+      <w:r>
+        <w:rPr>
+          <w:rFonts w:cs="Times New Roman"/>
+        </w:rPr>
+        <w:t xml:space="preserve"> in the used literature</w:t>
+      </w:r>
+      <w:r>
+        <w:rPr>
+          <w:rFonts w:cs="Times New Roman"/>
+        </w:rPr>
+        <w:t xml:space="preserve"> had been conducted using trapezoidal channel geometries with different channel</w:t>
+      </w:r>
+      <w:r>
+        <w:rPr>
+          <w:rFonts w:cs="Times New Roman"/>
+        </w:rPr>
+        <w:t xml:space="preserve"> dimensions</w:t>
+      </w:r>
+      <w:r>
+        <w:rPr>
+          <w:rFonts w:cs="Times New Roman"/>
+        </w:rPr>
+        <w:t xml:space="preserve"> and AF4 devices from different vendors.</w:t>
+      </w:r>
+      <w:r>
+        <w:rPr>
+          <w:rFonts w:cs="Times New Roman"/>
+        </w:rPr>
+        <w:t xml:space="preserve"> The Diffusion coefficient was respective diffusion coefficient was calculated according to the specifactions made in the respective publication.</w:t>
+      </w:r>
+      <w:r>
+        <w:rPr>
+          <w:rFonts w:cs="Times New Roman"/>
+        </w:rPr>
+        <w:t xml:space="preserve"> All used parameters are displayed in Table 4 and</w:t>
+      </w:r>
+      <w:r>
+        <w:rPr>
+          <w:rFonts w:cs="Times New Roman"/>
+        </w:rPr>
+        <w:t xml:space="preserve"> Table</w:t>
+      </w:r>
+      <w:r>
+        <w:rPr>
+          <w:rFonts w:cs="Times New Roman"/>
+        </w:rPr>
+        <w:t xml:space="preserve"> 5.</w:t>
+      </w:r>
+      <w:r>
+        <w:rPr>
+          <w:rFonts w:cs="Times New Roman"/>
+        </w:rPr>
+        <w:t xml:space="preserve"> We applied the algorithms in the same way as we did for our own measured data.</w:t>
       </w:r>
     </w:p>
     <w:p>
@@ -14463,7 +14862,16 @@
         <w:jc w:val="center"/>
       </w:pPr>
       <w:r>
-        <w:t>Table 4: Parameters used for calibration calculation with literature data</w:t>
+        <w:t xml:space="preserve">Table </w:t>
+      </w:r>
+      <w:r>
+        <w:t>`7</w:t>
+      </w:r>
+      <w:r>
+        <w:t>4: Parameters used for calibration calculation with literature data</w:t>
+      </w:r>
+      <w:r>
+        <w:t xml:space="preserve"> [1]</w:t>
       </w:r>
     </w:p>
     <w:tbl>
@@ -14473,20 +14881,20 @@
         <w:tblLook w:val="04A0" w:firstRow="1" w:lastRow="0" w:firstColumn="1" w:lastColumn="0" w:noHBand="0" w:noVBand="1"/>
       </w:tblPr>
       <w:tblGrid>
-        <w:gridCol w:w="1109"/>
-        <w:gridCol w:w="976"/>
-        <w:gridCol w:w="1109"/>
-        <w:gridCol w:w="85"/>
+        <w:gridCol w:w="1108"/>
+        <w:gridCol w:w="926"/>
+        <w:gridCol w:w="1512"/>
+        <w:gridCol w:w="82"/>
         <w:gridCol w:w="1072"/>
-        <w:gridCol w:w="267"/>
-        <w:gridCol w:w="1036"/>
-        <w:gridCol w:w="520"/>
-        <w:gridCol w:w="240"/>
-        <w:gridCol w:w="890"/>
-        <w:gridCol w:w="43"/>
-        <w:gridCol w:w="941"/>
-        <w:gridCol w:w="42"/>
-        <w:gridCol w:w="1120"/>
+        <w:gridCol w:w="263"/>
+        <w:gridCol w:w="863"/>
+        <w:gridCol w:w="377"/>
+        <w:gridCol w:w="162"/>
+        <w:gridCol w:w="851"/>
+        <w:gridCol w:w="34"/>
+        <w:gridCol w:w="924"/>
+        <w:gridCol w:w="37"/>
+        <w:gridCol w:w="1239"/>
       </w:tblGrid>
       <w:tr>
         <w:trPr>
@@ -14569,7 +14977,19 @@
               <w:rPr>
                 <w:rFonts w:cs="Times New Roman"/>
               </w:rPr>
-              <w:t>[]</w:t>
+              <w:t>[</w:t>
+            </w:r>
+            <w:r>
+              <w:rPr>
+                <w:rFonts w:cs="Times New Roman"/>
+              </w:rPr>
+              <w:t>Joch</w:t>
+            </w:r>
+            <w:r>
+              <w:rPr>
+                <w:rFonts w:cs="Times New Roman"/>
+              </w:rPr>
+              <w:t>]</w:t>
             </w:r>
           </w:p>
         </w:tc>
@@ -14601,7 +15021,19 @@
               <w:rPr>
                 <w:rFonts w:cs="Times New Roman"/>
               </w:rPr>
-              <w:t>[]</w:t>
+              <w:t>[</w:t>
+            </w:r>
+            <w:r>
+              <w:rPr>
+                <w:rFonts w:cs="Times New Roman"/>
+              </w:rPr>
+              <w:t>Zat</w:t>
+            </w:r>
+            <w:r>
+              <w:rPr>
+                <w:rFonts w:cs="Times New Roman"/>
+              </w:rPr>
+              <w:t>]</w:t>
             </w:r>
           </w:p>
         </w:tc>
@@ -14633,7 +15065,19 @@
               <w:rPr>
                 <w:rFonts w:cs="Times New Roman"/>
               </w:rPr>
-              <w:t>[]</w:t>
+              <w:t>[</w:t>
+            </w:r>
+            <w:r>
+              <w:rPr>
+                <w:rFonts w:cs="Times New Roman"/>
+              </w:rPr>
+              <w:t>Zat</w:t>
+            </w:r>
+            <w:r>
+              <w:rPr>
+                <w:rFonts w:cs="Times New Roman"/>
+              </w:rPr>
+              <w:t>]</w:t>
             </w:r>
           </w:p>
         </w:tc>
@@ -14665,7 +15109,19 @@
               <w:rPr>
                 <w:rFonts w:cs="Times New Roman"/>
               </w:rPr>
-              <w:t>[]</w:t>
+              <w:t>[</w:t>
+            </w:r>
+            <w:r>
+              <w:rPr>
+                <w:rFonts w:cs="Times New Roman"/>
+              </w:rPr>
+              <w:t>Zat</w:t>
+            </w:r>
+            <w:r>
+              <w:rPr>
+                <w:rFonts w:cs="Times New Roman"/>
+              </w:rPr>
+              <w:t>]</w:t>
             </w:r>
           </w:p>
         </w:tc>
@@ -17044,7 +17500,19 @@
               <w:rPr>
                 <w:rFonts w:cs="Times New Roman"/>
               </w:rPr>
-              <w:t>LitAG[]</w:t>
+              <w:t>LitAG[</w:t>
+            </w:r>
+            <w:r>
+              <w:rPr>
+                <w:rFonts w:cs="Times New Roman"/>
+              </w:rPr>
+              <w:t>Koopmans</w:t>
+            </w:r>
+            <w:r>
+              <w:rPr>
+                <w:rFonts w:cs="Times New Roman"/>
+              </w:rPr>
+              <w:t>]</w:t>
             </w:r>
           </w:p>
         </w:tc>
@@ -17076,7 +17544,19 @@
               <w:rPr>
                 <w:rFonts w:cs="Times New Roman"/>
               </w:rPr>
-              <w:t>[]</w:t>
+              <w:t>[</w:t>
+            </w:r>
+            <w:r>
+              <w:rPr>
+                <w:rFonts w:cs="Times New Roman"/>
+              </w:rPr>
+              <w:t>Loe</w:t>
+            </w:r>
+            <w:r>
+              <w:rPr>
+                <w:rFonts w:cs="Times New Roman"/>
+              </w:rPr>
+              <w:t>]</w:t>
             </w:r>
           </w:p>
         </w:tc>
@@ -19070,38 +19550,10 @@
     </w:tbl>
     <w:p>
       <w:pPr>
-        <w:rPr>
-          <w:rFonts w:cs="Times New Roman"/>
-        </w:rPr>
-      </w:pPr>
-    </w:p>
-    <w:p>
-      <w:pPr>
-        <w:rPr>
-          <w:rFonts w:cs="Times New Roman"/>
-        </w:rPr>
-      </w:pPr>
-    </w:p>
-    <w:p>
-      <w:pPr>
-        <w:rPr>
-          <w:rFonts w:cs="Times New Roman"/>
-        </w:rPr>
-      </w:pPr>
-    </w:p>
-    <w:p>
-      <w:pPr>
-        <w:rPr>
-          <w:rFonts w:cs="Times New Roman"/>
-        </w:rPr>
-      </w:pPr>
-    </w:p>
-    <w:p>
-      <w:pPr>
         <w:keepLines/>
         <w:jc w:val="center"/>
       </w:pPr>
-      <w:commentRangeStart w:id="1"/>
+      <w:commentRangeStart w:id="0"/>
       <w:r>
         <w:rPr>
           <w:rFonts w:cs="Times New Roman"/>
@@ -19156,12 +19608,12 @@
           </wp:inline>
         </w:drawing>
       </w:r>
-      <w:commentRangeEnd w:id="1"/>
+      <w:commentRangeEnd w:id="0"/>
       <w:r>
         <w:rPr>
           <w:rStyle w:val="CommentReference"/>
         </w:rPr>
-        <w:commentReference w:id="1"/>
+        <w:commentReference w:id="0"/>
       </w:r>
     </w:p>
     <w:p>
@@ -19176,6 +19628,487 @@
       <w:r>
         <w:t xml:space="preserve">Figure </w:t>
       </w:r>
+      <w:fldSimple w:instr=" SEQ Figure \* ARABIC ">
+        <w:r>
+          <w:rPr>
+            <w:noProof/>
+          </w:rPr>
+          <w:t>7</w:t>
+        </w:r>
+      </w:fldSimple>
+      <w:r>
+        <w:t xml:space="preserve">. User interface for the manual read-out of </w:t>
+      </w:r>
+      <w:r>
+        <w:rPr>
+          <w:rFonts w:cs="Times New Roman"/>
+          <w:i/>
+        </w:rPr>
+        <w:t>t</w:t>
+      </w:r>
+      <w:r>
+        <w:rPr>
+          <w:rFonts w:cs="Times New Roman"/>
+          <w:vertAlign w:val="subscript"/>
+        </w:rPr>
+        <w:t>0</w:t>
+      </w:r>
+      <w:r>
+        <w:rPr>
+          <w:rFonts w:cs="Times New Roman"/>
+        </w:rPr>
+        <w:t xml:space="preserve"> and </w:t>
+      </w:r>
+      <w:r>
+        <w:rPr>
+          <w:rFonts w:cs="Times New Roman"/>
+          <w:i/>
+        </w:rPr>
+        <w:t>t</w:t>
+      </w:r>
+      <w:r>
+        <w:rPr>
+          <w:rFonts w:cs="Times New Roman"/>
+          <w:vertAlign w:val="subscript"/>
+        </w:rPr>
+        <w:t>e</w:t>
+      </w:r>
+      <w:r>
+        <w:rPr>
+          <w:rFonts w:cs="Times New Roman"/>
+        </w:rPr>
+        <w:t xml:space="preserve">. Offset of </w:t>
+      </w:r>
+    </w:p>
+    <w:p>
+      <w:pPr>
+        <w:rPr>
+          <w:rFonts w:cs="Times New Roman"/>
+        </w:rPr>
+      </w:pPr>
+      <w:bookmarkStart w:id="1" w:name="_GoBack"/>
+      <w:bookmarkEnd w:id="1"/>
+    </w:p>
+    <w:p>
+      <w:pPr>
+        <w:rPr>
+          <w:rFonts w:cs="Times New Roman"/>
+          <w:vertAlign w:val="subscript"/>
+        </w:rPr>
+      </w:pPr>
+      <w:r>
+        <w:rPr>
+          <w:rFonts w:cs="Times New Roman"/>
+        </w:rPr>
+        <w:lastRenderedPageBreak/>
+        <w:t>The results of our evaluations are displayed in Fig.6.</w:t>
+      </w:r>
+      <w:r>
+        <w:rPr>
+          <w:rFonts w:cs="Times New Roman"/>
+        </w:rPr>
+        <w:t xml:space="preserve"> </w:t>
+      </w:r>
+      <w:r>
+        <w:rPr>
+          <w:rFonts w:cs="Times New Roman"/>
+        </w:rPr>
+        <w:t xml:space="preserve">For the data set Lit_Au1, we could confirm </w:t>
+      </w:r>
+      <w:r>
+        <w:rPr>
+          <w:rFonts w:cs="Times New Roman"/>
+        </w:rPr>
+        <w:t>all</w:t>
+      </w:r>
+      <w:r>
+        <w:rPr>
+          <w:rFonts w:cs="Times New Roman"/>
+        </w:rPr>
+        <w:t xml:space="preserve"> effect</w:t>
+      </w:r>
+      <w:r>
+        <w:rPr>
+          <w:rFonts w:cs="Times New Roman"/>
+        </w:rPr>
+        <w:t>s</w:t>
+      </w:r>
+      <w:r>
+        <w:rPr>
+          <w:rFonts w:cs="Times New Roman"/>
+        </w:rPr>
+        <w:t xml:space="preserve"> of </w:t>
+      </w:r>
+      <w:r>
+        <w:rPr>
+          <w:rFonts w:cs="Times New Roman"/>
+        </w:rPr>
+        <w:t>previous</w:t>
+      </w:r>
+      <w:r>
+        <w:rPr>
+          <w:rFonts w:cs="Times New Roman"/>
+        </w:rPr>
+        <w:t xml:space="preserve"> </w:t>
+      </w:r>
+      <w:r>
+        <w:rPr>
+          <w:rFonts w:cs="Times New Roman"/>
+        </w:rPr>
+        <w:t xml:space="preserve">findings: </w:t>
+      </w:r>
+      <w:r>
+        <w:rPr>
+          <w:i/>
+        </w:rPr>
+        <w:t>w</w:t>
+      </w:r>
+      <w:r>
+        <w:rPr>
+          <w:vertAlign w:val="superscript"/>
+        </w:rPr>
+        <w:t>geo</w:t>
+      </w:r>
+      <w:r>
+        <w:rPr>
+          <w:vertAlign w:val="subscript"/>
+        </w:rPr>
+        <w:t xml:space="preserve"> </w:t>
+      </w:r>
+      <w:r>
+        <w:t xml:space="preserve">was significantly smaller than the other calculated channel distances, while </w:t>
+      </w:r>
+      <w:r>
+        <w:rPr>
+          <w:i/>
+        </w:rPr>
+        <w:t>w</w:t>
+      </w:r>
+      <w:r>
+        <w:rPr>
+          <w:vertAlign w:val="superscript"/>
+        </w:rPr>
+        <w:t>hyd</w:t>
+      </w:r>
+      <w:r>
+        <w:t>.</w:t>
+      </w:r>
+    </w:p>
+    <w:p>
+      <w:pPr>
+        <w:rPr>
+          <w:rFonts w:cs="Times New Roman"/>
+        </w:rPr>
+      </w:pPr>
+      <w:r>
+        <w:rPr>
+          <w:rFonts w:cs="Times New Roman"/>
+        </w:rPr>
+        <w:t>T</w:t>
+      </w:r>
+      <w:r>
+        <w:rPr>
+          <w:rFonts w:cs="Times New Roman"/>
+        </w:rPr>
+        <w:t xml:space="preserve">t can be summarized that applying AF4 theory blindly leads to </w:t>
+      </w:r>
+      <w:r>
+        <w:rPr>
+          <w:rFonts w:cs="Times New Roman"/>
+        </w:rPr>
+        <w:t xml:space="preserve">conspicuously </w:t>
+      </w:r>
+      <w:r>
+        <w:rPr>
+          <w:rFonts w:cs="Times New Roman"/>
+        </w:rPr>
+        <w:t>inconsistent resu</w:t>
+      </w:r>
+      <w:r>
+        <w:rPr>
+          <w:rFonts w:cs="Times New Roman"/>
+        </w:rPr>
+        <w:t xml:space="preserve">lts. As we counterchecked the derivation of our formulas and implementation into the software multiple times, we speculated this </w:t>
+      </w:r>
+      <w:r>
+        <w:rPr>
+          <w:rFonts w:cs="Times New Roman"/>
+        </w:rPr>
+        <w:t xml:space="preserve">behavior to </w:t>
+      </w:r>
+      <w:r>
+        <w:rPr>
+          <w:rFonts w:cs="Times New Roman"/>
+        </w:rPr>
+        <w:t xml:space="preserve">be reasoned by a </w:t>
+      </w:r>
+      <w:r>
+        <w:rPr>
+          <w:rFonts w:cs="Times New Roman"/>
+        </w:rPr>
+        <w:t xml:space="preserve">systematic </w:t>
+      </w:r>
+      <w:r>
+        <w:rPr>
+          <w:rFonts w:cs="Times New Roman"/>
+        </w:rPr>
+        <w:t>measurement error.</w:t>
+      </w:r>
+      <w:r>
+        <w:rPr>
+          <w:rFonts w:cs="Times New Roman"/>
+        </w:rPr>
+        <w:t xml:space="preserve"> For this reason, we in</w:t>
+      </w:r>
+      <w:r>
+        <w:rPr>
+          <w:rFonts w:cs="Times New Roman"/>
+        </w:rPr>
+        <w:t>vestigated the influence of measurement uncertainties on the resulting sizes.</w:t>
+      </w:r>
+    </w:p>
+    <w:p>
+      <w:pPr>
+        <w:rPr>
+          <w:rFonts w:cs="Times New Roman"/>
+          <w:i/>
+        </w:rPr>
+      </w:pPr>
+      <w:r>
+        <w:rPr>
+          <w:rFonts w:cs="Times New Roman"/>
+          <w:i/>
+        </w:rPr>
+        <w:t>Influence</w:t>
+      </w:r>
+      <w:r>
+        <w:rPr>
+          <w:rFonts w:cs="Times New Roman"/>
+          <w:i/>
+        </w:rPr>
+        <w:t xml:space="preserve"> of measurement uncertainties on</w:t>
+      </w:r>
+      <w:r>
+        <w:rPr>
+          <w:rFonts w:cs="Times New Roman"/>
+          <w:i/>
+        </w:rPr>
+        <w:t xml:space="preserve"> </w:t>
+      </w:r>
+      <w:r>
+        <w:rPr>
+          <w:rFonts w:cs="Times New Roman"/>
+          <w:i/>
+        </w:rPr>
+        <w:t>the calibration result</w:t>
+      </w:r>
+    </w:p>
+    <w:p>
+      <w:pPr>
+        <w:rPr>
+          <w:rFonts w:cs="Times New Roman"/>
+        </w:rPr>
+      </w:pPr>
+      <w:r>
+        <w:rPr>
+          <w:rFonts w:cs="Times New Roman"/>
+        </w:rPr>
+        <w:t xml:space="preserve">In the following, we implemented an additional functionality which displays the </w:t>
+      </w:r>
+      <w:r>
+        <w:rPr>
+          <w:rFonts w:cs="Times New Roman"/>
+        </w:rPr>
+        <w:t>effect of deviations to the final results.</w:t>
+      </w:r>
+      <w:r>
+        <w:rPr>
+          <w:rFonts w:cs="Times New Roman"/>
+        </w:rPr>
+        <w:t xml:space="preserve"> The task was implemented by a generic preprocessor macro, which keeps all parameters constant and iterates over a grid of the parameter to be investigate</w:t>
+      </w:r>
+      <w:r>
+        <w:rPr>
+          <w:rFonts w:cs="Times New Roman"/>
+        </w:rPr>
+        <w:t>d, thereby</w:t>
+      </w:r>
+      <w:r>
+        <w:rPr>
+          <w:rFonts w:cs="Times New Roman"/>
+        </w:rPr>
+        <w:t>,</w:t>
+      </w:r>
+      <w:r>
+        <w:rPr>
+          <w:rFonts w:cs="Times New Roman"/>
+        </w:rPr>
+        <w:t xml:space="preserve"> </w:t>
+      </w:r>
+      <w:r>
+        <w:rPr>
+          <w:rFonts w:cs="Times New Roman"/>
+        </w:rPr>
+        <w:t>plotting the impact of a</w:t>
+      </w:r>
+      <w:r>
+        <w:rPr>
+          <w:rFonts w:cs="Times New Roman"/>
+        </w:rPr>
+        <w:t xml:space="preserve"> single</w:t>
+      </w:r>
+      <w:r>
+        <w:rPr>
+          <w:rFonts w:cs="Times New Roman"/>
+        </w:rPr>
+        <w:t xml:space="preserve"> deviation to the resulting volume and channel widths.</w:t>
+      </w:r>
+      <w:r>
+        <w:rPr>
+          <w:rFonts w:cs="Times New Roman"/>
+        </w:rPr>
+        <w:t xml:space="preserve"> As an example, we show the result of this analysis for</w:t>
+      </w:r>
+      <w:r>
+        <w:rPr>
+          <w:rFonts w:cs="Times New Roman"/>
+        </w:rPr>
+        <w:t xml:space="preserve"> the data of</w:t>
+      </w:r>
+      <w:r>
+        <w:rPr>
+          <w:rFonts w:cs="Times New Roman"/>
+        </w:rPr>
+        <w:t xml:space="preserve"> BSA_Vc2_5</w:t>
+      </w:r>
+      <w:r>
+        <w:rPr>
+          <w:rFonts w:cs="Times New Roman"/>
+        </w:rPr>
+        <w:t>_r1</w:t>
+      </w:r>
+      <w:commentRangeStart w:id="2"/>
+      <w:r>
+        <w:rPr>
+          <w:rFonts w:cs="Times New Roman"/>
+        </w:rPr>
+        <w:t>.</w:t>
+      </w:r>
+      <w:r>
+        <w:rPr>
+          <w:rFonts w:cs="Times New Roman"/>
+        </w:rPr>
+        <w:t xml:space="preserve"> (Data for</w:t>
+      </w:r>
+      <w:r>
+        <w:rPr>
+          <w:rFonts w:cs="Times New Roman"/>
+        </w:rPr>
+        <w:t xml:space="preserve"> </w:t>
+      </w:r>
+      <w:r>
+        <w:rPr>
+          <w:rFonts w:cs="Times New Roman"/>
+        </w:rPr>
+        <w:t>BSA_Vc</w:t>
+      </w:r>
+      <w:r>
+        <w:rPr>
+          <w:rFonts w:cs="Times New Roman"/>
+        </w:rPr>
+        <w:t>3</w:t>
+      </w:r>
+      <w:r>
+        <w:rPr>
+          <w:rFonts w:cs="Times New Roman"/>
+        </w:rPr>
+        <w:t>_5_r1</w:t>
+      </w:r>
+      <w:r>
+        <w:rPr>
+          <w:rFonts w:cs="Times New Roman"/>
+        </w:rPr>
+        <w:t xml:space="preserve"> and PS_Vc0_5_r1 given in the supportings).</w:t>
+      </w:r>
+      <w:commentRangeEnd w:id="2"/>
+      <w:r>
+        <w:rPr>
+          <w:rStyle w:val="CommentReference"/>
+        </w:rPr>
+        <w:commentReference w:id="2"/>
+      </w:r>
+    </w:p>
+    <w:p>
+      <w:pPr>
+        <w:keepLines/>
+        <w:jc w:val="center"/>
+      </w:pPr>
+      <w:r>
+        <w:rPr>
+          <w:rFonts w:cs="Times New Roman"/>
+          <w:noProof/>
+        </w:rPr>
+        <w:drawing>
+          <wp:inline distT="0" distB="0" distL="0" distR="0" wp14:anchorId="194BFECA" wp14:editId="137A3EC9">
+            <wp:extent cx="5828465" cy="1986926"/>
+            <wp:effectExtent l="0" t="0" r="1270" b="0"/>
+            <wp:docPr id="8" name="Picture 8"/>
+            <wp:cNvGraphicFramePr>
+              <a:graphicFrameLocks xmlns:a="http://schemas.openxmlformats.org/drawingml/2006/main" noChangeAspect="1"/>
+            </wp:cNvGraphicFramePr>
+            <a:graphic xmlns:a="http://schemas.openxmlformats.org/drawingml/2006/main">
+              <a:graphicData uri="http://schemas.openxmlformats.org/drawingml/2006/picture">
+                <pic:pic xmlns:pic="http://schemas.openxmlformats.org/drawingml/2006/picture">
+                  <pic:nvPicPr>
+                    <pic:cNvPr id="0" name="Picture 1" descr="E:\tvoidPaper\images\screenSelectionBW.jpg"/>
+                    <pic:cNvPicPr>
+                      <a:picLocks noChangeAspect="1" noChangeArrowheads="1"/>
+                    </pic:cNvPicPr>
+                  </pic:nvPicPr>
+                  <pic:blipFill>
+                    <a:blip r:embed="rId14" cstate="hqprint">
+                      <a:extLst>
+                        <a:ext uri="{28A0092B-C50C-407E-A947-70E740481C1C}">
+                          <a14:useLocalDpi xmlns:a14="http://schemas.microsoft.com/office/drawing/2010/main" val="0"/>
+                        </a:ext>
+                      </a:extLst>
+                    </a:blip>
+                    <a:stretch>
+                      <a:fillRect/>
+                    </a:stretch>
+                  </pic:blipFill>
+                  <pic:spPr bwMode="auto">
+                    <a:xfrm>
+                      <a:off x="0" y="0"/>
+                      <a:ext cx="5828465" cy="1986926"/>
+                    </a:xfrm>
+                    <a:prstGeom prst="rect">
+                      <a:avLst/>
+                    </a:prstGeom>
+                    <a:noFill/>
+                    <a:ln>
+                      <a:noFill/>
+                    </a:ln>
+                  </pic:spPr>
+                </pic:pic>
+              </a:graphicData>
+            </a:graphic>
+          </wp:inline>
+        </w:drawing>
+      </w:r>
+    </w:p>
+    <w:p>
+      <w:pPr>
+        <w:pStyle w:val="Caption"/>
+        <w:keepLines/>
+        <w:jc w:val="center"/>
+        <w:rPr>
+          <w:rFonts w:cs="Times New Roman"/>
+        </w:rPr>
+      </w:pPr>
+      <w:r>
+        <w:t xml:space="preserve">Figure </w:t>
+      </w:r>
       <w:r>
         <w:fldChar w:fldCharType="begin"/>
       </w:r>
@@ -19189,7 +20122,7 @@
         <w:rPr>
           <w:noProof/>
         </w:rPr>
-        <w:t>6</w:t>
+        <w:t>8</w:t>
       </w:r>
       <w:r>
         <w:rPr>
@@ -19239,6 +20172,72 @@
           <w:rFonts w:cs="Times New Roman"/>
         </w:rPr>
         <w:t xml:space="preserve">. Offset of </w:t>
+      </w:r>
+    </w:p>
+    <w:p>
+      <w:pPr>
+        <w:rPr>
+          <w:rFonts w:cs="Times New Roman"/>
+        </w:rPr>
+      </w:pPr>
+      <w:r>
+        <w:rPr>
+          <w:rFonts w:cs="Times New Roman"/>
+          <w:highlight w:val="yellow"/>
+        </w:rPr>
+        <w:t>Convergence for varying t0:</w:t>
+      </w:r>
+    </w:p>
+    <w:p>
+      <w:pPr>
+        <w:rPr>
+          <w:rFonts w:cs="Times New Roman"/>
+        </w:rPr>
+      </w:pPr>
+      <w:r>
+        <w:rPr>
+          <w:rFonts w:cs="Times New Roman"/>
+        </w:rPr>
+        <w:t>Variations of t0 for each algorithm V0(t0), w(t0)</w:t>
+      </w:r>
+      <w:r>
+        <w:rPr>
+          <w:rFonts w:cs="Times New Roman"/>
+        </w:rPr>
+        <w:t xml:space="preserve"> for </w:t>
+      </w:r>
+      <w:r>
+        <w:rPr>
+          <w:rFonts w:cs="Times New Roman"/>
+        </w:rPr>
+        <w:t>BSA1, BSA2, PS</w:t>
+      </w:r>
+      <w:r>
+        <w:rPr>
+          <w:rFonts w:cs="Times New Roman"/>
+        </w:rPr>
+        <w:t xml:space="preserve"> own samples</w:t>
+      </w:r>
+    </w:p>
+    <w:p>
+      <w:pPr>
+        <w:rPr>
+          <w:rFonts w:cs="Times New Roman"/>
+        </w:rPr>
+      </w:pPr>
+      <w:r>
+        <w:rPr>
+          <w:rFonts w:cs="Times New Roman"/>
+          <w:highlight w:val="yellow"/>
+        </w:rPr>
+        <w:t>Convergence for varying z%</w:t>
+      </w:r>
+      <w:r>
+        <w:rPr>
+          <w:rFonts w:cs="Times New Roman"/>
+          <w:highlight w:val="yellow"/>
+        </w:rPr>
+        <w:t>?</w:t>
       </w:r>
     </w:p>
     <w:p>
@@ -19252,8 +20251,16 @@
       <w:pPr>
         <w:rPr>
           <w:rFonts w:cs="Times New Roman"/>
+          <w:b/>
         </w:rPr>
       </w:pPr>
+      <w:r>
+        <w:rPr>
+          <w:rFonts w:cs="Times New Roman"/>
+          <w:b/>
+        </w:rPr>
+        <w:t>Discussion</w:t>
+      </w:r>
     </w:p>
     <w:p>
       <w:pPr>
@@ -19266,7 +20273,7 @@
           <w:rFonts w:cs="Times New Roman"/>
           <w:highlight w:val="yellow"/>
         </w:rPr>
-        <w:t>Convergence for varying t0:</w:t>
+        <w:t>Invalidity of measured void peak</w:t>
       </w:r>
     </w:p>
     <w:p>
@@ -19278,26 +20285,9 @@
       <w:r>
         <w:rPr>
           <w:rFonts w:cs="Times New Roman"/>
-        </w:rPr>
-        <w:t>Variations of t0 for each algorithm V0(t0), w(t0)</w:t>
-      </w:r>
-      <w:r>
-        <w:rPr>
-          <w:rFonts w:cs="Times New Roman"/>
-        </w:rPr>
-        <w:t xml:space="preserve"> for </w:t>
-      </w:r>
-      <w:r>
-        <w:rPr>
-          <w:rFonts w:cs="Times New Roman"/>
-        </w:rPr>
-        <w:t>BSA1, BSA2, Ps</w:t>
-      </w:r>
-      <w:r>
-        <w:rPr>
-          <w:rFonts w:cs="Times New Roman"/>
-        </w:rPr>
-        <w:t xml:space="preserve"> own samples</w:t>
+          <w:highlight w:val="yellow"/>
+        </w:rPr>
+        <w:t>Error source : channel  outlet- to-detector distance</w:t>
       </w:r>
     </w:p>
     <w:p>
@@ -19311,21 +20301,14 @@
           <w:rFonts w:cs="Times New Roman"/>
           <w:highlight w:val="yellow"/>
         </w:rPr>
-        <w:t>Iterative Deltat parameter analysis</w:t>
+        <w:t>Alternat</w:t>
       </w:r>
       <w:r>
         <w:rPr>
           <w:rFonts w:cs="Times New Roman"/>
           <w:highlight w:val="yellow"/>
         </w:rPr>
-        <w:t xml:space="preserve"> (error consideration)</w:t>
-      </w:r>
-      <w:r>
-        <w:rPr>
-          <w:rFonts w:cs="Times New Roman"/>
-          <w:highlight w:val="yellow"/>
-        </w:rPr>
-        <w:t>:</w:t>
+        <w:t>e hypothesis for the occurrence of the “void peak”.</w:t>
       </w:r>
     </w:p>
     <w:p>
@@ -19338,143 +20321,42 @@
         <w:rPr>
           <w:rFonts w:cs="Times New Roman"/>
         </w:rPr>
-        <w:t xml:space="preserve">Each parameter for each algorithm -&gt; 5 x </w:t>
-      </w:r>
-      <w:r>
-        <w:rPr>
-          <w:rFonts w:cs="Times New Roman"/>
-        </w:rPr>
-        <w:t>8</w:t>
-      </w:r>
-      <w:r>
-        <w:rPr>
-          <w:rFonts w:cs="Times New Roman"/>
-        </w:rPr>
-        <w:t xml:space="preserve"> curves</w:t>
-      </w:r>
-      <w:r>
-        <w:rPr>
-          <w:rFonts w:cs="Times New Roman"/>
-        </w:rPr>
-        <w:t xml:space="preserve"> BSA1</w:t>
+        <w:t>Image crossflow near border</w:t>
       </w:r>
     </w:p>
     <w:p>
       <w:pPr>
         <w:rPr>
           <w:rFonts w:cs="Times New Roman"/>
+          <w:b/>
         </w:rPr>
       </w:pPr>
+      <w:r>
+        <w:rPr>
+          <w:rFonts w:cs="Times New Roman"/>
+          <w:b/>
+        </w:rPr>
+        <w:t>Conclusion</w:t>
+      </w:r>
+      <w:r>
+        <w:rPr>
+          <w:rFonts w:cs="Times New Roman"/>
+          <w:b/>
+        </w:rPr>
+        <w:t>s</w:t>
+      </w:r>
     </w:p>
     <w:p>
       <w:pPr>
         <w:rPr>
           <w:rFonts w:cs="Times New Roman"/>
-          <w:b/>
         </w:rPr>
       </w:pPr>
       <w:r>
         <w:rPr>
           <w:rFonts w:cs="Times New Roman"/>
-          <w:b/>
-        </w:rPr>
-        <w:t>Discussion</w:t>
-      </w:r>
-    </w:p>
-    <w:p>
-      <w:pPr>
-        <w:rPr>
-          <w:rFonts w:cs="Times New Roman"/>
-        </w:rPr>
-      </w:pPr>
-      <w:r>
-        <w:rPr>
-          <w:rFonts w:cs="Times New Roman"/>
-          <w:highlight w:val="yellow"/>
-        </w:rPr>
-        <w:t>Invalidity of measured void peak</w:t>
-      </w:r>
-    </w:p>
-    <w:p>
-      <w:pPr>
-        <w:rPr>
-          <w:rFonts w:cs="Times New Roman"/>
-        </w:rPr>
-      </w:pPr>
-      <w:r>
-        <w:rPr>
-          <w:rFonts w:cs="Times New Roman"/>
-          <w:highlight w:val="yellow"/>
-        </w:rPr>
-        <w:t>Error source : channel  outlet- to-detector distance</w:t>
-      </w:r>
-    </w:p>
-    <w:p>
-      <w:pPr>
-        <w:rPr>
-          <w:rFonts w:cs="Times New Roman"/>
-        </w:rPr>
-      </w:pPr>
-      <w:r>
-        <w:rPr>
-          <w:rFonts w:cs="Times New Roman"/>
-          <w:highlight w:val="yellow"/>
-        </w:rPr>
-        <w:t>Alternat</w:t>
-      </w:r>
-      <w:r>
-        <w:rPr>
-          <w:rFonts w:cs="Times New Roman"/>
-          <w:highlight w:val="yellow"/>
-        </w:rPr>
-        <w:t>e hypothesis for the occurrence of the “void peak”.</w:t>
-      </w:r>
-    </w:p>
-    <w:p>
-      <w:pPr>
-        <w:rPr>
-          <w:rFonts w:cs="Times New Roman"/>
-        </w:rPr>
-      </w:pPr>
-      <w:r>
-        <w:rPr>
-          <w:rFonts w:cs="Times New Roman"/>
-        </w:rPr>
-        <w:t>Image crossflow near border</w:t>
-      </w:r>
-    </w:p>
-    <w:p>
-      <w:pPr>
-        <w:rPr>
-          <w:rFonts w:cs="Times New Roman"/>
-          <w:b/>
-        </w:rPr>
-      </w:pPr>
-      <w:r>
-        <w:rPr>
-          <w:rFonts w:cs="Times New Roman"/>
-          <w:b/>
-        </w:rPr>
-        <w:t>Conclusion</w:t>
-      </w:r>
-      <w:r>
-        <w:rPr>
-          <w:rFonts w:cs="Times New Roman"/>
-          <w:b/>
-        </w:rPr>
-        <w:t>s</w:t>
-      </w:r>
-    </w:p>
-    <w:p>
-      <w:pPr>
-        <w:rPr>
-          <w:rFonts w:cs="Times New Roman"/>
-        </w:rPr>
-      </w:pPr>
-      <w:r>
-        <w:rPr>
-          <w:rFonts w:cs="Times New Roman"/>
-        </w:rPr>
+        </w:rPr>
+        <w:lastRenderedPageBreak/>
         <w:t xml:space="preserve">We have shown that </w:t>
       </w:r>
       <w:r>
@@ -20223,7 +21105,6 @@
         <w:rPr>
           <w:rFonts w:cs="Times New Roman"/>
         </w:rPr>
-        <w:lastRenderedPageBreak/>
         <w:t>To allow further autom</w:t>
       </w:r>
       <w:r>
@@ -20519,7 +21400,7 @@
 
 <file path=word/comments.xml><?xml version="1.0" encoding="utf-8"?>
 <w:comments xmlns:wpc="http://schemas.microsoft.com/office/word/2010/wordprocessingCanvas" xmlns:cx="http://schemas.microsoft.com/office/drawing/2014/chartex" xmlns:mc="http://schemas.openxmlformats.org/markup-compatibility/2006" xmlns:o="urn:schemas-microsoft-com:office:office" xmlns:r="http://schemas.openxmlformats.org/officeDocument/2006/relationships" xmlns:m="http://schemas.openxmlformats.org/officeDocument/2006/math" xmlns:v="urn:schemas-microsoft-com:vml" xmlns:wp14="http://schemas.microsoft.com/office/word/2010/wordprocessingDrawing" xmlns:wp="http://schemas.openxmlformats.org/drawingml/2006/wordprocessingDrawing" xmlns:w10="urn:schemas-microsoft-com:office:word" xmlns:w="http://schemas.openxmlformats.org/wordprocessingml/2006/main" xmlns:w14="http://schemas.microsoft.com/office/word/2010/wordml" xmlns:w15="http://schemas.microsoft.com/office/word/2012/wordml" xmlns:w16se="http://schemas.microsoft.com/office/word/2015/wordml/symex" xmlns:wpg="http://schemas.microsoft.com/office/word/2010/wordprocessingGroup" xmlns:wpi="http://schemas.microsoft.com/office/word/2010/wordprocessingInk" xmlns:wne="http://schemas.microsoft.com/office/word/2006/wordml" xmlns:wps="http://schemas.microsoft.com/office/word/2010/wordprocessingShape" mc:Ignorable="w14 w15 w16se wp14">
-  <w:comment w:id="1" w:author="Benedikt" w:date="2020-06-22T02:43:00Z" w:initials="B">
+  <w:comment w:id="0" w:author="Benedikt" w:date="2020-06-22T02:43:00Z" w:initials="B">
     <w:p>
       <w:pPr>
         <w:pStyle w:val="CommentText"/>
@@ -20532,6 +21413,28 @@
       </w:r>
       <w:r>
         <w:t>Sample name LitAu3xxx has to be corrected.</w:t>
+      </w:r>
+    </w:p>
+  </w:comment>
+  <w:comment w:id="2" w:author="Benedikt" w:date="2020-06-23T20:04:00Z" w:initials="B">
+    <w:p>
+      <w:pPr>
+        <w:pStyle w:val="CommentText"/>
+      </w:pPr>
+      <w:r>
+        <w:rPr>
+          <w:rStyle w:val="CommentReference"/>
+        </w:rPr>
+        <w:annotationRef/>
+      </w:r>
+      <w:r>
+        <w:t xml:space="preserve">Brauchen wir das wirklich? Sind halt 40 </w:t>
+      </w:r>
+      <w:r>
+        <w:t>plots</w:t>
+      </w:r>
+      <w:r>
+        <w:t xml:space="preserve"> pro Datensatz….</w:t>
       </w:r>
     </w:p>
   </w:comment>
@@ -20541,6 +21444,7 @@
 <file path=word/commentsExtended.xml><?xml version="1.0" encoding="utf-8"?>
 <w15:commentsEx xmlns:wpc="http://schemas.microsoft.com/office/word/2010/wordprocessingCanvas" xmlns:cx="http://schemas.microsoft.com/office/drawing/2014/chartex" xmlns:mc="http://schemas.openxmlformats.org/markup-compatibility/2006" xmlns:o="urn:schemas-microsoft-com:office:office" xmlns:r="http://schemas.openxmlformats.org/officeDocument/2006/relationships" xmlns:m="http://schemas.openxmlformats.org/officeDocument/2006/math" xmlns:v="urn:schemas-microsoft-com:vml" xmlns:wp14="http://schemas.microsoft.com/office/word/2010/wordprocessingDrawing" xmlns:wp="http://schemas.openxmlformats.org/drawingml/2006/wordprocessingDrawing" xmlns:w10="urn:schemas-microsoft-com:office:word" xmlns:w="http://schemas.openxmlformats.org/wordprocessingml/2006/main" xmlns:w14="http://schemas.microsoft.com/office/word/2010/wordml" xmlns:w15="http://schemas.microsoft.com/office/word/2012/wordml" xmlns:w16se="http://schemas.microsoft.com/office/word/2015/wordml/symex" xmlns:wpg="http://schemas.microsoft.com/office/word/2010/wordprocessingGroup" xmlns:wpi="http://schemas.microsoft.com/office/word/2010/wordprocessingInk" xmlns:wne="http://schemas.microsoft.com/office/word/2006/wordml" xmlns:wps="http://schemas.microsoft.com/office/word/2010/wordprocessingShape" mc:Ignorable="w14 w15 w16se wp14">
   <w15:commentEx w15:paraId="2F6C9350" w15:done="0"/>
+  <w15:commentEx w15:paraId="5C026411" w15:done="0"/>
 </w15:commentsEx>
 </file>
 
@@ -22064,7 +22968,7 @@
 </file>
 
 <file path=customXml/itemProps1.xml><?xml version="1.0" encoding="utf-8"?>
-<ds:datastoreItem xmlns:ds="http://schemas.openxmlformats.org/officeDocument/2006/customXml" ds:itemID="{66824D98-CC7E-42B0-B530-9B01FA501803}">
+<ds:datastoreItem xmlns:ds="http://schemas.openxmlformats.org/officeDocument/2006/customXml" ds:itemID="{C11722C8-6CAF-4D90-8A5D-E6DAB0E67972}">
   <ds:schemaRefs>
     <ds:schemaRef ds:uri="http://schemas.openxmlformats.org/officeDocument/2006/bibliography"/>
   </ds:schemaRefs>

</xml_diff>

<commit_message>
Added deltaAnalysis for main paper
</commit_message>
<xml_diff>
--- a/mainText/20200620_PaperTvoid_07.docx
+++ b/mainText/20200620_PaperTvoid_07.docx
@@ -19686,8 +19686,6 @@
           <w:rFonts w:cs="Times New Roman"/>
         </w:rPr>
       </w:pPr>
-      <w:bookmarkStart w:id="1" w:name="_GoBack"/>
-      <w:bookmarkEnd w:id="1"/>
     </w:p>
     <w:p>
       <w:pPr>
@@ -19961,7 +19959,69 @@
         <w:rPr>
           <w:rFonts w:cs="Times New Roman"/>
         </w:rPr>
-        <w:t xml:space="preserve"> deviation to the resulting volume and channel widths.</w:t>
+        <w:t xml:space="preserve"> deviation</w:t>
+      </w:r>
+      <w:r>
+        <w:rPr>
+          <w:rFonts w:cs="Times New Roman"/>
+        </w:rPr>
+        <w:t xml:space="preserve"> </w:t>
+      </w:r>
+      <w:r>
+        <w:rPr>
+          <w:rFonts w:cs="Times New Roman"/>
+          <w:i/>
+          <w:lang w:val="el-GR"/>
+        </w:rPr>
+        <w:t>δ</w:t>
+      </w:r>
+      <w:r>
+        <w:rPr>
+          <w:rFonts w:cs="Times New Roman"/>
+          <w:i/>
+        </w:rPr>
+        <w:t>X</w:t>
+      </w:r>
+      <w:r>
+        <w:rPr>
+          <w:rFonts w:cs="Times New Roman"/>
+        </w:rPr>
+        <w:t xml:space="preserve"> to the resulting volume and channel widths</w:t>
+      </w:r>
+      <w:r>
+        <w:rPr>
+          <w:rFonts w:cs="Times New Roman"/>
+          <w:lang w:val="el-GR"/>
+        </w:rPr>
+        <w:t xml:space="preserve"> (</w:t>
+      </w:r>
+      <w:r>
+        <w:rPr>
+          <w:rFonts w:cs="Times New Roman"/>
+          <w:i/>
+          <w:lang w:val="el-GR"/>
+        </w:rPr>
+        <w:t>δ</w:t>
+      </w:r>
+      <w:r>
+        <w:rPr>
+          <w:rFonts w:cs="Times New Roman"/>
+          <w:i/>
+        </w:rPr>
+        <w:t>Y</w:t>
+      </w:r>
+      <w:r>
+        <w:rPr>
+          <w:rFonts w:cs="Times New Roman"/>
+          <w:lang w:val="el-GR"/>
+        </w:rPr>
+        <w:t>)</w:t>
+      </w:r>
+      <w:r>
+        <w:rPr>
+          <w:rFonts w:cs="Times New Roman"/>
+        </w:rPr>
+        <w:t>.</w:t>
       </w:r>
       <w:r>
         <w:rPr>
@@ -19987,55 +20047,41 @@
         </w:rPr>
         <w:t>_r1</w:t>
       </w:r>
-      <w:commentRangeStart w:id="2"/>
-      <w:r>
-        <w:rPr>
-          <w:rFonts w:cs="Times New Roman"/>
-        </w:rPr>
-        <w:t>.</w:t>
-      </w:r>
-      <w:r>
-        <w:rPr>
-          <w:rFonts w:cs="Times New Roman"/>
-        </w:rPr>
-        <w:t xml:space="preserve"> (Data for</w:t>
+      <w:r>
+        <w:rPr>
+          <w:rFonts w:cs="Times New Roman"/>
+        </w:rPr>
+        <w:t xml:space="preserve">. The full analysis of all </w:t>
+      </w:r>
+      <w:r>
+        <w:rPr>
+          <w:rFonts w:cs="Times New Roman"/>
+        </w:rPr>
+        <w:t xml:space="preserve">8 parameter sets is given in the supportings. </w:t>
+      </w:r>
+      <w:r>
+        <w:rPr>
+          <w:rFonts w:cs="Times New Roman"/>
+        </w:rPr>
+        <w:t xml:space="preserve">Fig. </w:t>
+      </w:r>
+      <w:r>
+        <w:rPr>
+          <w:rFonts w:cs="Times New Roman"/>
+        </w:rPr>
+        <w:t>8 show</w:t>
+      </w:r>
+      <w:r>
+        <w:rPr>
+          <w:rFonts w:cs="Times New Roman"/>
+        </w:rPr>
+        <w:t xml:space="preserve">s the </w:t>
       </w:r>
       <w:r>
         <w:rPr>
           <w:rFonts w:cs="Times New Roman"/>
         </w:rPr>
         <w:t xml:space="preserve"> </w:t>
-      </w:r>
-      <w:r>
-        <w:rPr>
-          <w:rFonts w:cs="Times New Roman"/>
-        </w:rPr>
-        <w:t>BSA_Vc</w:t>
-      </w:r>
-      <w:r>
-        <w:rPr>
-          <w:rFonts w:cs="Times New Roman"/>
-        </w:rPr>
-        <w:t>3</w:t>
-      </w:r>
-      <w:r>
-        <w:rPr>
-          <w:rFonts w:cs="Times New Roman"/>
-        </w:rPr>
-        <w:t>_5_r1</w:t>
-      </w:r>
-      <w:r>
-        <w:rPr>
-          <w:rFonts w:cs="Times New Roman"/>
-        </w:rPr>
-        <w:t xml:space="preserve"> and PS_Vc0_5_r1 given in the supportings).</w:t>
-      </w:r>
-      <w:commentRangeEnd w:id="2"/>
-      <w:r>
-        <w:rPr>
-          <w:rStyle w:val="CommentReference"/>
-        </w:rPr>
-        <w:commentReference w:id="2"/>
       </w:r>
     </w:p>
     <w:p>
@@ -20049,9 +20095,9 @@
           <w:noProof/>
         </w:rPr>
         <w:drawing>
-          <wp:inline distT="0" distB="0" distL="0" distR="0" wp14:anchorId="194BFECA" wp14:editId="137A3EC9">
-            <wp:extent cx="5828465" cy="1986926"/>
-            <wp:effectExtent l="0" t="0" r="1270" b="0"/>
+          <wp:inline distT="0" distB="0" distL="0" distR="0" wp14:anchorId="194BFECA" wp14:editId="055BFC2E">
+            <wp:extent cx="5970592" cy="4376648"/>
+            <wp:effectExtent l="0" t="0" r="0" b="5080"/>
             <wp:docPr id="8" name="Picture 8"/>
             <wp:cNvGraphicFramePr>
               <a:graphicFrameLocks xmlns:a="http://schemas.openxmlformats.org/drawingml/2006/main" noChangeAspect="1"/>
@@ -20066,7 +20112,7 @@
                     </pic:cNvPicPr>
                   </pic:nvPicPr>
                   <pic:blipFill>
-                    <a:blip r:embed="rId14" cstate="hqprint">
+                    <a:blip r:embed="rId18" cstate="hqprint">
                       <a:extLst>
                         <a:ext uri="{28A0092B-C50C-407E-A947-70E740481C1C}">
                           <a14:useLocalDpi xmlns:a14="http://schemas.microsoft.com/office/drawing/2010/main" val="0"/>
@@ -20080,7 +20126,7 @@
                   <pic:spPr bwMode="auto">
                     <a:xfrm>
                       <a:off x="0" y="0"/>
-                      <a:ext cx="5828465" cy="1986926"/>
+                      <a:ext cx="5970592" cy="4376648"/>
                     </a:xfrm>
                     <a:prstGeom prst="rect">
                       <a:avLst/>
@@ -20109,27 +20155,14 @@
       <w:r>
         <w:t xml:space="preserve">Figure </w:t>
       </w:r>
-      <w:r>
-        <w:fldChar w:fldCharType="begin"/>
-      </w:r>
-      <w:r>
-        <w:instrText xml:space="preserve"> SEQ Figure \* ARABIC </w:instrText>
-      </w:r>
-      <w:r>
-        <w:fldChar w:fldCharType="separate"/>
-      </w:r>
-      <w:r>
-        <w:rPr>
-          <w:noProof/>
-        </w:rPr>
-        <w:t>8</w:t>
-      </w:r>
-      <w:r>
-        <w:rPr>
-          <w:noProof/>
-        </w:rPr>
-        <w:fldChar w:fldCharType="end"/>
-      </w:r>
+      <w:fldSimple w:instr=" SEQ Figure \* ARABIC ">
+        <w:r>
+          <w:rPr>
+            <w:noProof/>
+          </w:rPr>
+          <w:t>8</w:t>
+        </w:r>
+      </w:fldSimple>
       <w:r>
         <w:t xml:space="preserve">. User interface for the manual read-out of </w:t>
       </w:r>
@@ -20178,72 +20211,7 @@
       <w:pPr>
         <w:rPr>
           <w:rFonts w:cs="Times New Roman"/>
-        </w:rPr>
-      </w:pPr>
-      <w:r>
-        <w:rPr>
-          <w:rFonts w:cs="Times New Roman"/>
           <w:highlight w:val="yellow"/>
-        </w:rPr>
-        <w:t>Convergence for varying t0:</w:t>
-      </w:r>
-    </w:p>
-    <w:p>
-      <w:pPr>
-        <w:rPr>
-          <w:rFonts w:cs="Times New Roman"/>
-        </w:rPr>
-      </w:pPr>
-      <w:r>
-        <w:rPr>
-          <w:rFonts w:cs="Times New Roman"/>
-        </w:rPr>
-        <w:t>Variations of t0 for each algorithm V0(t0), w(t0)</w:t>
-      </w:r>
-      <w:r>
-        <w:rPr>
-          <w:rFonts w:cs="Times New Roman"/>
-        </w:rPr>
-        <w:t xml:space="preserve"> for </w:t>
-      </w:r>
-      <w:r>
-        <w:rPr>
-          <w:rFonts w:cs="Times New Roman"/>
-        </w:rPr>
-        <w:t>BSA1, BSA2, PS</w:t>
-      </w:r>
-      <w:r>
-        <w:rPr>
-          <w:rFonts w:cs="Times New Roman"/>
-        </w:rPr>
-        <w:t xml:space="preserve"> own samples</w:t>
-      </w:r>
-    </w:p>
-    <w:p>
-      <w:pPr>
-        <w:rPr>
-          <w:rFonts w:cs="Times New Roman"/>
-        </w:rPr>
-      </w:pPr>
-      <w:r>
-        <w:rPr>
-          <w:rFonts w:cs="Times New Roman"/>
-          <w:highlight w:val="yellow"/>
-        </w:rPr>
-        <w:t>Convergence for varying z%</w:t>
-      </w:r>
-      <w:r>
-        <w:rPr>
-          <w:rFonts w:cs="Times New Roman"/>
-          <w:highlight w:val="yellow"/>
-        </w:rPr>
-        <w:t>?</w:t>
-      </w:r>
-    </w:p>
-    <w:p>
-      <w:pPr>
-        <w:rPr>
-          <w:rFonts w:cs="Times New Roman"/>
         </w:rPr>
       </w:pPr>
     </w:p>
@@ -20251,16 +20219,11 @@
       <w:pPr>
         <w:rPr>
           <w:rFonts w:cs="Times New Roman"/>
-          <w:b/>
+          <w:highlight w:val="yellow"/>
         </w:rPr>
       </w:pPr>
-      <w:r>
-        <w:rPr>
-          <w:rFonts w:cs="Times New Roman"/>
-          <w:b/>
-        </w:rPr>
-        <w:t>Discussion</w:t>
-      </w:r>
+      <w:bookmarkStart w:id="1" w:name="_GoBack"/>
+      <w:bookmarkEnd w:id="1"/>
     </w:p>
     <w:p>
       <w:pPr>
@@ -20273,7 +20236,8 @@
           <w:rFonts w:cs="Times New Roman"/>
           <w:highlight w:val="yellow"/>
         </w:rPr>
-        <w:t>Invalidity of measured void peak</w:t>
+        <w:lastRenderedPageBreak/>
+        <w:t>Convergence for varying t0:</w:t>
       </w:r>
     </w:p>
     <w:p>
@@ -20282,13 +20246,6 @@
           <w:rFonts w:cs="Times New Roman"/>
         </w:rPr>
       </w:pPr>
-      <w:r>
-        <w:rPr>
-          <w:rFonts w:cs="Times New Roman"/>
-          <w:highlight w:val="yellow"/>
-        </w:rPr>
-        <w:t>Error source : channel  outlet- to-detector distance</w:t>
-      </w:r>
     </w:p>
     <w:p>
       <w:pPr>
@@ -20299,16 +20256,14 @@
       <w:r>
         <w:rPr>
           <w:rFonts w:cs="Times New Roman"/>
-          <w:highlight w:val="yellow"/>
-        </w:rPr>
-        <w:t>Alternat</w:t>
-      </w:r>
-      <w:r>
-        <w:rPr>
-          <w:rFonts w:cs="Times New Roman"/>
-          <w:highlight w:val="yellow"/>
-        </w:rPr>
-        <w:t>e hypothesis for the occurrence of the “void peak”.</w:t>
+        </w:rPr>
+        <w:t>Variations of t0 for each algorithm V0(t0), w(t0)</w:t>
+      </w:r>
+      <w:r>
+        <w:rPr>
+          <w:rFonts w:cs="Times New Roman"/>
+        </w:rPr>
+        <w:t>.</w:t>
       </w:r>
     </w:p>
     <w:p>
@@ -20320,43 +20275,134 @@
       <w:r>
         <w:rPr>
           <w:rFonts w:cs="Times New Roman"/>
-        </w:rPr>
-        <w:t>Image crossflow near border</w:t>
+          <w:highlight w:val="yellow"/>
+        </w:rPr>
+        <w:t>Convergence for varying z%</w:t>
+      </w:r>
+      <w:r>
+        <w:rPr>
+          <w:rFonts w:cs="Times New Roman"/>
+          <w:highlight w:val="yellow"/>
+        </w:rPr>
+        <w:t>?</w:t>
       </w:r>
     </w:p>
     <w:p>
       <w:pPr>
         <w:rPr>
           <w:rFonts w:cs="Times New Roman"/>
-          <w:b/>
         </w:rPr>
       </w:pPr>
-      <w:r>
-        <w:rPr>
-          <w:rFonts w:cs="Times New Roman"/>
-          <w:b/>
-        </w:rPr>
-        <w:t>Conclusion</w:t>
-      </w:r>
-      <w:r>
-        <w:rPr>
-          <w:rFonts w:cs="Times New Roman"/>
-          <w:b/>
-        </w:rPr>
-        <w:t>s</w:t>
-      </w:r>
     </w:p>
     <w:p>
       <w:pPr>
         <w:rPr>
           <w:rFonts w:cs="Times New Roman"/>
+          <w:b/>
         </w:rPr>
       </w:pPr>
       <w:r>
         <w:rPr>
           <w:rFonts w:cs="Times New Roman"/>
-        </w:rPr>
-        <w:lastRenderedPageBreak/>
+          <w:b/>
+        </w:rPr>
+        <w:t>Discussion</w:t>
+      </w:r>
+    </w:p>
+    <w:p>
+      <w:pPr>
+        <w:rPr>
+          <w:rFonts w:cs="Times New Roman"/>
+        </w:rPr>
+      </w:pPr>
+      <w:r>
+        <w:rPr>
+          <w:rFonts w:cs="Times New Roman"/>
+          <w:highlight w:val="yellow"/>
+        </w:rPr>
+        <w:t>Invalidity of measured void peak</w:t>
+      </w:r>
+    </w:p>
+    <w:p>
+      <w:pPr>
+        <w:rPr>
+          <w:rFonts w:cs="Times New Roman"/>
+        </w:rPr>
+      </w:pPr>
+      <w:r>
+        <w:rPr>
+          <w:rFonts w:cs="Times New Roman"/>
+          <w:highlight w:val="yellow"/>
+        </w:rPr>
+        <w:t>Error source : channel  outlet- to-detector distance</w:t>
+      </w:r>
+    </w:p>
+    <w:p>
+      <w:pPr>
+        <w:rPr>
+          <w:rFonts w:cs="Times New Roman"/>
+        </w:rPr>
+      </w:pPr>
+      <w:r>
+        <w:rPr>
+          <w:rFonts w:cs="Times New Roman"/>
+          <w:highlight w:val="yellow"/>
+        </w:rPr>
+        <w:t>Alternat</w:t>
+      </w:r>
+      <w:r>
+        <w:rPr>
+          <w:rFonts w:cs="Times New Roman"/>
+          <w:highlight w:val="yellow"/>
+        </w:rPr>
+        <w:t>e hypothesis for the occurrence of the “void peak”.</w:t>
+      </w:r>
+    </w:p>
+    <w:p>
+      <w:pPr>
+        <w:rPr>
+          <w:rFonts w:cs="Times New Roman"/>
+        </w:rPr>
+      </w:pPr>
+      <w:r>
+        <w:rPr>
+          <w:rFonts w:cs="Times New Roman"/>
+        </w:rPr>
+        <w:t>Image crossflow near border</w:t>
+      </w:r>
+    </w:p>
+    <w:p>
+      <w:pPr>
+        <w:rPr>
+          <w:rFonts w:cs="Times New Roman"/>
+          <w:b/>
+        </w:rPr>
+      </w:pPr>
+      <w:r>
+        <w:rPr>
+          <w:rFonts w:cs="Times New Roman"/>
+          <w:b/>
+        </w:rPr>
+        <w:t>Conclusion</w:t>
+      </w:r>
+      <w:r>
+        <w:rPr>
+          <w:rFonts w:cs="Times New Roman"/>
+          <w:b/>
+        </w:rPr>
+        <w:t>s</w:t>
+      </w:r>
+    </w:p>
+    <w:p>
+      <w:pPr>
+        <w:rPr>
+          <w:rFonts w:cs="Times New Roman"/>
+        </w:rPr>
+      </w:pPr>
+      <w:r>
+        <w:rPr>
+          <w:rFonts w:cs="Times New Roman"/>
+        </w:rPr>
         <w:t xml:space="preserve">We have shown that </w:t>
       </w:r>
       <w:r>
@@ -21141,7 +21187,14 @@
         <w:rPr>
           <w:rFonts w:cs="Times New Roman"/>
         </w:rPr>
-        <w:t xml:space="preserve"> a measurement were dire</w:t>
+        <w:t xml:space="preserve"> a measurement </w:t>
+      </w:r>
+      <w:r>
+        <w:rPr>
+          <w:rFonts w:cs="Times New Roman"/>
+        </w:rPr>
+        <w:lastRenderedPageBreak/>
+        <w:t>were dire</w:t>
       </w:r>
       <w:r>
         <w:rPr>
@@ -21416,35 +21469,12 @@
       </w:r>
     </w:p>
   </w:comment>
-  <w:comment w:id="2" w:author="Benedikt" w:date="2020-06-23T20:04:00Z" w:initials="B">
-    <w:p>
-      <w:pPr>
-        <w:pStyle w:val="CommentText"/>
-      </w:pPr>
-      <w:r>
-        <w:rPr>
-          <w:rStyle w:val="CommentReference"/>
-        </w:rPr>
-        <w:annotationRef/>
-      </w:r>
-      <w:r>
-        <w:t xml:space="preserve">Brauchen wir das wirklich? Sind halt 40 </w:t>
-      </w:r>
-      <w:r>
-        <w:t>plots</w:t>
-      </w:r>
-      <w:r>
-        <w:t xml:space="preserve"> pro Datensatz….</w:t>
-      </w:r>
-    </w:p>
-  </w:comment>
 </w:comments>
 </file>
 
 <file path=word/commentsExtended.xml><?xml version="1.0" encoding="utf-8"?>
 <w15:commentsEx xmlns:wpc="http://schemas.microsoft.com/office/word/2010/wordprocessingCanvas" xmlns:cx="http://schemas.microsoft.com/office/drawing/2014/chartex" xmlns:mc="http://schemas.openxmlformats.org/markup-compatibility/2006" xmlns:o="urn:schemas-microsoft-com:office:office" xmlns:r="http://schemas.openxmlformats.org/officeDocument/2006/relationships" xmlns:m="http://schemas.openxmlformats.org/officeDocument/2006/math" xmlns:v="urn:schemas-microsoft-com:vml" xmlns:wp14="http://schemas.microsoft.com/office/word/2010/wordprocessingDrawing" xmlns:wp="http://schemas.openxmlformats.org/drawingml/2006/wordprocessingDrawing" xmlns:w10="urn:schemas-microsoft-com:office:word" xmlns:w="http://schemas.openxmlformats.org/wordprocessingml/2006/main" xmlns:w14="http://schemas.microsoft.com/office/word/2010/wordml" xmlns:w15="http://schemas.microsoft.com/office/word/2012/wordml" xmlns:w16se="http://schemas.microsoft.com/office/word/2015/wordml/symex" xmlns:wpg="http://schemas.microsoft.com/office/word/2010/wordprocessingGroup" xmlns:wpi="http://schemas.microsoft.com/office/word/2010/wordprocessingInk" xmlns:wne="http://schemas.microsoft.com/office/word/2006/wordml" xmlns:wps="http://schemas.microsoft.com/office/word/2010/wordprocessingShape" mc:Ignorable="w14 w15 w16se wp14">
   <w15:commentEx w15:paraId="2F6C9350" w15:done="0"/>
-  <w15:commentEx w15:paraId="5C026411" w15:done="0"/>
 </w15:commentsEx>
 </file>
 
@@ -22968,7 +22998,7 @@
 </file>
 
 <file path=customXml/itemProps1.xml><?xml version="1.0" encoding="utf-8"?>
-<ds:datastoreItem xmlns:ds="http://schemas.openxmlformats.org/officeDocument/2006/customXml" ds:itemID="{C11722C8-6CAF-4D90-8A5D-E6DAB0E67972}">
+<ds:datastoreItem xmlns:ds="http://schemas.openxmlformats.org/officeDocument/2006/customXml" ds:itemID="{5EF7BDA2-A67E-41F2-9E08-A87C1F7CA3BE}">
   <ds:schemaRefs>
     <ds:schemaRef ds:uri="http://schemas.openxmlformats.org/officeDocument/2006/bibliography"/>
   </ds:schemaRefs>

</xml_diff>

<commit_message>
Added text on deltaAnalysis
</commit_message>
<xml_diff>
--- a/mainText/20200620_PaperTvoid_07.docx
+++ b/mainText/20200620_PaperTvoid_07.docx
@@ -7770,20 +7770,6 @@
                 <w:rFonts w:cs="Times New Roman"/>
               </w:rPr>
             </w:pPr>
-            <w:r>
-              <w:rPr>
-                <w:rFonts w:cs="Times New Roman"/>
-                <w:i/>
-              </w:rPr>
-              <w:t>t</w:t>
-            </w:r>
-            <w:r>
-              <w:rPr>
-                <w:rFonts w:cs="Times New Roman"/>
-                <w:vertAlign w:val="subscript"/>
-              </w:rPr>
-              <w:t>e</w:t>
-            </w:r>
           </w:p>
         </w:tc>
         <w:tc>
@@ -8020,6 +8006,20 @@
                 <w:rFonts w:cs="Times New Roman"/>
               </w:rPr>
             </w:pPr>
+            <w:r>
+              <w:rPr>
+                <w:rFonts w:cs="Times New Roman"/>
+                <w:i/>
+              </w:rPr>
+              <w:t>V</w:t>
+            </w:r>
+            <w:r>
+              <w:rPr>
+                <w:rFonts w:cs="Times New Roman"/>
+                <w:vertAlign w:val="subscript"/>
+              </w:rPr>
+              <w:t>e</w:t>
+            </w:r>
           </w:p>
         </w:tc>
         <w:tc>
@@ -14600,8 +14600,24 @@
       <w:pPr>
         <w:rPr>
           <w:rFonts w:cs="Times New Roman"/>
+          <w:i/>
         </w:rPr>
       </w:pPr>
+      <w:r>
+        <w:rPr>
+          <w:rFonts w:cs="Times New Roman"/>
+          <w:i/>
+        </w:rPr>
+        <w:lastRenderedPageBreak/>
+        <w:t>Comparison of algorithms using published data</w:t>
+      </w:r>
+      <w:r>
+        <w:rPr>
+          <w:rFonts w:cs="Times New Roman"/>
+          <w:i/>
+        </w:rPr>
+        <w:t xml:space="preserve"> in literature</w:t>
+      </w:r>
     </w:p>
     <w:p>
       <w:pPr>
@@ -14609,35 +14625,6 @@
           <w:rFonts w:cs="Times New Roman"/>
         </w:rPr>
       </w:pPr>
-    </w:p>
-    <w:p>
-      <w:pPr>
-        <w:rPr>
-          <w:rFonts w:cs="Times New Roman"/>
-          <w:i/>
-        </w:rPr>
-      </w:pPr>
-      <w:r>
-        <w:rPr>
-          <w:rFonts w:cs="Times New Roman"/>
-          <w:i/>
-        </w:rPr>
-        <w:t>Comparison of algorithms using published data</w:t>
-      </w:r>
-      <w:r>
-        <w:rPr>
-          <w:rFonts w:cs="Times New Roman"/>
-          <w:i/>
-        </w:rPr>
-        <w:t xml:space="preserve"> in literature</w:t>
-      </w:r>
-    </w:p>
-    <w:p>
-      <w:pPr>
-        <w:rPr>
-          <w:rFonts w:cs="Times New Roman"/>
-        </w:rPr>
-      </w:pPr>
       <w:r>
         <w:rPr>
           <w:rFonts w:cs="Times New Roman"/>
@@ -14828,7 +14815,25 @@
         <w:rPr>
           <w:rFonts w:cs="Times New Roman"/>
         </w:rPr>
-        <w:t xml:space="preserve"> The Diffusion coefficient was respective diffusion coefficient was calculated according to the specifactions made in the respective publication.</w:t>
+        <w:t xml:space="preserve"> The Diffusion coefficient was respective diffusion coefficient was calculated according to the specifactions mad</w:t>
+      </w:r>
+      <w:r>
+        <w:rPr>
+          <w:rFonts w:cs="Times New Roman"/>
+        </w:rPr>
+        <w:t>e in the respective publication and the expected shell thickness for polymer coatings[Duplatre1996,Bockstahl200</w:t>
+      </w:r>
+      <w:r>
+        <w:rPr>
+          <w:rFonts w:cs="Times New Roman"/>
+        </w:rPr>
+        <w:t>0</w:t>
+      </w:r>
+      <w:r>
+        <w:rPr>
+          <w:rFonts w:cs="Times New Roman"/>
+        </w:rPr>
+        <w:t>].</w:t>
       </w:r>
       <w:r>
         <w:rPr>
@@ -19856,7 +19861,19 @@
         <w:rPr>
           <w:rFonts w:cs="Times New Roman"/>
         </w:rPr>
-        <w:t xml:space="preserve"> For this reason, we in</w:t>
+        <w:t xml:space="preserve"> For this reason, we </w:t>
+      </w:r>
+      <w:r>
+        <w:rPr>
+          <w:rFonts w:cs="Times New Roman"/>
+        </w:rPr>
+        <w:t xml:space="preserve">continued and </w:t>
+      </w:r>
+      <w:r>
+        <w:rPr>
+          <w:rFonts w:cs="Times New Roman"/>
+        </w:rPr>
+        <w:t>in</w:t>
       </w:r>
       <w:r>
         <w:rPr>
@@ -19911,7 +19928,19 @@
         <w:rPr>
           <w:rFonts w:cs="Times New Roman"/>
         </w:rPr>
-        <w:t xml:space="preserve">In the following, we implemented an additional functionality which displays the </w:t>
+        <w:t xml:space="preserve">In the following, we implemented an additional </w:t>
+      </w:r>
+      <w:r>
+        <w:rPr>
+          <w:rFonts w:cs="Times New Roman"/>
+        </w:rPr>
+        <w:t xml:space="preserve">feature </w:t>
+      </w:r>
+      <w:r>
+        <w:rPr>
+          <w:rFonts w:cs="Times New Roman"/>
+        </w:rPr>
+        <w:t xml:space="preserve">which displays the </w:t>
       </w:r>
       <w:r>
         <w:rPr>
@@ -19923,13 +19952,61 @@
         <w:rPr>
           <w:rFonts w:cs="Times New Roman"/>
         </w:rPr>
-        <w:t xml:space="preserve"> The task was implemented by a generic preprocessor macro, which keeps all parameters constant and iterates over a grid of the parameter to be investigate</w:t>
-      </w:r>
-      <w:r>
-        <w:rPr>
-          <w:rFonts w:cs="Times New Roman"/>
-        </w:rPr>
-        <w:t>d, thereby</w:t>
+        <w:t xml:space="preserve"> The task was implemented by a generic preprocessor macro, which keeps all </w:t>
+      </w:r>
+      <w:r>
+        <w:rPr>
+          <w:rFonts w:cs="Times New Roman"/>
+        </w:rPr>
+        <w:t xml:space="preserve">but one </w:t>
+      </w:r>
+      <w:r>
+        <w:rPr>
+          <w:rFonts w:cs="Times New Roman"/>
+        </w:rPr>
+        <w:t xml:space="preserve">parameters constant and iterates over a grid of the </w:t>
+      </w:r>
+      <w:r>
+        <w:rPr>
+          <w:rFonts w:cs="Times New Roman"/>
+        </w:rPr>
+        <w:t xml:space="preserve">remaining </w:t>
+      </w:r>
+      <w:r>
+        <w:rPr>
+          <w:rFonts w:cs="Times New Roman"/>
+        </w:rPr>
+        <w:t>parameter to be investigate</w:t>
+      </w:r>
+      <w:r>
+        <w:rPr>
+          <w:rFonts w:cs="Times New Roman"/>
+        </w:rPr>
+        <w:t>d</w:t>
+      </w:r>
+      <w:r>
+        <w:rPr>
+          <w:rFonts w:cs="Times New Roman"/>
+        </w:rPr>
+        <w:t>.</w:t>
+      </w:r>
+      <w:r>
+        <w:rPr>
+          <w:rFonts w:cs="Times New Roman"/>
+        </w:rPr>
+        <w:t xml:space="preserve"> </w:t>
+      </w:r>
+      <w:r>
+        <w:rPr>
+          <w:rFonts w:cs="Times New Roman"/>
+        </w:rPr>
+        <w:t>T</w:t>
+      </w:r>
+      <w:r>
+        <w:rPr>
+          <w:rFonts w:cs="Times New Roman"/>
+        </w:rPr>
+        <w:t>hereby</w:t>
       </w:r>
       <w:r>
         <w:rPr>
@@ -19941,25 +20018,37 @@
         <w:rPr>
           <w:rFonts w:cs="Times New Roman"/>
         </w:rPr>
+        <w:t xml:space="preserve"> we</w:t>
+      </w:r>
+      <w:r>
+        <w:rPr>
+          <w:rFonts w:cs="Times New Roman"/>
+        </w:rPr>
         <w:t xml:space="preserve"> </w:t>
       </w:r>
       <w:r>
         <w:rPr>
           <w:rFonts w:cs="Times New Roman"/>
         </w:rPr>
-        <w:t>plotting the impact of a</w:t>
-      </w:r>
-      <w:r>
-        <w:rPr>
-          <w:rFonts w:cs="Times New Roman"/>
-        </w:rPr>
-        <w:t xml:space="preserve"> single</w:t>
-      </w:r>
-      <w:r>
-        <w:rPr>
-          <w:rFonts w:cs="Times New Roman"/>
-        </w:rPr>
-        <w:t xml:space="preserve"> deviation</w:t>
+        <w:t>plot</w:t>
+      </w:r>
+      <w:r>
+        <w:rPr>
+          <w:rFonts w:cs="Times New Roman"/>
+        </w:rPr>
+        <w:t xml:space="preserve"> the impact of </w:t>
+      </w:r>
+      <w:r>
+        <w:rPr>
+          <w:rFonts w:cs="Times New Roman"/>
+        </w:rPr>
+        <w:t xml:space="preserve">a </w:t>
+      </w:r>
+      <w:r>
+        <w:rPr>
+          <w:rFonts w:cs="Times New Roman"/>
+        </w:rPr>
+        <w:t>deviation</w:t>
       </w:r>
       <w:r>
         <w:rPr>
@@ -19986,7 +20075,44 @@
         <w:rPr>
           <w:rFonts w:cs="Times New Roman"/>
         </w:rPr>
-        <w:t xml:space="preserve"> to the resulting volume and channel widths</w:t>
+        <w:t xml:space="preserve"> </w:t>
+      </w:r>
+      <w:r>
+        <w:rPr>
+          <w:rFonts w:cs="Times New Roman"/>
+        </w:rPr>
+        <w:t xml:space="preserve">of a parameter </w:t>
+      </w:r>
+      <w:r>
+        <w:rPr>
+          <w:rFonts w:cs="Times New Roman"/>
+          <w:i/>
+        </w:rPr>
+        <w:t>X</w:t>
+      </w:r>
+      <w:r>
+        <w:rPr>
+          <w:rFonts w:cs="Times New Roman"/>
+        </w:rPr>
+        <w:t xml:space="preserve"> </w:t>
+      </w:r>
+      <w:r>
+        <w:rPr>
+          <w:rFonts w:cs="Times New Roman"/>
+        </w:rPr>
+        <w:t>to the</w:t>
+      </w:r>
+      <w:r>
+        <w:rPr>
+          <w:rFonts w:cs="Times New Roman"/>
+        </w:rPr>
+        <w:t xml:space="preserve"> relative deviations of the</w:t>
+      </w:r>
+      <w:r>
+        <w:rPr>
+          <w:rFonts w:cs="Times New Roman"/>
+        </w:rPr>
+        <w:t xml:space="preserve"> resulting volume and channel widths</w:t>
       </w:r>
       <w:r>
         <w:rPr>
@@ -20027,19 +20153,160 @@
         <w:rPr>
           <w:rFonts w:cs="Times New Roman"/>
         </w:rPr>
-        <w:t xml:space="preserve"> As an example, we show the result of this analysis for</w:t>
-      </w:r>
-      <w:r>
-        <w:rPr>
-          <w:rFonts w:cs="Times New Roman"/>
-        </w:rPr>
-        <w:t xml:space="preserve"> the data of</w:t>
-      </w:r>
-      <w:r>
-        <w:rPr>
-          <w:rFonts w:cs="Times New Roman"/>
-        </w:rPr>
-        <w:t xml:space="preserve"> BSA_Vc2_5</w:t>
+        <w:t xml:space="preserve"> </w:t>
+      </w:r>
+      <w:r>
+        <w:rPr>
+          <w:rFonts w:cs="Times New Roman"/>
+        </w:rPr>
+        <w:t>This analysis is useful as due to the included numeric procedures</w:t>
+      </w:r>
+      <w:r>
+        <w:rPr>
+          <w:rFonts w:cs="Times New Roman"/>
+        </w:rPr>
+        <w:t xml:space="preserve"> and</w:t>
+      </w:r>
+      <w:r>
+        <w:rPr>
+          <w:rFonts w:cs="Times New Roman"/>
+        </w:rPr>
+        <w:t xml:space="preserve"> the relationship between the two output variable</w:t>
+      </w:r>
+      <w:r>
+        <w:rPr>
+          <w:rFonts w:cs="Times New Roman"/>
+        </w:rPr>
+        <w:t>s and its inputs is not obvious, especially when an input variable is used multiple times.</w:t>
+      </w:r>
+      <w:r>
+        <w:rPr>
+          <w:rFonts w:cs="Times New Roman"/>
+        </w:rPr>
+        <w:t xml:space="preserve"> In addition this analysis can be used as a base for an estimation</w:t>
+      </w:r>
+      <w:r>
+        <w:rPr>
+          <w:rFonts w:cs="Times New Roman"/>
+        </w:rPr>
+        <w:t xml:space="preserve"> of </w:t>
+      </w:r>
+      <w:r>
+        <w:rPr>
+          <w:rFonts w:cs="Times New Roman"/>
+        </w:rPr>
+        <w:t xml:space="preserve">the </w:t>
+      </w:r>
+      <w:r>
+        <w:rPr>
+          <w:rFonts w:cs="Times New Roman"/>
+        </w:rPr>
+        <w:t>total propagation of uncertainty.</w:t>
+      </w:r>
+      <w:r>
+        <w:rPr>
+          <w:rFonts w:cs="Times New Roman"/>
+        </w:rPr>
+        <w:t xml:space="preserve"> </w:t>
+      </w:r>
+      <w:r>
+        <w:rPr>
+          <w:rFonts w:cs="Times New Roman"/>
+        </w:rPr>
+        <w:t>Her</w:t>
+      </w:r>
+      <w:r>
+        <w:rPr>
+          <w:rFonts w:cs="Times New Roman"/>
+        </w:rPr>
+        <w:t>e</w:t>
+      </w:r>
+      <w:r>
+        <w:rPr>
+          <w:rFonts w:cs="Times New Roman"/>
+        </w:rPr>
+        <w:t>,</w:t>
+      </w:r>
+      <w:r>
+        <w:rPr>
+          <w:rFonts w:cs="Times New Roman"/>
+        </w:rPr>
+        <w:t xml:space="preserve"> we</w:t>
+      </w:r>
+      <w:r>
+        <w:rPr>
+          <w:rFonts w:cs="Times New Roman"/>
+        </w:rPr>
+        <w:t xml:space="preserve"> show the result</w:t>
+      </w:r>
+      <w:r>
+        <w:rPr>
+          <w:rFonts w:cs="Times New Roman"/>
+        </w:rPr>
+        <w:t xml:space="preserve"> of this analysi</w:t>
+      </w:r>
+      <w:r>
+        <w:rPr>
+          <w:rFonts w:cs="Times New Roman"/>
+        </w:rPr>
+        <w:t>s</w:t>
+      </w:r>
+      <w:r>
+        <w:rPr>
+          <w:rFonts w:cs="Times New Roman"/>
+        </w:rPr>
+        <w:t>, where the</w:t>
+      </w:r>
+      <w:r>
+        <w:rPr>
+          <w:rFonts w:cs="Times New Roman"/>
+        </w:rPr>
+        <w:t xml:space="preserve"> central parameter</w:t>
+      </w:r>
+      <w:r>
+        <w:rPr>
+          <w:rFonts w:cs="Times New Roman"/>
+        </w:rPr>
+        <w:t>s</w:t>
+      </w:r>
+      <w:r>
+        <w:rPr>
+          <w:rFonts w:cs="Times New Roman"/>
+        </w:rPr>
+        <w:t xml:space="preserve"> </w:t>
+      </w:r>
+      <w:r>
+        <w:rPr>
+          <w:rFonts w:cs="Times New Roman"/>
+          <w:i/>
+          <w:lang w:val="el-GR"/>
+        </w:rPr>
+        <w:t>δ</w:t>
+      </w:r>
+      <w:r>
+        <w:rPr>
+          <w:rFonts w:cs="Times New Roman"/>
+          <w:i/>
+        </w:rPr>
+        <w:t>X</w:t>
+      </w:r>
+      <w:r>
+        <w:rPr>
+          <w:rFonts w:cs="Times New Roman"/>
+        </w:rPr>
+        <w:t>=0</w:t>
+      </w:r>
+      <w:r>
+        <w:rPr>
+          <w:rFonts w:cs="Times New Roman"/>
+        </w:rPr>
+        <w:t xml:space="preserve"> are taken from the parameter set </w:t>
+      </w:r>
+      <w:r>
+        <w:rPr>
+          <w:rFonts w:cs="Times New Roman"/>
+        </w:rPr>
+        <w:t>BSA_Vc2_5</w:t>
       </w:r>
       <w:r>
         <w:rPr>
@@ -20051,37 +20318,7 @@
         <w:rPr>
           <w:rFonts w:cs="Times New Roman"/>
         </w:rPr>
-        <w:t xml:space="preserve">. The full analysis of all </w:t>
-      </w:r>
-      <w:r>
-        <w:rPr>
-          <w:rFonts w:cs="Times New Roman"/>
-        </w:rPr>
-        <w:t xml:space="preserve">8 parameter sets is given in the supportings. </w:t>
-      </w:r>
-      <w:r>
-        <w:rPr>
-          <w:rFonts w:cs="Times New Roman"/>
-        </w:rPr>
-        <w:t xml:space="preserve">Fig. </w:t>
-      </w:r>
-      <w:r>
-        <w:rPr>
-          <w:rFonts w:cs="Times New Roman"/>
-        </w:rPr>
-        <w:t>8 show</w:t>
-      </w:r>
-      <w:r>
-        <w:rPr>
-          <w:rFonts w:cs="Times New Roman"/>
-        </w:rPr>
-        <w:t xml:space="preserve">s the </w:t>
-      </w:r>
-      <w:r>
-        <w:rPr>
-          <w:rFonts w:cs="Times New Roman"/>
-        </w:rPr>
-        <w:t xml:space="preserve"> </w:t>
+        <w:t>.</w:t>
       </w:r>
     </w:p>
     <w:p>
@@ -20089,6 +20326,7 @@
         <w:keepLines/>
         <w:jc w:val="center"/>
       </w:pPr>
+      <w:commentRangeStart w:id="1"/>
       <w:r>
         <w:rPr>
           <w:rFonts w:cs="Times New Roman"/>
@@ -20142,6 +20380,13 @@
           </wp:inline>
         </w:drawing>
       </w:r>
+      <w:commentRangeEnd w:id="1"/>
+      <w:r>
+        <w:rPr>
+          <w:rStyle w:val="CommentReference"/>
+        </w:rPr>
+        <w:commentReference w:id="1"/>
+      </w:r>
     </w:p>
     <w:p>
       <w:pPr>
@@ -20211,19 +20456,909 @@
       <w:pPr>
         <w:rPr>
           <w:rFonts w:cs="Times New Roman"/>
-          <w:highlight w:val="yellow"/>
         </w:rPr>
       </w:pPr>
+      <w:r>
+        <w:rPr>
+          <w:rFonts w:cs="Times New Roman"/>
+        </w:rPr>
+        <w:lastRenderedPageBreak/>
+        <w:t xml:space="preserve">Fig. 8 shows the </w:t>
+      </w:r>
+      <w:r>
+        <w:rPr>
+          <w:rFonts w:cs="Times New Roman"/>
+        </w:rPr>
+        <w:t xml:space="preserve">influence </w:t>
+      </w:r>
+      <w:r>
+        <w:rPr>
+          <w:rFonts w:cs="Times New Roman"/>
+        </w:rPr>
+        <w:t xml:space="preserve">of deviations to 4 of the </w:t>
+      </w:r>
+      <w:r>
+        <w:rPr>
+          <w:rFonts w:cs="Times New Roman"/>
+        </w:rPr>
+        <w:t>pa</w:t>
+      </w:r>
+      <w:r>
+        <w:rPr>
+          <w:rFonts w:cs="Times New Roman"/>
+        </w:rPr>
+        <w:t>ram</w:t>
+      </w:r>
+      <w:r>
+        <w:rPr>
+          <w:rFonts w:cs="Times New Roman"/>
+        </w:rPr>
+        <w:t>e</w:t>
+      </w:r>
+      <w:r>
+        <w:rPr>
+          <w:rFonts w:cs="Times New Roman"/>
+        </w:rPr>
+        <w:t xml:space="preserve">ters, we expected to </w:t>
+      </w:r>
+      <w:r>
+        <w:rPr>
+          <w:rFonts w:cs="Times New Roman"/>
+        </w:rPr>
+        <w:t>exhibit</w:t>
+      </w:r>
+      <w:r>
+        <w:rPr>
+          <w:rFonts w:cs="Times New Roman"/>
+        </w:rPr>
+        <w:t xml:space="preserve"> the</w:t>
+      </w:r>
+      <w:r>
+        <w:rPr>
+          <w:rFonts w:cs="Times New Roman"/>
+        </w:rPr>
+        <w:t xml:space="preserve"> </w:t>
+      </w:r>
+      <w:r>
+        <w:rPr>
+          <w:rFonts w:cs="Times New Roman"/>
+        </w:rPr>
+        <w:t>highest</w:t>
+      </w:r>
+      <w:r>
+        <w:rPr>
+          <w:rFonts w:cs="Times New Roman"/>
+        </w:rPr>
+        <w:t xml:space="preserve"> </w:t>
+      </w:r>
+      <w:r>
+        <w:rPr>
+          <w:rFonts w:cs="Times New Roman"/>
+        </w:rPr>
+        <w:t xml:space="preserve">possible </w:t>
+      </w:r>
+      <w:r>
+        <w:rPr>
+          <w:rFonts w:cs="Times New Roman"/>
+        </w:rPr>
+        <w:t>uncertainty.</w:t>
+      </w:r>
+      <w:r>
+        <w:rPr>
+          <w:rFonts w:cs="Times New Roman"/>
+        </w:rPr>
+        <w:t xml:space="preserve"> </w:t>
+      </w:r>
+      <w:r>
+        <w:rPr>
+          <w:rFonts w:cs="Times New Roman"/>
+          <w:i/>
+        </w:rPr>
+        <w:t>t</w:t>
+      </w:r>
+      <w:r>
+        <w:rPr>
+          <w:rFonts w:cs="Times New Roman"/>
+          <w:vertAlign w:val="subscript"/>
+        </w:rPr>
+        <w:t>0</w:t>
+      </w:r>
+      <w:r>
+        <w:rPr>
+          <w:rFonts w:cs="Times New Roman"/>
+        </w:rPr>
+        <w:t xml:space="preserve"> and </w:t>
+      </w:r>
+      <w:r>
+        <w:rPr>
+          <w:rFonts w:cs="Times New Roman"/>
+          <w:i/>
+        </w:rPr>
+        <w:t>t</w:t>
+      </w:r>
+      <w:r>
+        <w:rPr>
+          <w:rFonts w:cs="Times New Roman"/>
+          <w:vertAlign w:val="subscript"/>
+        </w:rPr>
+        <w:t>e</w:t>
+      </w:r>
+      <w:r>
+        <w:rPr>
+          <w:rFonts w:cs="Times New Roman"/>
+        </w:rPr>
+        <w:t xml:space="preserve"> have to be considered as </w:t>
+      </w:r>
+      <w:r>
+        <w:rPr>
+          <w:rFonts w:cs="Times New Roman"/>
+        </w:rPr>
+        <w:t>they are the primary raw measured</w:t>
+      </w:r>
+      <w:r>
+        <w:rPr>
+          <w:rFonts w:cs="Times New Roman"/>
+        </w:rPr>
+        <w:t xml:space="preserve"> resul</w:t>
+      </w:r>
+      <w:r>
+        <w:rPr>
+          <w:rFonts w:cs="Times New Roman"/>
+        </w:rPr>
+        <w:t>ts</w:t>
+      </w:r>
+      <w:r>
+        <w:rPr>
+          <w:rFonts w:cs="Times New Roman"/>
+        </w:rPr>
+        <w:t>.</w:t>
+      </w:r>
+      <w:r>
+        <w:rPr>
+          <w:rFonts w:cs="Times New Roman"/>
+        </w:rPr>
+        <w:t xml:space="preserve"> </w:t>
+      </w:r>
+      <w:r>
+        <w:rPr>
+          <w:rFonts w:cs="Times New Roman"/>
+        </w:rPr>
+        <w:t>The physical dimensions of the c</w:t>
+      </w:r>
+      <w:r>
+        <w:rPr>
+          <w:rFonts w:cs="Times New Roman"/>
+        </w:rPr>
+        <w:t>hannel</w:t>
+      </w:r>
+      <w:r>
+        <w:rPr>
+          <w:rFonts w:cs="Times New Roman"/>
+        </w:rPr>
+        <w:t xml:space="preserve"> area</w:t>
+      </w:r>
+      <w:r>
+        <w:rPr>
+          <w:rFonts w:cs="Times New Roman"/>
+        </w:rPr>
+        <w:t xml:space="preserve"> and </w:t>
+      </w:r>
+      <w:r>
+        <w:rPr>
+          <w:rFonts w:cs="Times New Roman"/>
+        </w:rPr>
+        <w:t>the</w:t>
+      </w:r>
+      <w:r>
+        <w:rPr>
+          <w:rFonts w:cs="Times New Roman"/>
+        </w:rPr>
+        <w:t xml:space="preserve"> applied</w:t>
+      </w:r>
+      <w:r>
+        <w:rPr>
+          <w:rFonts w:cs="Times New Roman"/>
+        </w:rPr>
+        <w:t xml:space="preserve"> </w:t>
+      </w:r>
+      <w:r>
+        <w:rPr>
+          <w:rFonts w:cs="Times New Roman"/>
+        </w:rPr>
+        <w:t xml:space="preserve">flow volumes </w:t>
+      </w:r>
+      <w:r>
+        <w:rPr>
+          <w:rFonts w:cs="Times New Roman"/>
+        </w:rPr>
+        <w:t>are assumed to be measured</w:t>
+      </w:r>
+      <w:r>
+        <w:rPr>
+          <w:rFonts w:cs="Times New Roman"/>
+        </w:rPr>
+        <w:t xml:space="preserve"> and w</w:t>
+      </w:r>
+      <w:r>
+        <w:rPr>
+          <w:rFonts w:cs="Times New Roman"/>
+        </w:rPr>
+        <w:t xml:space="preserve">ith high </w:t>
+      </w:r>
+      <w:r>
+        <w:rPr>
+          <w:rFonts w:cs="Times New Roman"/>
+        </w:rPr>
+        <w:t xml:space="preserve">accuracy, thereby, we don’t </w:t>
+      </w:r>
+      <w:r>
+        <w:rPr>
+          <w:rFonts w:cs="Times New Roman"/>
+        </w:rPr>
+        <w:t>discuss</w:t>
+      </w:r>
+      <w:r>
+        <w:rPr>
+          <w:rFonts w:cs="Times New Roman"/>
+        </w:rPr>
+        <w:t xml:space="preserve"> them further </w:t>
+      </w:r>
+      <w:r>
+        <w:rPr>
+          <w:rFonts w:cs="Times New Roman"/>
+        </w:rPr>
+        <w:t>them here in detail</w:t>
+      </w:r>
+      <w:r>
+        <w:rPr>
+          <w:rFonts w:cs="Times New Roman"/>
+        </w:rPr>
+        <w:t>.</w:t>
+      </w:r>
+      <w:r>
+        <w:rPr>
+          <w:rFonts w:cs="Times New Roman"/>
+        </w:rPr>
+        <w:t xml:space="preserve"> Also,</w:t>
+      </w:r>
+      <w:r>
+        <w:rPr>
+          <w:rFonts w:cs="Times New Roman"/>
+        </w:rPr>
+        <w:t xml:space="preserve"> </w:t>
+      </w:r>
+      <w:r>
+        <w:rPr>
+          <w:rFonts w:cs="Times New Roman"/>
+        </w:rPr>
+        <w:t>w</w:t>
+      </w:r>
+      <w:r>
+        <w:rPr>
+          <w:rFonts w:cs="Times New Roman"/>
+        </w:rPr>
+        <w:t>e</w:t>
+      </w:r>
+      <w:r>
+        <w:rPr>
+          <w:rFonts w:cs="Times New Roman"/>
+        </w:rPr>
+        <w:t xml:space="preserve"> skip</w:t>
+      </w:r>
+      <w:r>
+        <w:rPr>
+          <w:rFonts w:cs="Times New Roman"/>
+        </w:rPr>
+        <w:t xml:space="preserve"> the</w:t>
+      </w:r>
+      <w:r>
+        <w:rPr>
+          <w:rFonts w:cs="Times New Roman"/>
+        </w:rPr>
+        <w:t xml:space="preserve"> discussion on the first algorithm due to its simila</w:t>
+      </w:r>
+      <w:r>
+        <w:rPr>
+          <w:rFonts w:cs="Times New Roman"/>
+        </w:rPr>
+        <w:t xml:space="preserve">rity </w:t>
+      </w:r>
+      <w:r>
+        <w:rPr>
+          <w:rFonts w:cs="Times New Roman"/>
+        </w:rPr>
+        <w:t>to</w:t>
+      </w:r>
+      <w:r>
+        <w:rPr>
+          <w:rFonts w:cs="Times New Roman"/>
+        </w:rPr>
+        <w:t xml:space="preserve"> the second one</w:t>
+      </w:r>
+      <w:r>
+        <w:rPr>
+          <w:rFonts w:cs="Times New Roman"/>
+        </w:rPr>
+        <w:t>.</w:t>
+      </w:r>
+      <w:r>
+        <w:rPr>
+          <w:rFonts w:cs="Times New Roman"/>
+        </w:rPr>
+        <w:t xml:space="preserve"> However, t</w:t>
+      </w:r>
+      <w:r>
+        <w:rPr>
+          <w:rFonts w:cs="Times New Roman"/>
+        </w:rPr>
+        <w:t>he</w:t>
+      </w:r>
+      <w:r>
+        <w:rPr>
+          <w:rFonts w:cs="Times New Roman"/>
+        </w:rPr>
+        <w:t xml:space="preserve"> resulting</w:t>
+      </w:r>
+      <w:r>
+        <w:rPr>
+          <w:rFonts w:cs="Times New Roman"/>
+        </w:rPr>
+        <w:t xml:space="preserve"> </w:t>
+      </w:r>
+      <w:r>
+        <w:rPr>
+          <w:rFonts w:cs="Times New Roman"/>
+        </w:rPr>
+        <w:t xml:space="preserve">data of </w:t>
+      </w:r>
+      <w:r>
+        <w:rPr>
+          <w:rFonts w:cs="Times New Roman"/>
+        </w:rPr>
+        <w:t>full analysis of all 5 algorithms and</w:t>
+      </w:r>
+      <w:r>
+        <w:rPr>
+          <w:rFonts w:cs="Times New Roman"/>
+        </w:rPr>
+        <w:t xml:space="preserve"> </w:t>
+      </w:r>
+      <w:r>
+        <w:rPr>
+          <w:rFonts w:cs="Times New Roman"/>
+        </w:rPr>
+        <w:t xml:space="preserve">10 parameter sets is </w:t>
+      </w:r>
+      <w:r>
+        <w:rPr>
+          <w:rFonts w:cs="Times New Roman"/>
+        </w:rPr>
+        <w:t>shown</w:t>
+      </w:r>
+      <w:r>
+        <w:rPr>
+          <w:rFonts w:cs="Times New Roman"/>
+        </w:rPr>
+        <w:t xml:space="preserve"> in the supportings</w:t>
+      </w:r>
+      <w:r>
+        <w:rPr>
+          <w:rFonts w:cs="Times New Roman"/>
+        </w:rPr>
+        <w:t>.</w:t>
+      </w:r>
+      <w:r>
+        <w:rPr>
+          <w:rFonts w:cs="Times New Roman"/>
+        </w:rPr>
+        <w:t xml:space="preserve"> (including the results for </w:t>
+      </w:r>
+      <w:commentRangeStart w:id="2"/>
+      <w:r>
+        <w:rPr>
+          <w:rFonts w:cs="Times New Roman"/>
+        </w:rPr>
+        <w:t xml:space="preserve">BSA_Vc2_5_r1 and PS_Vc3_5_r1)??? </w:t>
+      </w:r>
+      <w:commentRangeEnd w:id="2"/>
+      <w:r>
+        <w:rPr>
+          <w:rStyle w:val="CommentReference"/>
+        </w:rPr>
+        <w:commentReference w:id="2"/>
+      </w:r>
+      <w:r>
+        <w:rPr>
+          <w:rFonts w:cs="Times New Roman"/>
+        </w:rPr>
+        <w:t xml:space="preserve"> The</w:t>
+      </w:r>
+      <w:r>
+        <w:rPr>
+          <w:rFonts w:cs="Times New Roman"/>
+        </w:rPr>
+        <w:t xml:space="preserve"> externa</w:t>
+      </w:r>
+      <w:r>
+        <w:rPr>
+          <w:rFonts w:cs="Times New Roman"/>
+        </w:rPr>
+        <w:t>lly acquired</w:t>
+      </w:r>
+      <w:r>
+        <w:rPr>
+          <w:rFonts w:cs="Times New Roman"/>
+        </w:rPr>
+        <w:t xml:space="preserve"> Diffusion </w:t>
+      </w:r>
+      <w:r>
+        <w:rPr>
+          <w:rFonts w:cs="Times New Roman"/>
+        </w:rPr>
+        <w:t>coefficient has to be considered</w:t>
+      </w:r>
+      <w:r>
+        <w:rPr>
+          <w:rFonts w:cs="Times New Roman"/>
+        </w:rPr>
+        <w:t xml:space="preserve"> here</w:t>
+      </w:r>
+      <w:r>
+        <w:rPr>
+          <w:rFonts w:cs="Times New Roman"/>
+        </w:rPr>
+        <w:t>, as for many samples, different numerical values have been (Raj1974, Lanew1987, Stelezer1984</w:t>
+      </w:r>
+      <w:r>
+        <w:rPr>
+          <w:rFonts w:cs="Times New Roman"/>
+        </w:rPr>
+        <w:t>,</w:t>
+      </w:r>
+      <w:r>
+        <w:rPr>
+          <w:rFonts w:cs="Times New Roman"/>
+        </w:rPr>
+        <w:t xml:space="preserve"> </w:t>
+      </w:r>
+      <w:r>
+        <w:rPr>
+          <w:rFonts w:cs="Times New Roman"/>
+        </w:rPr>
+        <w:t>Fuh1992,</w:t>
+      </w:r>
+      <w:r>
+        <w:rPr>
+          <w:rFonts w:cs="Times New Roman"/>
+        </w:rPr>
+        <w:t xml:space="preserve"> </w:t>
+      </w:r>
+      <w:r>
+        <w:rPr>
+          <w:rFonts w:cs="Times New Roman"/>
+        </w:rPr>
+        <w:t>Liu1993</w:t>
+      </w:r>
+      <w:r>
+        <w:rPr>
+          <w:rFonts w:cs="Times New Roman"/>
+        </w:rPr>
+        <w:t>)</w:t>
+      </w:r>
+      <w:r>
+        <w:rPr>
+          <w:rFonts w:cs="Times New Roman"/>
+        </w:rPr>
+        <w:t xml:space="preserve"> published</w:t>
+      </w:r>
+      <w:r>
+        <w:rPr>
+          <w:rFonts w:cs="Times New Roman"/>
+        </w:rPr>
+        <w:t>.</w:t>
+      </w:r>
+      <w:r>
+        <w:rPr>
+          <w:rFonts w:cs="Times New Roman"/>
+        </w:rPr>
+        <w:t xml:space="preserve"> Also, side conditions like temperature and the temperature-dependent viscosity can influence the </w:t>
+      </w:r>
+      <w:r>
+        <w:rPr>
+          <w:rFonts w:cs="Times New Roman"/>
+        </w:rPr>
+        <w:t>effective Diffusion coefficient</w:t>
+      </w:r>
+      <w:r>
+        <w:rPr>
+          <w:rFonts w:cs="Times New Roman"/>
+        </w:rPr>
+        <w:t>[Wahlund2013]</w:t>
+      </w:r>
+      <w:r>
+        <w:rPr>
+          <w:rFonts w:cs="Times New Roman"/>
+        </w:rPr>
+        <w:t>,</w:t>
+      </w:r>
+      <w:r>
+        <w:rPr>
+          <w:rFonts w:cs="Times New Roman"/>
+        </w:rPr>
+        <w:t xml:space="preserve"> where the latter one is often not known exactly in practice.</w:t>
+      </w:r>
+      <w:r>
+        <w:rPr>
+          <w:rFonts w:cs="Times New Roman"/>
+        </w:rPr>
+        <w:t xml:space="preserve"> The analysis shows that all procedures but </w:t>
+      </w:r>
+      <w:r>
+        <w:rPr>
+          <w:rFonts w:cs="Times New Roman"/>
+        </w:rPr>
+        <w:t xml:space="preserve">the fourth (where </w:t>
+      </w:r>
+      <w:r>
+        <w:rPr>
+          <w:rFonts w:cs="Times New Roman"/>
+          <w:i/>
+        </w:rPr>
+        <w:t>D</w:t>
+      </w:r>
+      <w:r>
+        <w:rPr>
+          <w:rFonts w:cs="Times New Roman"/>
+        </w:rPr>
+        <w:t xml:space="preserve"> is not used)</w:t>
+      </w:r>
+      <w:r>
+        <w:rPr>
+          <w:rFonts w:cs="Times New Roman"/>
+        </w:rPr>
+        <w:t xml:space="preserve"> scale with </w:t>
+      </w:r>
+      <w:r>
+        <w:rPr>
+          <w:rFonts w:cs="Times New Roman"/>
+          <w:i/>
+        </w:rPr>
+        <w:t>D</w:t>
+      </w:r>
+      <w:r>
+        <w:rPr>
+          <w:rFonts w:cs="Times New Roman"/>
+        </w:rPr>
+        <w:t>. However</w:t>
+      </w:r>
+      <w:r>
+        <w:rPr>
+          <w:rFonts w:cs="Times New Roman"/>
+        </w:rPr>
+        <w:t>,</w:t>
+      </w:r>
+      <w:r>
+        <w:rPr>
+          <w:rFonts w:cs="Times New Roman"/>
+        </w:rPr>
+        <w:t xml:space="preserve"> </w:t>
+      </w:r>
+      <w:r>
+        <w:rPr>
+          <w:rFonts w:cs="Times New Roman"/>
+        </w:rPr>
+        <w:t>the dependence</w:t>
+      </w:r>
+      <w:r>
+        <w:rPr>
+          <w:rFonts w:cs="Times New Roman"/>
+        </w:rPr>
+        <w:t xml:space="preserve"> significantly</w:t>
+      </w:r>
+      <w:r>
+        <w:rPr>
+          <w:rFonts w:cs="Times New Roman"/>
+        </w:rPr>
+        <w:t xml:space="preserve"> </w:t>
+      </w:r>
+      <w:r>
+        <w:rPr>
+          <w:rFonts w:cs="Times New Roman"/>
+        </w:rPr>
+        <w:t>was</w:t>
+      </w:r>
+      <w:r>
+        <w:rPr>
+          <w:rFonts w:cs="Times New Roman"/>
+        </w:rPr>
+        <w:t xml:space="preserve"> stronger</w:t>
+      </w:r>
+      <w:r>
+        <w:rPr>
+          <w:rFonts w:cs="Times New Roman"/>
+          <w:i/>
+        </w:rPr>
+        <w:t xml:space="preserve"> </w:t>
+      </w:r>
+      <w:r>
+        <w:rPr>
+          <w:rFonts w:cs="Times New Roman"/>
+        </w:rPr>
+        <w:t>for the third procedure, while the volume is completely neglected</w:t>
+      </w:r>
+      <w:r>
+        <w:rPr>
+          <w:rFonts w:cs="Times New Roman"/>
+        </w:rPr>
+        <w:t xml:space="preserve"> for the second.</w:t>
+      </w:r>
+      <w:r>
+        <w:rPr>
+          <w:rFonts w:cs="Times New Roman"/>
+        </w:rPr>
+        <w:t xml:space="preserve"> The same relationships are shown for the input variable </w:t>
+      </w:r>
+      <w:r>
+        <w:rPr>
+          <w:rFonts w:cs="Times New Roman"/>
+          <w:i/>
+        </w:rPr>
+        <w:t>t</w:t>
+      </w:r>
+      <w:r>
+        <w:rPr>
+          <w:rFonts w:cs="Times New Roman"/>
+          <w:vertAlign w:val="subscript"/>
+        </w:rPr>
+        <w:t>e</w:t>
+      </w:r>
+      <w:r>
+        <w:rPr>
+          <w:rFonts w:cs="Times New Roman"/>
+        </w:rPr>
+        <w:t>.</w:t>
+      </w:r>
+      <w:r>
+        <w:rPr>
+          <w:rFonts w:cs="Times New Roman"/>
+        </w:rPr>
+        <w:t xml:space="preserve"> Interestingly,</w:t>
+      </w:r>
+      <w:r>
+        <w:rPr>
+          <w:rFonts w:cs="Times New Roman"/>
+        </w:rPr>
+        <w:t xml:space="preserve"> </w:t>
+      </w:r>
+      <w:r>
+        <w:rPr>
+          <w:rFonts w:cs="Times New Roman"/>
+        </w:rPr>
+        <w:t>a deviation</w:t>
+      </w:r>
+      <w:r>
+        <w:rPr>
+          <w:rFonts w:cs="Times New Roman"/>
+        </w:rPr>
+        <w:t xml:space="preserve"> of the focus position </w:t>
+      </w:r>
+      <w:r>
+        <w:rPr>
+          <w:rFonts w:cs="Times New Roman"/>
+        </w:rPr>
+        <w:t>seems only to</w:t>
+      </w:r>
+      <w:r>
+        <w:rPr>
+          <w:rFonts w:cs="Times New Roman"/>
+        </w:rPr>
+        <w:t xml:space="preserve"> </w:t>
+      </w:r>
+      <w:r>
+        <w:rPr>
+          <w:rFonts w:cs="Times New Roman"/>
+        </w:rPr>
+        <w:t>contribute</w:t>
+      </w:r>
+      <w:r>
+        <w:rPr>
+          <w:rFonts w:cs="Times New Roman"/>
+        </w:rPr>
+        <w:t xml:space="preserve"> </w:t>
+      </w:r>
+      <w:r>
+        <w:rPr>
+          <w:rFonts w:cs="Times New Roman"/>
+        </w:rPr>
+        <w:t>significantly if the actual position is strongly displaced from its designated position.</w:t>
+      </w:r>
+      <w:r>
+        <w:rPr>
+          <w:rFonts w:cs="Times New Roman"/>
+        </w:rPr>
+        <w:t xml:space="preserve"> The relation of the deviations</w:t>
+      </w:r>
+      <w:r>
+        <w:rPr>
+          <w:rFonts w:cs="Times New Roman"/>
+        </w:rPr>
+        <w:t xml:space="preserve"> of</w:t>
+      </w:r>
+      <w:r>
+        <w:rPr>
+          <w:rFonts w:cs="Times New Roman"/>
+        </w:rPr>
+        <w:t xml:space="preserve"> </w:t>
+      </w:r>
+      <w:r>
+        <w:rPr>
+          <w:rFonts w:cs="Times New Roman"/>
+          <w:i/>
+        </w:rPr>
+        <w:t>t</w:t>
+      </w:r>
+      <w:r>
+        <w:rPr>
+          <w:rFonts w:cs="Times New Roman"/>
+          <w:vertAlign w:val="subscript"/>
+        </w:rPr>
+        <w:t>0</w:t>
+      </w:r>
+      <w:r>
+        <w:rPr>
+          <w:rFonts w:cs="Times New Roman"/>
+        </w:rPr>
+        <w:t xml:space="preserve"> were remarkable.</w:t>
+      </w:r>
+      <w:r>
+        <w:rPr>
+          <w:rFonts w:cs="Times New Roman"/>
+        </w:rPr>
+        <w:t xml:space="preserve"> </w:t>
+      </w:r>
+      <w:r>
+        <w:rPr>
+          <w:rFonts w:cs="Times New Roman"/>
+        </w:rPr>
+        <w:t xml:space="preserve">While </w:t>
+      </w:r>
+      <w:r>
+        <w:rPr>
+          <w:rFonts w:cs="Times New Roman"/>
+        </w:rPr>
+        <w:t>the linear relationship of the calculated volume was obvious, there was</w:t>
+      </w:r>
+      <w:r>
+        <w:rPr>
+          <w:rFonts w:cs="Times New Roman"/>
+        </w:rPr>
+        <w:t xml:space="preserve"> </w:t>
+      </w:r>
+      <w:r>
+        <w:rPr>
+          <w:rFonts w:cs="Times New Roman"/>
+        </w:rPr>
+        <w:t>almost no</w:t>
+      </w:r>
+      <w:r>
+        <w:rPr>
+          <w:rFonts w:cs="Times New Roman"/>
+        </w:rPr>
+        <w:t xml:space="preserve"> impact on</w:t>
+      </w:r>
+      <w:r>
+        <w:rPr>
+          <w:rFonts w:cs="Times New Roman"/>
+        </w:rPr>
+        <w:t xml:space="preserve"> </w:t>
+      </w:r>
+      <w:r>
+        <w:rPr>
+          <w:rFonts w:cs="Times New Roman"/>
+          <w:i/>
+        </w:rPr>
+        <w:t>w</w:t>
+      </w:r>
+      <w:r>
+        <w:rPr>
+          <w:rFonts w:cs="Times New Roman"/>
+          <w:vertAlign w:val="superscript"/>
+        </w:rPr>
+        <w:t>app</w:t>
+      </w:r>
+      <w:r>
+        <w:rPr>
+          <w:rFonts w:cs="Times New Roman"/>
+          <w:vertAlign w:val="superscript"/>
+        </w:rPr>
+        <w:t>Geo</w:t>
+      </w:r>
+      <w:r>
+        <w:rPr>
+          <w:rFonts w:cs="Times New Roman"/>
+        </w:rPr>
+        <w:t xml:space="preserve">. </w:t>
+      </w:r>
+      <w:r>
+        <w:rPr>
+          <w:rFonts w:cs="Times New Roman"/>
+        </w:rPr>
+        <w:t>For the third and fourth procedures, we found a proportional and a nearly inverse proportional relationship.</w:t>
+      </w:r>
+      <w:r>
+        <w:rPr>
+          <w:rFonts w:cs="Times New Roman"/>
+        </w:rPr>
+        <w:t xml:space="preserve"> As logical consequence a deviation of </w:t>
+      </w:r>
+      <w:r>
+        <w:rPr>
+          <w:rFonts w:cs="Times New Roman"/>
+          <w:i/>
+        </w:rPr>
+        <w:t>t</w:t>
+      </w:r>
+      <w:r>
+        <w:rPr>
+          <w:rFonts w:cs="Times New Roman"/>
+          <w:vertAlign w:val="subscript"/>
+        </w:rPr>
+        <w:t>0</w:t>
+      </w:r>
+      <w:r>
+        <w:rPr>
+          <w:rFonts w:cs="Times New Roman"/>
+        </w:rPr>
+        <w:t xml:space="preserve"> leads to a divergence of the results in these procedures as it could be seen in the experimental results.</w:t>
+      </w:r>
+      <w:r>
+        <w:rPr>
+          <w:rFonts w:cs="Times New Roman"/>
+        </w:rPr>
+        <w:t xml:space="preserve"> </w:t>
+      </w:r>
+      <w:r>
+        <w:rPr>
+          <w:rFonts w:cs="Times New Roman"/>
+        </w:rPr>
+        <w:t>This consideration lead to a closer consideration of an impact of the void peak time.</w:t>
+      </w:r>
+      <w:bookmarkStart w:id="3" w:name="_GoBack"/>
+      <w:bookmarkEnd w:id="3"/>
     </w:p>
     <w:p>
       <w:pPr>
         <w:rPr>
           <w:rFonts w:cs="Times New Roman"/>
-          <w:highlight w:val="yellow"/>
         </w:rPr>
       </w:pPr>
-      <w:bookmarkStart w:id="1" w:name="_GoBack"/>
-      <w:bookmarkEnd w:id="1"/>
+      <w:r>
+        <w:rPr>
+          <w:rFonts w:cs="Times New Roman"/>
+          <w:i/>
+        </w:rPr>
+        <w:t>Convergence of the calibration calculations via the adjustment of</w:t>
+      </w:r>
+      <w:r>
+        <w:rPr>
+          <w:rFonts w:cs="Times New Roman"/>
+        </w:rPr>
+        <w:t xml:space="preserve"> </w:t>
+      </w:r>
+      <w:r>
+        <w:rPr>
+          <w:rFonts w:cs="Times New Roman"/>
+          <w:i/>
+        </w:rPr>
+        <w:t>t</w:t>
+      </w:r>
+      <w:r>
+        <w:rPr>
+          <w:rFonts w:cs="Times New Roman"/>
+          <w:vertAlign w:val="subscript"/>
+        </w:rPr>
+        <w:t>0</w:t>
+      </w:r>
     </w:p>
     <w:p>
       <w:pPr>
@@ -20234,28 +21369,6 @@
       <w:r>
         <w:rPr>
           <w:rFonts w:cs="Times New Roman"/>
-          <w:highlight w:val="yellow"/>
-        </w:rPr>
-        <w:lastRenderedPageBreak/>
-        <w:t>Convergence for varying t0:</w:t>
-      </w:r>
-    </w:p>
-    <w:p>
-      <w:pPr>
-        <w:rPr>
-          <w:rFonts w:cs="Times New Roman"/>
-        </w:rPr>
-      </w:pPr>
-    </w:p>
-    <w:p>
-      <w:pPr>
-        <w:rPr>
-          <w:rFonts w:cs="Times New Roman"/>
-        </w:rPr>
-      </w:pPr>
-      <w:r>
-        <w:rPr>
-          <w:rFonts w:cs="Times New Roman"/>
         </w:rPr>
         <w:t>Variations of t0 for each algorithm V0(t0), w(t0)</w:t>
       </w:r>
@@ -20265,34 +21378,12 @@
         </w:rPr>
         <w:t>.</w:t>
       </w:r>
-    </w:p>
-    <w:p>
-      <w:pPr>
-        <w:rPr>
-          <w:rFonts w:cs="Times New Roman"/>
-        </w:rPr>
-      </w:pPr>
-      <w:r>
-        <w:rPr>
-          <w:rFonts w:cs="Times New Roman"/>
-          <w:highlight w:val="yellow"/>
-        </w:rPr>
-        <w:t>Convergence for varying z%</w:t>
-      </w:r>
-      <w:r>
-        <w:rPr>
-          <w:rFonts w:cs="Times New Roman"/>
-          <w:highlight w:val="yellow"/>
-        </w:rPr>
-        <w:t>?</w:t>
-      </w:r>
-    </w:p>
-    <w:p>
-      <w:pPr>
-        <w:rPr>
-          <w:rFonts w:cs="Times New Roman"/>
-        </w:rPr>
-      </w:pPr>
+      <w:r>
+        <w:rPr>
+          <w:rFonts w:cs="Times New Roman"/>
+        </w:rPr>
+        <w:t xml:space="preserve"> </w:t>
+      </w:r>
     </w:p>
     <w:p>
       <w:pPr>
@@ -21187,14 +22278,7 @@
         <w:rPr>
           <w:rFonts w:cs="Times New Roman"/>
         </w:rPr>
-        <w:t xml:space="preserve"> a measurement </w:t>
-      </w:r>
-      <w:r>
-        <w:rPr>
-          <w:rFonts w:cs="Times New Roman"/>
-        </w:rPr>
-        <w:lastRenderedPageBreak/>
-        <w:t>were dire</w:t>
+        <w:t xml:space="preserve"> a measurement were dire</w:t>
       </w:r>
       <w:r>
         <w:rPr>
@@ -21469,12 +22553,46 @@
       </w:r>
     </w:p>
   </w:comment>
+  <w:comment w:id="1" w:author="Benedikt" w:date="2020-06-27T02:04:00Z" w:initials="B">
+    <w:p>
+      <w:pPr>
+        <w:pStyle w:val="CommentText"/>
+      </w:pPr>
+      <w:r>
+        <w:rPr>
+          <w:rStyle w:val="CommentReference"/>
+        </w:rPr>
+        <w:annotationRef/>
+      </w:r>
+      <w:r>
+        <w:t>approxGeo -&gt; appGeo</w:t>
+      </w:r>
+    </w:p>
+  </w:comment>
+  <w:comment w:id="2" w:author="Benedikt" w:date="2020-06-26T19:45:00Z" w:initials="B">
+    <w:p>
+      <w:pPr>
+        <w:pStyle w:val="CommentText"/>
+      </w:pPr>
+      <w:r>
+        <w:rPr>
+          <w:rStyle w:val="CommentReference"/>
+        </w:rPr>
+        <w:annotationRef/>
+      </w:r>
+      <w:r>
+        <w:t>Notwendig?</w:t>
+      </w:r>
+    </w:p>
+  </w:comment>
 </w:comments>
 </file>
 
 <file path=word/commentsExtended.xml><?xml version="1.0" encoding="utf-8"?>
 <w15:commentsEx xmlns:wpc="http://schemas.microsoft.com/office/word/2010/wordprocessingCanvas" xmlns:cx="http://schemas.microsoft.com/office/drawing/2014/chartex" xmlns:mc="http://schemas.openxmlformats.org/markup-compatibility/2006" xmlns:o="urn:schemas-microsoft-com:office:office" xmlns:r="http://schemas.openxmlformats.org/officeDocument/2006/relationships" xmlns:m="http://schemas.openxmlformats.org/officeDocument/2006/math" xmlns:v="urn:schemas-microsoft-com:vml" xmlns:wp14="http://schemas.microsoft.com/office/word/2010/wordprocessingDrawing" xmlns:wp="http://schemas.openxmlformats.org/drawingml/2006/wordprocessingDrawing" xmlns:w10="urn:schemas-microsoft-com:office:word" xmlns:w="http://schemas.openxmlformats.org/wordprocessingml/2006/main" xmlns:w14="http://schemas.microsoft.com/office/word/2010/wordml" xmlns:w15="http://schemas.microsoft.com/office/word/2012/wordml" xmlns:w16se="http://schemas.microsoft.com/office/word/2015/wordml/symex" xmlns:wpg="http://schemas.microsoft.com/office/word/2010/wordprocessingGroup" xmlns:wpi="http://schemas.microsoft.com/office/word/2010/wordprocessingInk" xmlns:wne="http://schemas.microsoft.com/office/word/2006/wordml" xmlns:wps="http://schemas.microsoft.com/office/word/2010/wordprocessingShape" mc:Ignorable="w14 w15 w16se wp14">
   <w15:commentEx w15:paraId="2F6C9350" w15:done="0"/>
+  <w15:commentEx w15:paraId="7F7E459B" w15:done="0"/>
+  <w15:commentEx w15:paraId="40B3BA4A" w15:done="0"/>
 </w15:commentsEx>
 </file>
 
@@ -22998,7 +24116,7 @@
 </file>
 
 <file path=customXml/itemProps1.xml><?xml version="1.0" encoding="utf-8"?>
-<ds:datastoreItem xmlns:ds="http://schemas.openxmlformats.org/officeDocument/2006/customXml" ds:itemID="{5EF7BDA2-A67E-41F2-9E08-A87C1F7CA3BE}">
+<ds:datastoreItem xmlns:ds="http://schemas.openxmlformats.org/officeDocument/2006/customXml" ds:itemID="{E5531D76-E9C8-4683-801B-1343794F9865}">
   <ds:schemaRefs>
     <ds:schemaRef ds:uri="http://schemas.openxmlformats.org/officeDocument/2006/bibliography"/>
   </ds:schemaRefs>

</xml_diff>

<commit_message>
Added image for flows
</commit_message>
<xml_diff>
--- a/mainText/20200620_PaperTvoid_07.docx
+++ b/mainText/20200620_PaperTvoid_07.docx
@@ -1508,7 +1508,19 @@
         <w:rPr>
           <w:rFonts w:cs="Times New Roman"/>
         </w:rPr>
-        <w:t xml:space="preserve">Therefore, we fill this gap with </w:t>
+        <w:t>Therefore, we fill this gap with</w:t>
+      </w:r>
+      <w:r>
+        <w:rPr>
+          <w:rFonts w:cs="Times New Roman"/>
+        </w:rPr>
+        <w:t xml:space="preserve"> an</w:t>
+      </w:r>
+      <w:r>
+        <w:rPr>
+          <w:rFonts w:cs="Times New Roman"/>
+        </w:rPr>
+        <w:t xml:space="preserve"> </w:t>
       </w:r>
       <w:r>
         <w:rPr>
@@ -1730,51 +1742,19 @@
           <w:rFonts w:cs="Times New Roman"/>
         </w:rPr>
       </w:pPr>
-      <w:r>
-        <w:rPr>
-          <w:rFonts w:cs="Times New Roman"/>
-        </w:rPr>
-        <w:t>For some remaining methods</w:t>
-      </w:r>
-      <w:r>
-        <w:rPr>
-          <w:rFonts w:cs="Times New Roman"/>
-        </w:rPr>
-        <w:t xml:space="preserve"> it is not shown</w:t>
-      </w:r>
-      <w:r>
-        <w:rPr>
-          <w:rFonts w:cs="Times New Roman"/>
-        </w:rPr>
-        <w:t>.</w:t>
-      </w:r>
     </w:p>
     <w:p>
       <w:pPr>
         <w:rPr>
           <w:rFonts w:cs="Times New Roman"/>
+          <w:b/>
         </w:rPr>
       </w:pPr>
       <w:r>
         <w:rPr>
           <w:rFonts w:cs="Times New Roman"/>
-        </w:rPr>
-        <w:br w:type="page"/>
-      </w:r>
-    </w:p>
-    <w:p>
-      <w:pPr>
-        <w:rPr>
-          <w:rFonts w:cs="Times New Roman"/>
           <w:b/>
         </w:rPr>
-      </w:pPr>
-      <w:r>
-        <w:rPr>
-          <w:rFonts w:cs="Times New Roman"/>
-          <w:b/>
-        </w:rPr>
-        <w:lastRenderedPageBreak/>
         <w:t>Theory</w:t>
       </w:r>
     </w:p>
@@ -1969,7 +1949,14 @@
         <w:rPr>
           <w:rFonts w:cs="Times New Roman"/>
         </w:rPr>
-        <w:t>wall is made of a frit covered by an ultr</w:t>
+        <w:t xml:space="preserve">wall is made of a frit covered by an </w:t>
+      </w:r>
+      <w:r>
+        <w:rPr>
+          <w:rFonts w:cs="Times New Roman"/>
+        </w:rPr>
+        <w:lastRenderedPageBreak/>
+        <w:t>ultr</w:t>
       </w:r>
       <w:r>
         <w:rPr>
@@ -2891,7 +2878,6 @@
       </w:pPr>
       <m:oMath>
         <m:r>
-          <w:lastRenderedPageBreak/>
           <m:t>R=</m:t>
         </m:r>
         <m:f>
@@ -3398,7 +3384,11 @@
         <w:t>used</w:t>
       </w:r>
       <w:r>
-        <w:t xml:space="preserve"> a calibration method (Schmid2018) that makes use of the volume calculation as reported by </w:t>
+        <w:t xml:space="preserve"> a calibration method (Schmid2018) that makes use of the volume </w:t>
+      </w:r>
+      <w:r>
+        <w:lastRenderedPageBreak/>
+        <w:t xml:space="preserve">calculation as reported by </w:t>
       </w:r>
       <w:r>
         <w:t>Wahlund</w:t>
@@ -4015,7 +4005,6 @@
     <w:p/>
     <w:p>
       <w:r>
-        <w:lastRenderedPageBreak/>
         <w:t>The</w:t>
       </w:r>
       <w:r>
@@ -4541,6 +4530,7 @@
         <w:rPr>
           <w:noProof/>
         </w:rPr>
+        <w:lastRenderedPageBreak/>
         <w:drawing>
           <wp:inline distT="0" distB="0" distL="0" distR="0" wp14:anchorId="6CEBEFBC" wp14:editId="32590113">
             <wp:extent cx="6009784" cy="1746433"/>
@@ -5095,7 +5085,6 @@
       </w:pPr>
       <m:oMath>
         <m:r>
-          <w:lastRenderedPageBreak/>
           <m:t>w=</m:t>
         </m:r>
         <m:sSub>
@@ -5789,7 +5778,11 @@
         <w:t>ethod is the independenc</w:t>
       </w:r>
       <w:r>
-        <w:t xml:space="preserve">e from an external diffusion coefficient i.e. no calibration </w:t>
+        <w:t xml:space="preserve">e from an external diffusion coefficient i.e. no </w:t>
+      </w:r>
+      <w:r>
+        <w:lastRenderedPageBreak/>
+        <w:t xml:space="preserve">calibration </w:t>
       </w:r>
       <w:r>
         <w:t>measurement has to be involved in this procedure.</w:t>
@@ -22084,9 +22077,9 @@
           <w:noProof/>
         </w:rPr>
         <w:drawing>
-          <wp:inline distT="0" distB="0" distL="0" distR="0" wp14:anchorId="588DB7F9" wp14:editId="4FD7A73E">
-            <wp:extent cx="5970592" cy="2962981"/>
-            <wp:effectExtent l="0" t="0" r="0" b="8890"/>
+          <wp:inline distT="0" distB="0" distL="0" distR="0" wp14:anchorId="588DB7F9" wp14:editId="556D4D31">
+            <wp:extent cx="3051870" cy="1563674"/>
+            <wp:effectExtent l="0" t="0" r="0" b="0"/>
             <wp:docPr id="10" name="Picture 10"/>
             <wp:cNvGraphicFramePr>
               <a:graphicFrameLocks xmlns:a="http://schemas.openxmlformats.org/drawingml/2006/main" noChangeAspect="1"/>
@@ -22101,7 +22094,7 @@
                     </pic:cNvPicPr>
                   </pic:nvPicPr>
                   <pic:blipFill>
-                    <a:blip r:embed="rId19" cstate="hqprint">
+                    <a:blip r:embed="rId20" cstate="hqprint">
                       <a:extLst>
                         <a:ext uri="{28A0092B-C50C-407E-A947-70E740481C1C}">
                           <a14:useLocalDpi xmlns:a14="http://schemas.microsoft.com/office/drawing/2010/main" val="0"/>
@@ -22115,7 +22108,7 @@
                   <pic:spPr bwMode="auto">
                     <a:xfrm>
                       <a:off x="0" y="0"/>
-                      <a:ext cx="5970592" cy="2962981"/>
+                      <a:ext cx="3063842" cy="1569808"/>
                     </a:xfrm>
                     <a:prstGeom prst="rect">
                       <a:avLst/>
@@ -22144,29 +22137,14 @@
       <w:r>
         <w:t xml:space="preserve">Figure </w:t>
       </w:r>
-      <w:bookmarkStart w:id="4" w:name="_GoBack"/>
-      <w:bookmarkEnd w:id="4"/>
-      <w:r>
-        <w:fldChar w:fldCharType="begin"/>
-      </w:r>
-      <w:r>
-        <w:instrText xml:space="preserve"> SEQ Figure \* ARABIC </w:instrText>
-      </w:r>
-      <w:r>
-        <w:fldChar w:fldCharType="separate"/>
-      </w:r>
-      <w:r>
-        <w:rPr>
-          <w:noProof/>
-        </w:rPr>
-        <w:t>10</w:t>
-      </w:r>
-      <w:r>
-        <w:rPr>
-          <w:noProof/>
-        </w:rPr>
-        <w:fldChar w:fldCharType="end"/>
-      </w:r>
+      <w:fldSimple w:instr=" SEQ Figure \* ARABIC ">
+        <w:r>
+          <w:rPr>
+            <w:noProof/>
+          </w:rPr>
+          <w:t>10</w:t>
+        </w:r>
+      </w:fldSimple>
       <w:r>
         <w:t xml:space="preserve">. User interface for the manual read-out of </w:t>
       </w:r>
@@ -22228,342 +22206,348 @@
         <w:rPr>
           <w:rFonts w:cs="Times New Roman"/>
         </w:rPr>
+        <w:t>Because of the friction</w:t>
+      </w:r>
+      <w:r>
+        <w:rPr>
+          <w:rFonts w:cs="Times New Roman"/>
+        </w:rPr>
+        <w:t xml:space="preserve"> of solvent </w:t>
+      </w:r>
+      <w:r>
+        <w:rPr>
+          <w:rFonts w:cs="Times New Roman"/>
+        </w:rPr>
+        <w:t xml:space="preserve">and </w:t>
+      </w:r>
+      <w:r>
+        <w:rPr>
+          <w:rFonts w:cs="Times New Roman"/>
+        </w:rPr>
+        <w:t>channel side wall</w:t>
+      </w:r>
+      <w:r>
+        <w:rPr>
+          <w:rFonts w:cs="Times New Roman"/>
+        </w:rPr>
+        <w:t xml:space="preserve">, 4 regions </w:t>
+      </w:r>
+      <w:r>
+        <w:rPr>
+          <w:rFonts w:cs="Times New Roman"/>
+        </w:rPr>
+        <w:t>with different flow are present in this model.</w:t>
+      </w:r>
+      <w:r>
+        <w:rPr>
+          <w:rFonts w:cs="Times New Roman"/>
+        </w:rPr>
+        <w:t xml:space="preserve"> Due to diffusion, a sample particle can</w:t>
+      </w:r>
+      <w:r>
+        <w:rPr>
+          <w:rFonts w:cs="Times New Roman"/>
+        </w:rPr>
+        <w:t xml:space="preserve"> easily migrate from one </w:t>
+      </w:r>
+      <w:r>
+        <w:rPr>
+          <w:rFonts w:cs="Times New Roman"/>
+        </w:rPr>
+        <w:t>of thes</w:t>
+      </w:r>
+      <w:r>
+        <w:rPr>
+          <w:rFonts w:cs="Times New Roman"/>
+        </w:rPr>
+        <w:t>e zones into another.</w:t>
+      </w:r>
+      <w:r>
+        <w:rPr>
+          <w:rFonts w:cs="Times New Roman"/>
+        </w:rPr>
+        <w:t xml:space="preserve"> By this effect, a small amount of</w:t>
+      </w:r>
+      <w:r>
+        <w:rPr>
+          <w:rFonts w:cs="Times New Roman"/>
+        </w:rPr>
+        <w:t xml:space="preserve"> the</w:t>
+      </w:r>
+      <w:r>
+        <w:rPr>
+          <w:rFonts w:cs="Times New Roman"/>
+        </w:rPr>
+        <w:t xml:space="preserve"> sample</w:t>
+      </w:r>
+      <w:r>
+        <w:rPr>
+          <w:rFonts w:cs="Times New Roman"/>
+        </w:rPr>
+        <w:t xml:space="preserve"> partially</w:t>
+      </w:r>
+      <w:r>
+        <w:rPr>
+          <w:rFonts w:cs="Times New Roman"/>
+        </w:rPr>
+        <w:t xml:space="preserve"> eludes the </w:t>
+      </w:r>
+      <w:r>
+        <w:rPr>
+          <w:rFonts w:cs="Times New Roman"/>
+        </w:rPr>
+        <w:t xml:space="preserve">retention </w:t>
+      </w:r>
+      <w:r>
+        <w:rPr>
+          <w:rFonts w:cs="Times New Roman"/>
+        </w:rPr>
+        <w:t xml:space="preserve">effect of the crossflow and </w:t>
+      </w:r>
+      <w:r>
+        <w:rPr>
+          <w:rFonts w:cs="Times New Roman"/>
+        </w:rPr>
+        <w:t xml:space="preserve">reaches the detector </w:t>
+      </w:r>
+      <w:r>
+        <w:rPr>
+          <w:rFonts w:cs="Times New Roman"/>
+        </w:rPr>
+        <w:t>much earlier than the retained sample. However, it does not accompany a</w:t>
+      </w:r>
+      <w:r>
+        <w:rPr>
+          <w:rFonts w:cs="Times New Roman"/>
+        </w:rPr>
+        <w:t xml:space="preserve"> </w:t>
+      </w:r>
+      <w:r>
+        <w:rPr>
+          <w:rFonts w:cs="Times New Roman"/>
+        </w:rPr>
+        <w:t>”solvent front”</w:t>
+      </w:r>
+      <w:r>
+        <w:rPr>
+          <w:rFonts w:cs="Times New Roman"/>
+        </w:rPr>
+        <w:t xml:space="preserve">, a </w:t>
+      </w:r>
+      <w:r>
+        <w:rPr>
+          <w:rFonts w:cs="Times New Roman"/>
+        </w:rPr>
+        <w:t>term</w:t>
+      </w:r>
+      <w:r>
+        <w:rPr>
+          <w:rFonts w:cs="Times New Roman"/>
+        </w:rPr>
+        <w:t xml:space="preserve"> used </w:t>
+      </w:r>
+      <w:r>
+        <w:rPr>
+          <w:rFonts w:cs="Times New Roman"/>
+        </w:rPr>
+        <w:t>for the description</w:t>
+      </w:r>
+      <w:r>
+        <w:rPr>
+          <w:rFonts w:cs="Times New Roman"/>
+        </w:rPr>
+        <w:t xml:space="preserve"> other chromatography techniques</w:t>
+      </w:r>
+      <w:r>
+        <w:rPr>
+          <w:rFonts w:cs="Times New Roman"/>
+        </w:rPr>
+        <w:t>, but which has no actual</w:t>
+      </w:r>
+      <w:r>
+        <w:rPr>
+          <w:rFonts w:cs="Times New Roman"/>
+        </w:rPr>
+        <w:t xml:space="preserve"> correspondent in Field-Flow-Fractionation:</w:t>
+      </w:r>
+      <w:r>
+        <w:rPr>
+          <w:rFonts w:cs="Times New Roman"/>
+        </w:rPr>
+        <w:t xml:space="preserve"> Due to the parabolic </w:t>
+      </w:r>
+      <w:r>
+        <w:rPr>
+          <w:rFonts w:cs="Times New Roman"/>
+        </w:rPr>
+        <w:t xml:space="preserve">flow </w:t>
+      </w:r>
+      <w:r>
+        <w:rPr>
+          <w:rFonts w:cs="Times New Roman"/>
+        </w:rPr>
+        <w:t>distribution</w:t>
+      </w:r>
+      <w:r>
+        <w:rPr>
+          <w:rFonts w:cs="Times New Roman"/>
+        </w:rPr>
+        <w:t xml:space="preserve">, we </w:t>
+      </w:r>
+      <w:r>
+        <w:rPr>
+          <w:rFonts w:cs="Times New Roman"/>
+        </w:rPr>
+        <w:t xml:space="preserve"> to give experimental </w:t>
+      </w:r>
+      <w:r>
+        <w:rPr>
+          <w:rFonts w:cs="Times New Roman"/>
+        </w:rPr>
+        <w:t xml:space="preserve">evidence </w:t>
+      </w:r>
+      <w:r>
+        <w:rPr>
+          <w:rFonts w:cs="Times New Roman"/>
+        </w:rPr>
+        <w:t>of this</w:t>
+      </w:r>
+      <w:r>
+        <w:rPr>
+          <w:rFonts w:cs="Times New Roman"/>
+        </w:rPr>
+        <w:t xml:space="preserve"> model, dedicated mathematical models will have to be </w:t>
+      </w:r>
+      <w:r>
+        <w:rPr>
+          <w:rFonts w:cs="Times New Roman"/>
+        </w:rPr>
+        <w:t>developed in the future.</w:t>
+      </w:r>
+      <w:r>
+        <w:rPr>
+          <w:rFonts w:cs="Times New Roman"/>
+        </w:rPr>
+        <w:t xml:space="preserve"> As a </w:t>
+      </w:r>
+      <w:r>
+        <w:rPr>
+          <w:rFonts w:cs="Times New Roman"/>
+        </w:rPr>
+        <w:t>consequence</w:t>
+      </w:r>
+      <w:r>
+        <w:rPr>
+          <w:rFonts w:cs="Times New Roman"/>
+        </w:rPr>
+        <w:t xml:space="preserve"> the physical nature of </w:t>
+      </w:r>
+      <w:r>
+        <w:rPr>
+          <w:rFonts w:cs="Times New Roman"/>
+          <w:i/>
+        </w:rPr>
+        <w:t>t</w:t>
+      </w:r>
+      <w:r>
+        <w:rPr>
+          <w:rFonts w:cs="Times New Roman"/>
+          <w:vertAlign w:val="subscript"/>
+        </w:rPr>
+        <w:t>0</w:t>
+      </w:r>
+      <w:r>
+        <w:rPr>
+          <w:rFonts w:cs="Times New Roman"/>
+          <w:vertAlign w:val="subscript"/>
+        </w:rPr>
+        <w:t xml:space="preserve"> </w:t>
+      </w:r>
+      <w:r>
+        <w:rPr>
+          <w:rFonts w:cs="Times New Roman"/>
+          <w:vertAlign w:val="subscript"/>
+        </w:rPr>
+        <w:softHyphen/>
+      </w:r>
+      <w:r>
+        <w:rPr>
+          <w:rFonts w:cs="Times New Roman"/>
+        </w:rPr>
+        <w:t>has to be considered as a</w:t>
+      </w:r>
+      <w:r>
+        <w:rPr>
+          <w:rFonts w:cs="Times New Roman"/>
+        </w:rPr>
+        <w:t xml:space="preserve"> </w:t>
+      </w:r>
+      <w:r>
+        <w:rPr>
+          <w:rFonts w:cs="Times New Roman"/>
+        </w:rPr>
+        <w:t xml:space="preserve">theoretical </w:t>
+      </w:r>
+      <w:r>
+        <w:rPr>
+          <w:rFonts w:cs="Times New Roman"/>
+        </w:rPr>
+        <w:t xml:space="preserve">auxiliary </w:t>
+      </w:r>
+      <w:r>
+        <w:rPr>
+          <w:rFonts w:cs="Times New Roman"/>
+        </w:rPr>
+        <w:t xml:space="preserve">construct </w:t>
+      </w:r>
+      <w:r>
+        <w:rPr>
+          <w:rFonts w:cs="Times New Roman"/>
+        </w:rPr>
+        <w:t xml:space="preserve">(i.e. </w:t>
+      </w:r>
+      <w:r>
+        <w:rPr>
+          <w:rFonts w:cs="Times New Roman"/>
+        </w:rPr>
+        <w:t>“t</w:t>
+      </w:r>
+      <w:r>
+        <w:rPr>
+          <w:rFonts w:cs="Times New Roman"/>
+        </w:rPr>
+        <w:t>he time needed to flush the</w:t>
+      </w:r>
+      <w:r>
+        <w:rPr>
+          <w:rFonts w:cs="Times New Roman"/>
+        </w:rPr>
+        <w:t xml:space="preserve"> separation volume if there was no f</w:t>
+      </w:r>
+      <w:r>
+        <w:rPr>
+          <w:rFonts w:cs="Times New Roman"/>
+        </w:rPr>
+        <w:t>low gradient along the diameter”</w:t>
+      </w:r>
+      <w:r>
+        <w:rPr>
+          <w:rFonts w:cs="Times New Roman"/>
+        </w:rPr>
+        <w:t xml:space="preserve"> as it was the case for very</w:t>
+      </w:r>
+      <w:r>
+        <w:rPr>
+          <w:rFonts w:cs="Times New Roman"/>
+        </w:rPr>
+        <w:t xml:space="preserve"> big </w:t>
+      </w:r>
+      <w:r>
+        <w:rPr>
+          <w:rFonts w:cs="Times New Roman"/>
+        </w:rPr>
         <w:lastRenderedPageBreak/>
-        <w:t>Because of the friction</w:t>
-      </w:r>
-      <w:r>
-        <w:rPr>
-          <w:rFonts w:cs="Times New Roman"/>
-        </w:rPr>
-        <w:t xml:space="preserve"> of solvent </w:t>
-      </w:r>
-      <w:r>
-        <w:rPr>
-          <w:rFonts w:cs="Times New Roman"/>
-        </w:rPr>
-        <w:t xml:space="preserve">and </w:t>
-      </w:r>
-      <w:r>
-        <w:rPr>
-          <w:rFonts w:cs="Times New Roman"/>
-        </w:rPr>
-        <w:t>channel side wall</w:t>
-      </w:r>
-      <w:r>
-        <w:rPr>
-          <w:rFonts w:cs="Times New Roman"/>
-        </w:rPr>
-        <w:t xml:space="preserve">, 4 regions </w:t>
-      </w:r>
-      <w:r>
-        <w:rPr>
-          <w:rFonts w:cs="Times New Roman"/>
-        </w:rPr>
-        <w:t>with different flow are present in this model.</w:t>
-      </w:r>
-      <w:r>
-        <w:rPr>
-          <w:rFonts w:cs="Times New Roman"/>
-        </w:rPr>
-        <w:t xml:space="preserve"> Due to diffusion, a sample particle can</w:t>
-      </w:r>
-      <w:r>
-        <w:rPr>
-          <w:rFonts w:cs="Times New Roman"/>
-        </w:rPr>
-        <w:t xml:space="preserve"> easily migrate from one </w:t>
-      </w:r>
-      <w:r>
-        <w:rPr>
-          <w:rFonts w:cs="Times New Roman"/>
-        </w:rPr>
-        <w:t>of thes</w:t>
-      </w:r>
-      <w:r>
-        <w:rPr>
-          <w:rFonts w:cs="Times New Roman"/>
-        </w:rPr>
-        <w:t>e zones into another.</w:t>
-      </w:r>
-      <w:r>
-        <w:rPr>
-          <w:rFonts w:cs="Times New Roman"/>
-        </w:rPr>
-        <w:t xml:space="preserve"> By this effect, a small amount of</w:t>
-      </w:r>
-      <w:r>
-        <w:rPr>
-          <w:rFonts w:cs="Times New Roman"/>
-        </w:rPr>
-        <w:t xml:space="preserve"> the</w:t>
-      </w:r>
-      <w:r>
-        <w:rPr>
-          <w:rFonts w:cs="Times New Roman"/>
-        </w:rPr>
-        <w:t xml:space="preserve"> sample</w:t>
-      </w:r>
-      <w:r>
-        <w:rPr>
-          <w:rFonts w:cs="Times New Roman"/>
-        </w:rPr>
-        <w:t xml:space="preserve"> partially</w:t>
-      </w:r>
-      <w:r>
-        <w:rPr>
-          <w:rFonts w:cs="Times New Roman"/>
-        </w:rPr>
-        <w:t xml:space="preserve"> eludes the </w:t>
-      </w:r>
-      <w:r>
-        <w:rPr>
-          <w:rFonts w:cs="Times New Roman"/>
-        </w:rPr>
-        <w:t xml:space="preserve">retention </w:t>
-      </w:r>
-      <w:r>
-        <w:rPr>
-          <w:rFonts w:cs="Times New Roman"/>
-        </w:rPr>
-        <w:t xml:space="preserve">effect of the crossflow and </w:t>
-      </w:r>
-      <w:r>
-        <w:rPr>
-          <w:rFonts w:cs="Times New Roman"/>
-        </w:rPr>
-        <w:t xml:space="preserve">reaches the detector </w:t>
-      </w:r>
-      <w:r>
-        <w:rPr>
-          <w:rFonts w:cs="Times New Roman"/>
-        </w:rPr>
-        <w:t>much earlier than the retained sample. However, it does not accompany a</w:t>
-      </w:r>
-      <w:r>
-        <w:rPr>
-          <w:rFonts w:cs="Times New Roman"/>
-        </w:rPr>
-        <w:t xml:space="preserve"> </w:t>
-      </w:r>
-      <w:r>
-        <w:rPr>
-          <w:rFonts w:cs="Times New Roman"/>
-        </w:rPr>
-        <w:t>”solvent front”</w:t>
-      </w:r>
-      <w:r>
-        <w:rPr>
-          <w:rFonts w:cs="Times New Roman"/>
-        </w:rPr>
-        <w:t xml:space="preserve">, a </w:t>
-      </w:r>
-      <w:r>
-        <w:rPr>
-          <w:rFonts w:cs="Times New Roman"/>
-        </w:rPr>
-        <w:t>term</w:t>
-      </w:r>
-      <w:r>
-        <w:rPr>
-          <w:rFonts w:cs="Times New Roman"/>
-        </w:rPr>
-        <w:t xml:space="preserve"> used </w:t>
-      </w:r>
-      <w:r>
-        <w:rPr>
-          <w:rFonts w:cs="Times New Roman"/>
-        </w:rPr>
-        <w:t>for the description</w:t>
-      </w:r>
-      <w:r>
-        <w:rPr>
-          <w:rFonts w:cs="Times New Roman"/>
-        </w:rPr>
-        <w:t xml:space="preserve"> other chromatography techniques</w:t>
-      </w:r>
-      <w:r>
-        <w:rPr>
-          <w:rFonts w:cs="Times New Roman"/>
-        </w:rPr>
-        <w:t>, but which has no actual</w:t>
-      </w:r>
-      <w:r>
-        <w:rPr>
-          <w:rFonts w:cs="Times New Roman"/>
-        </w:rPr>
-        <w:t xml:space="preserve"> correspondent in Field-Flow-Fractionation:</w:t>
-      </w:r>
-      <w:r>
-        <w:rPr>
-          <w:rFonts w:cs="Times New Roman"/>
-        </w:rPr>
-        <w:t xml:space="preserve"> Due to the parabolic </w:t>
-      </w:r>
-      <w:r>
-        <w:rPr>
-          <w:rFonts w:cs="Times New Roman"/>
-        </w:rPr>
-        <w:t xml:space="preserve">flow </w:t>
-      </w:r>
-      <w:r>
-        <w:rPr>
-          <w:rFonts w:cs="Times New Roman"/>
-        </w:rPr>
-        <w:t>distribution</w:t>
-      </w:r>
-      <w:r>
-        <w:rPr>
-          <w:rFonts w:cs="Times New Roman"/>
-        </w:rPr>
-        <w:t xml:space="preserve">, we </w:t>
-      </w:r>
-      <w:r>
-        <w:rPr>
-          <w:rFonts w:cs="Times New Roman"/>
-        </w:rPr>
-        <w:t xml:space="preserve"> to give experimental </w:t>
-      </w:r>
-      <w:r>
-        <w:rPr>
-          <w:rFonts w:cs="Times New Roman"/>
-        </w:rPr>
-        <w:t xml:space="preserve">evidence </w:t>
-      </w:r>
-      <w:r>
-        <w:rPr>
-          <w:rFonts w:cs="Times New Roman"/>
-        </w:rPr>
-        <w:t>of this</w:t>
-      </w:r>
-      <w:r>
-        <w:rPr>
-          <w:rFonts w:cs="Times New Roman"/>
-        </w:rPr>
-        <w:t xml:space="preserve"> model, dedicated mathematical models will have to be </w:t>
-      </w:r>
-      <w:r>
-        <w:rPr>
-          <w:rFonts w:cs="Times New Roman"/>
-        </w:rPr>
-        <w:t>developed in the future.</w:t>
-      </w:r>
-      <w:r>
-        <w:rPr>
-          <w:rFonts w:cs="Times New Roman"/>
-        </w:rPr>
-        <w:t xml:space="preserve"> As a </w:t>
-      </w:r>
-      <w:r>
-        <w:rPr>
-          <w:rFonts w:cs="Times New Roman"/>
-        </w:rPr>
-        <w:t>consequence</w:t>
-      </w:r>
-      <w:r>
-        <w:rPr>
-          <w:rFonts w:cs="Times New Roman"/>
-        </w:rPr>
-        <w:t xml:space="preserve"> the physical nature of </w:t>
-      </w:r>
-      <w:r>
-        <w:rPr>
-          <w:rFonts w:cs="Times New Roman"/>
-          <w:i/>
-        </w:rPr>
-        <w:t>t</w:t>
-      </w:r>
-      <w:r>
-        <w:rPr>
-          <w:rFonts w:cs="Times New Roman"/>
-          <w:vertAlign w:val="subscript"/>
-        </w:rPr>
-        <w:t>0</w:t>
-      </w:r>
-      <w:r>
-        <w:rPr>
-          <w:rFonts w:cs="Times New Roman"/>
-          <w:vertAlign w:val="subscript"/>
-        </w:rPr>
-        <w:t xml:space="preserve"> </w:t>
-      </w:r>
-      <w:r>
-        <w:rPr>
-          <w:rFonts w:cs="Times New Roman"/>
-          <w:vertAlign w:val="subscript"/>
-        </w:rPr>
-        <w:softHyphen/>
-      </w:r>
-      <w:r>
-        <w:rPr>
-          <w:rFonts w:cs="Times New Roman"/>
-        </w:rPr>
-        <w:t>has to be considered as a</w:t>
-      </w:r>
-      <w:r>
-        <w:rPr>
-          <w:rFonts w:cs="Times New Roman"/>
-        </w:rPr>
-        <w:t xml:space="preserve"> </w:t>
-      </w:r>
-      <w:r>
-        <w:rPr>
-          <w:rFonts w:cs="Times New Roman"/>
-        </w:rPr>
-        <w:t xml:space="preserve">theoretical </w:t>
-      </w:r>
-      <w:r>
-        <w:rPr>
-          <w:rFonts w:cs="Times New Roman"/>
-        </w:rPr>
-        <w:t xml:space="preserve">auxiliary </w:t>
-      </w:r>
-      <w:r>
-        <w:rPr>
-          <w:rFonts w:cs="Times New Roman"/>
-        </w:rPr>
-        <w:t xml:space="preserve">construct </w:t>
-      </w:r>
-      <w:r>
-        <w:rPr>
-          <w:rFonts w:cs="Times New Roman"/>
-        </w:rPr>
-        <w:t xml:space="preserve">(i.e. </w:t>
-      </w:r>
-      <w:r>
-        <w:rPr>
-          <w:rFonts w:cs="Times New Roman"/>
-        </w:rPr>
-        <w:t>“t</w:t>
-      </w:r>
-      <w:r>
-        <w:rPr>
-          <w:rFonts w:cs="Times New Roman"/>
-        </w:rPr>
-        <w:t>he time needed to flush the</w:t>
-      </w:r>
-      <w:r>
-        <w:rPr>
-          <w:rFonts w:cs="Times New Roman"/>
-        </w:rPr>
-        <w:t xml:space="preserve"> separation volume if there was no f</w:t>
-      </w:r>
-      <w:r>
-        <w:rPr>
-          <w:rFonts w:cs="Times New Roman"/>
-        </w:rPr>
-        <w:t>low gradient along the diameter”</w:t>
-      </w:r>
-      <w:r>
-        <w:rPr>
-          <w:rFonts w:cs="Times New Roman"/>
-        </w:rPr>
-        <w:t xml:space="preserve"> as it was the case for very</w:t>
-      </w:r>
-      <w:r>
-        <w:rPr>
-          <w:rFonts w:cs="Times New Roman"/>
-        </w:rPr>
-        <w:t xml:space="preserve"> big wall distance</w:t>
+        <w:t>wall distance</w:t>
       </w:r>
       <w:r>
         <w:rPr>
@@ -22581,19 +22565,7 @@
         <w:rPr>
           <w:rFonts w:cs="Times New Roman"/>
         </w:rPr>
-        <w:t xml:space="preserve">on experimental for this </w:t>
-      </w:r>
-      <w:r>
-        <w:rPr>
-          <w:rFonts w:cs="Times New Roman"/>
-        </w:rPr>
-        <w:t xml:space="preserve"> </w:t>
-      </w:r>
-      <w:r>
-        <w:rPr>
-          <w:rFonts w:cs="Times New Roman"/>
-        </w:rPr>
-        <w:t>parameter and</w:t>
+        <w:t>on experimental for this parameter and</w:t>
       </w:r>
       <w:r>
         <w:rPr>
@@ -23154,6 +23126,30 @@
           <w:rFonts w:cs="Times New Roman"/>
         </w:rPr>
       </w:pPr>
+      <w:r>
+        <w:rPr>
+          <w:rFonts w:cs="Times New Roman"/>
+        </w:rPr>
+        <w:t xml:space="preserve">improved focus point determination </w:t>
+      </w:r>
+      <w:r>
+        <w:rPr>
+          <w:rFonts w:cs="Times New Roman"/>
+        </w:rPr>
+        <w:t xml:space="preserve">as recently presented </w:t>
+      </w:r>
+      <w:r>
+        <w:rPr>
+          <w:rFonts w:cs="Times New Roman"/>
+        </w:rPr>
+        <w:t>(Wang2018)</w:t>
+      </w:r>
+      <w:r>
+        <w:rPr>
+          <w:rFonts w:cs="Times New Roman"/>
+        </w:rPr>
+        <w:t>.</w:t>
+      </w:r>
     </w:p>
     <w:p>
       <w:pPr>
@@ -23170,34 +23166,11 @@
         <w:rPr>
           <w:rFonts w:cs="Times New Roman"/>
         </w:rPr>
-        <w:t xml:space="preserve">improved focus point determination </w:t>
-      </w:r>
-      <w:r>
-        <w:rPr>
-          <w:rFonts w:cs="Times New Roman"/>
-        </w:rPr>
-        <w:t xml:space="preserve">as recently presented </w:t>
-      </w:r>
-      <w:r>
-        <w:rPr>
-          <w:rFonts w:cs="Times New Roman"/>
-        </w:rPr>
-        <w:t>(Wang2018)</w:t>
-      </w:r>
-      <w:r>
-        <w:rPr>
-          <w:rFonts w:cs="Times New Roman"/>
-        </w:rPr>
-        <w:t>.</w:t>
+        <w:t>generation of plotting language scripts based on the given data set</w:t>
       </w:r>
     </w:p>
     <w:p>
       <w:pPr>
-        <w:pStyle w:val="ListParagraph"/>
-        <w:numPr>
-          <w:ilvl w:val="0"/>
-          <w:numId w:val="2"/>
-        </w:numPr>
         <w:rPr>
           <w:rFonts w:cs="Times New Roman"/>
         </w:rPr>
@@ -23206,345 +23179,347 @@
         <w:rPr>
           <w:rFonts w:cs="Times New Roman"/>
         </w:rPr>
-        <w:t>generation of plotting language scripts based on the given data set</w:t>
+        <w:t>As distanc</w:t>
+      </w:r>
+      <w:r>
+        <w:rPr>
+          <w:rFonts w:cs="Times New Roman"/>
+        </w:rPr>
+        <w:t xml:space="preserve">e measurement by optical methods has improved continuously over the last decades </w:t>
+      </w:r>
+      <w:r>
+        <w:rPr>
+          <w:rFonts w:cs="Times New Roman"/>
+        </w:rPr>
+        <w:t xml:space="preserve">up to submicrometer precision </w:t>
+      </w:r>
+      <w:r>
+        <w:rPr>
+          <w:rFonts w:cs="Times New Roman"/>
+        </w:rPr>
+        <w:t xml:space="preserve">a direct measurement of </w:t>
+      </w:r>
+      <w:r>
+        <w:rPr>
+          <w:rFonts w:cs="Times New Roman"/>
+          <w:i/>
+        </w:rPr>
+        <w:t>w</w:t>
+      </w:r>
+      <w:r>
+        <w:rPr>
+          <w:rFonts w:cs="Times New Roman"/>
+        </w:rPr>
+        <w:t xml:space="preserve"> </w:t>
+      </w:r>
+      <w:r>
+        <w:rPr>
+          <w:rFonts w:cs="Times New Roman"/>
+        </w:rPr>
+        <w:t>will</w:t>
+      </w:r>
+      <w:r>
+        <w:rPr>
+          <w:rFonts w:cs="Times New Roman"/>
+        </w:rPr>
+        <w:t xml:space="preserve"> be</w:t>
+      </w:r>
+      <w:r>
+        <w:rPr>
+          <w:rFonts w:cs="Times New Roman"/>
+        </w:rPr>
+        <w:t xml:space="preserve"> a</w:t>
+      </w:r>
+      <w:r>
+        <w:rPr>
+          <w:rFonts w:cs="Times New Roman"/>
+        </w:rPr>
+        <w:t>n additional improvement</w:t>
+      </w:r>
+      <w:r>
+        <w:rPr>
+          <w:rFonts w:cs="Times New Roman"/>
+        </w:rPr>
+        <w:t>.</w:t>
+      </w:r>
+      <w:r>
+        <w:rPr>
+          <w:rFonts w:cs="Times New Roman"/>
+        </w:rPr>
+        <w:t xml:space="preserve"> </w:t>
+      </w:r>
+      <w:r>
+        <w:rPr>
+          <w:rFonts w:cs="Times New Roman"/>
+        </w:rPr>
+        <w:t>It was stated by Wahlund</w:t>
+      </w:r>
+      <w:r>
+        <w:rPr>
+          <w:rFonts w:cs="Times New Roman"/>
+        </w:rPr>
+        <w:t>(2013)</w:t>
+      </w:r>
+      <w:r>
+        <w:rPr>
+          <w:rFonts w:cs="Times New Roman"/>
+        </w:rPr>
+        <w:t xml:space="preserve"> </w:t>
+      </w:r>
+      <w:r>
+        <w:rPr>
+          <w:rFonts w:cs="Times New Roman"/>
+        </w:rPr>
+        <w:t>that</w:t>
+      </w:r>
+      <w:r>
+        <w:rPr>
+          <w:rFonts w:cs="Times New Roman"/>
+        </w:rPr>
+        <w:t>,</w:t>
+      </w:r>
+      <w:r>
+        <w:rPr>
+          <w:rFonts w:cs="Times New Roman"/>
+        </w:rPr>
+        <w:t xml:space="preserve"> unfortunately, these calculations</w:t>
+      </w:r>
+      <w:r>
+        <w:rPr>
+          <w:rFonts w:cs="Times New Roman"/>
+        </w:rPr>
+        <w:t xml:space="preserve"> were not available in commercial software.</w:t>
+      </w:r>
+      <w:r>
+        <w:rPr>
+          <w:rFonts w:cs="Times New Roman"/>
+        </w:rPr>
+        <w:t xml:space="preserve"> Instead, </w:t>
+      </w:r>
+      <w:r>
+        <w:rPr>
+          <w:rFonts w:cs="Times New Roman"/>
+        </w:rPr>
+        <w:t xml:space="preserve">we suggest that a </w:t>
+      </w:r>
+      <w:r>
+        <w:rPr>
+          <w:rFonts w:cs="Times New Roman"/>
+        </w:rPr>
+        <w:t>software</w:t>
+      </w:r>
+      <w:r>
+        <w:rPr>
+          <w:rFonts w:cs="Times New Roman"/>
+        </w:rPr>
+        <w:t xml:space="preserve"> implementation</w:t>
+      </w:r>
+      <w:r>
+        <w:rPr>
+          <w:rFonts w:cs="Times New Roman"/>
+        </w:rPr>
+        <w:t xml:space="preserve"> is much more suited to fit the needs of the coming </w:t>
+      </w:r>
+      <w:r>
+        <w:rPr>
+          <w:rFonts w:cs="Times New Roman"/>
+        </w:rPr>
+        <w:t>development</w:t>
+      </w:r>
+      <w:r>
+        <w:rPr>
+          <w:rFonts w:cs="Times New Roman"/>
+        </w:rPr>
+        <w:t>s</w:t>
+      </w:r>
+      <w:r>
+        <w:rPr>
+          <w:rFonts w:cs="Times New Roman"/>
+        </w:rPr>
+        <w:t xml:space="preserve"> </w:t>
+      </w:r>
+      <w:r>
+        <w:rPr>
+          <w:rFonts w:cs="Times New Roman"/>
+        </w:rPr>
+        <w:t>in progress of evaluation procedures</w:t>
+      </w:r>
+      <w:r>
+        <w:rPr>
+          <w:rFonts w:cs="Times New Roman"/>
+        </w:rPr>
+        <w:t>. I</w:t>
+      </w:r>
+      <w:r>
+        <w:rPr>
+          <w:rFonts w:cs="Times New Roman"/>
+        </w:rPr>
+        <w:t>t allows a much more flexible adaption</w:t>
+      </w:r>
+      <w:r>
+        <w:rPr>
+          <w:rFonts w:cs="Times New Roman"/>
+        </w:rPr>
+        <w:t xml:space="preserve"> according </w:t>
+      </w:r>
+      <w:r>
+        <w:rPr>
+          <w:rFonts w:cs="Times New Roman"/>
+        </w:rPr>
+        <w:t>upcoming</w:t>
+      </w:r>
+      <w:r>
+        <w:rPr>
+          <w:rFonts w:cs="Times New Roman"/>
+        </w:rPr>
+        <w:t xml:space="preserve"> new developments</w:t>
+      </w:r>
+      <w:r>
+        <w:rPr>
+          <w:rFonts w:cs="Times New Roman"/>
+        </w:rPr>
+        <w:t xml:space="preserve"> and integration of subsequent data processing</w:t>
+      </w:r>
+      <w:r>
+        <w:rPr>
+          <w:rFonts w:cs="Times New Roman"/>
+        </w:rPr>
+        <w:t xml:space="preserve"> than a proprietary approach</w:t>
+      </w:r>
+      <w:r>
+        <w:rPr>
+          <w:rFonts w:cs="Times New Roman"/>
+        </w:rPr>
+        <w:t>.</w:t>
+      </w:r>
+      <w:r>
+        <w:rPr>
+          <w:rFonts w:cs="Times New Roman"/>
+        </w:rPr>
+        <w:t xml:space="preserve"> </w:t>
+      </w:r>
+      <w:r>
+        <w:rPr>
+          <w:rFonts w:cs="Times New Roman"/>
+        </w:rPr>
+        <w:t>To allow further autom</w:t>
+      </w:r>
+      <w:r>
+        <w:rPr>
+          <w:rFonts w:cs="Times New Roman"/>
+        </w:rPr>
+        <w:t>at</w:t>
+      </w:r>
+      <w:r>
+        <w:rPr>
+          <w:rFonts w:cs="Times New Roman"/>
+        </w:rPr>
+        <w:t>ion it would be rather helpfu</w:t>
+      </w:r>
+      <w:r>
+        <w:rPr>
+          <w:rFonts w:cs="Times New Roman"/>
+        </w:rPr>
+        <w:t>l if all important parameters f</w:t>
+      </w:r>
+      <w:r>
+        <w:rPr>
+          <w:rFonts w:cs="Times New Roman"/>
+        </w:rPr>
+        <w:t>r</w:t>
+      </w:r>
+      <w:r>
+        <w:rPr>
+          <w:rFonts w:cs="Times New Roman"/>
+        </w:rPr>
+        <w:t>om</w:t>
+      </w:r>
+      <w:r>
+        <w:rPr>
+          <w:rFonts w:cs="Times New Roman"/>
+        </w:rPr>
+        <w:t xml:space="preserve"> a measurement were dire</w:t>
+      </w:r>
+      <w:r>
+        <w:rPr>
+          <w:rFonts w:cs="Times New Roman"/>
+        </w:rPr>
+        <w:t xml:space="preserve">ctly available in an easily parsable </w:t>
+      </w:r>
+      <w:r>
+        <w:rPr>
+          <w:rFonts w:cs="Times New Roman"/>
+        </w:rPr>
+        <w:t>format</w:t>
+      </w:r>
+      <w:r>
+        <w:rPr>
+          <w:rFonts w:cs="Times New Roman"/>
+        </w:rPr>
+        <w:t xml:space="preserve"> to reduce</w:t>
+      </w:r>
+      <w:r>
+        <w:rPr>
+          <w:rFonts w:cs="Times New Roman"/>
+        </w:rPr>
+        <w:t xml:space="preserve">. </w:t>
+      </w:r>
+      <w:r>
+        <w:rPr>
+          <w:rFonts w:cs="Times New Roman"/>
+        </w:rPr>
+        <w:t>W</w:t>
+      </w:r>
+      <w:r>
+        <w:rPr>
+          <w:rFonts w:cs="Times New Roman"/>
+        </w:rPr>
+        <w:t xml:space="preserve">e encourage users of AF4 get in contact </w:t>
+      </w:r>
+      <w:r>
+        <w:rPr>
+          <w:rFonts w:cs="Times New Roman"/>
+        </w:rPr>
+        <w:t>to di</w:t>
+      </w:r>
+      <w:r>
+        <w:rPr>
+          <w:rFonts w:cs="Times New Roman"/>
+        </w:rPr>
+        <w:t xml:space="preserve">scuss possible extensions for </w:t>
+      </w:r>
+      <w:r>
+        <w:rPr>
+          <w:rFonts w:cs="Times New Roman"/>
+        </w:rPr>
+        <w:t>their</w:t>
+      </w:r>
+      <w:r>
+        <w:rPr>
+          <w:rFonts w:cs="Times New Roman"/>
+        </w:rPr>
+        <w:t xml:space="preserve"> specific needs</w:t>
+      </w:r>
+      <w:r>
+        <w:rPr>
+          <w:rFonts w:cs="Times New Roman"/>
+        </w:rPr>
+        <w:t>.</w:t>
       </w:r>
     </w:p>
     <w:p>
       <w:pPr>
         <w:rPr>
           <w:rFonts w:cs="Times New Roman"/>
+          <w:b/>
         </w:rPr>
       </w:pPr>
       <w:r>
         <w:rPr>
           <w:rFonts w:cs="Times New Roman"/>
-        </w:rPr>
-        <w:t>As distanc</w:t>
-      </w:r>
-      <w:r>
-        <w:rPr>
-          <w:rFonts w:cs="Times New Roman"/>
-        </w:rPr>
-        <w:t xml:space="preserve">e measurement by optical methods has improved continuously over the last decades </w:t>
-      </w:r>
-      <w:r>
-        <w:rPr>
-          <w:rFonts w:cs="Times New Roman"/>
-        </w:rPr>
-        <w:t xml:space="preserve">up to submicrometer precision </w:t>
-      </w:r>
-      <w:r>
-        <w:rPr>
-          <w:rFonts w:cs="Times New Roman"/>
-        </w:rPr>
-        <w:t xml:space="preserve">a direct measurement of </w:t>
-      </w:r>
-      <w:r>
-        <w:rPr>
-          <w:rFonts w:cs="Times New Roman"/>
-          <w:i/>
-        </w:rPr>
-        <w:t>w</w:t>
-      </w:r>
-      <w:r>
-        <w:rPr>
-          <w:rFonts w:cs="Times New Roman"/>
-        </w:rPr>
-        <w:t xml:space="preserve"> </w:t>
-      </w:r>
-      <w:r>
-        <w:rPr>
-          <w:rFonts w:cs="Times New Roman"/>
-        </w:rPr>
-        <w:t>will</w:t>
-      </w:r>
-      <w:r>
-        <w:rPr>
-          <w:rFonts w:cs="Times New Roman"/>
-        </w:rPr>
-        <w:t xml:space="preserve"> be</w:t>
-      </w:r>
-      <w:r>
-        <w:rPr>
-          <w:rFonts w:cs="Times New Roman"/>
-        </w:rPr>
-        <w:t xml:space="preserve"> a</w:t>
-      </w:r>
-      <w:r>
-        <w:rPr>
-          <w:rFonts w:cs="Times New Roman"/>
-        </w:rPr>
-        <w:t>n additional improvement</w:t>
-      </w:r>
-      <w:r>
-        <w:rPr>
-          <w:rFonts w:cs="Times New Roman"/>
-        </w:rPr>
-        <w:t>.</w:t>
-      </w:r>
-      <w:r>
-        <w:rPr>
-          <w:rFonts w:cs="Times New Roman"/>
-        </w:rPr>
-        <w:t xml:space="preserve"> </w:t>
-      </w:r>
-      <w:r>
-        <w:rPr>
-          <w:rFonts w:cs="Times New Roman"/>
-        </w:rPr>
-        <w:t>It was stated by Wahlund</w:t>
-      </w:r>
-      <w:r>
-        <w:rPr>
-          <w:rFonts w:cs="Times New Roman"/>
-        </w:rPr>
-        <w:t>(2013)</w:t>
-      </w:r>
-      <w:r>
-        <w:rPr>
-          <w:rFonts w:cs="Times New Roman"/>
-        </w:rPr>
-        <w:t xml:space="preserve"> </w:t>
-      </w:r>
-      <w:r>
-        <w:rPr>
-          <w:rFonts w:cs="Times New Roman"/>
-        </w:rPr>
-        <w:t>that</w:t>
-      </w:r>
-      <w:r>
-        <w:rPr>
-          <w:rFonts w:cs="Times New Roman"/>
-        </w:rPr>
-        <w:t>,</w:t>
-      </w:r>
-      <w:r>
-        <w:rPr>
-          <w:rFonts w:cs="Times New Roman"/>
-        </w:rPr>
-        <w:t xml:space="preserve"> unfortunately, these calculations</w:t>
-      </w:r>
-      <w:r>
-        <w:rPr>
-          <w:rFonts w:cs="Times New Roman"/>
-        </w:rPr>
-        <w:t xml:space="preserve"> were not available in commercial software.</w:t>
-      </w:r>
-      <w:r>
-        <w:rPr>
-          <w:rFonts w:cs="Times New Roman"/>
-        </w:rPr>
-        <w:t xml:space="preserve"> Instead, </w:t>
-      </w:r>
-      <w:r>
-        <w:rPr>
-          <w:rFonts w:cs="Times New Roman"/>
-        </w:rPr>
-        <w:t xml:space="preserve">we suggest that a </w:t>
-      </w:r>
-      <w:r>
-        <w:rPr>
-          <w:rFonts w:cs="Times New Roman"/>
-        </w:rPr>
-        <w:t>software</w:t>
-      </w:r>
-      <w:r>
-        <w:rPr>
-          <w:rFonts w:cs="Times New Roman"/>
-        </w:rPr>
-        <w:t xml:space="preserve"> implementation</w:t>
-      </w:r>
-      <w:r>
-        <w:rPr>
-          <w:rFonts w:cs="Times New Roman"/>
-        </w:rPr>
-        <w:t xml:space="preserve"> is much more suited to fit the needs of the coming </w:t>
-      </w:r>
-      <w:r>
-        <w:rPr>
-          <w:rFonts w:cs="Times New Roman"/>
-        </w:rPr>
-        <w:t>development</w:t>
-      </w:r>
-      <w:r>
-        <w:rPr>
-          <w:rFonts w:cs="Times New Roman"/>
-        </w:rPr>
-        <w:t>s</w:t>
-      </w:r>
-      <w:r>
-        <w:rPr>
-          <w:rFonts w:cs="Times New Roman"/>
-        </w:rPr>
-        <w:t xml:space="preserve"> </w:t>
-      </w:r>
-      <w:r>
-        <w:rPr>
-          <w:rFonts w:cs="Times New Roman"/>
-        </w:rPr>
-        <w:t>in progress of evaluation procedures</w:t>
-      </w:r>
-      <w:r>
-        <w:rPr>
-          <w:rFonts w:cs="Times New Roman"/>
-        </w:rPr>
-        <w:t>. I</w:t>
-      </w:r>
-      <w:r>
-        <w:rPr>
-          <w:rFonts w:cs="Times New Roman"/>
-        </w:rPr>
-        <w:t>t allows a much more flexible adaption</w:t>
-      </w:r>
-      <w:r>
-        <w:rPr>
-          <w:rFonts w:cs="Times New Roman"/>
-        </w:rPr>
-        <w:t xml:space="preserve"> according </w:t>
-      </w:r>
-      <w:r>
-        <w:rPr>
-          <w:rFonts w:cs="Times New Roman"/>
-        </w:rPr>
-        <w:t>upcoming</w:t>
-      </w:r>
-      <w:r>
-        <w:rPr>
-          <w:rFonts w:cs="Times New Roman"/>
-        </w:rPr>
-        <w:t xml:space="preserve"> new developments</w:t>
-      </w:r>
-      <w:r>
-        <w:rPr>
-          <w:rFonts w:cs="Times New Roman"/>
-        </w:rPr>
-        <w:t xml:space="preserve"> and integration of subsequent data processing</w:t>
-      </w:r>
-      <w:r>
-        <w:rPr>
-          <w:rFonts w:cs="Times New Roman"/>
-        </w:rPr>
-        <w:t xml:space="preserve"> than a proprietary approach</w:t>
-      </w:r>
-      <w:r>
-        <w:rPr>
-          <w:rFonts w:cs="Times New Roman"/>
-        </w:rPr>
-        <w:t>.</w:t>
-      </w:r>
-      <w:r>
-        <w:rPr>
-          <w:rFonts w:cs="Times New Roman"/>
-        </w:rPr>
-        <w:t xml:space="preserve"> </w:t>
-      </w:r>
-      <w:r>
-        <w:rPr>
-          <w:rFonts w:cs="Times New Roman"/>
-        </w:rPr>
-        <w:t>To allow further autom</w:t>
-      </w:r>
-      <w:r>
-        <w:rPr>
-          <w:rFonts w:cs="Times New Roman"/>
-        </w:rPr>
-        <w:t>at</w:t>
-      </w:r>
-      <w:r>
-        <w:rPr>
-          <w:rFonts w:cs="Times New Roman"/>
-        </w:rPr>
-        <w:t>ion it would be rather helpfu</w:t>
-      </w:r>
-      <w:r>
-        <w:rPr>
-          <w:rFonts w:cs="Times New Roman"/>
-        </w:rPr>
-        <w:t>l if all important parameters f</w:t>
-      </w:r>
-      <w:r>
-        <w:rPr>
-          <w:rFonts w:cs="Times New Roman"/>
-        </w:rPr>
-        <w:t>r</w:t>
-      </w:r>
-      <w:r>
-        <w:rPr>
-          <w:rFonts w:cs="Times New Roman"/>
-        </w:rPr>
-        <w:t>om</w:t>
-      </w:r>
-      <w:r>
-        <w:rPr>
-          <w:rFonts w:cs="Times New Roman"/>
-        </w:rPr>
-        <w:t xml:space="preserve"> a measurement were dire</w:t>
-      </w:r>
-      <w:r>
-        <w:rPr>
-          <w:rFonts w:cs="Times New Roman"/>
-        </w:rPr>
-        <w:t xml:space="preserve">ctly available in an easily parsable </w:t>
-      </w:r>
-      <w:r>
-        <w:rPr>
-          <w:rFonts w:cs="Times New Roman"/>
-        </w:rPr>
-        <w:t>format</w:t>
-      </w:r>
-      <w:r>
-        <w:rPr>
-          <w:rFonts w:cs="Times New Roman"/>
-        </w:rPr>
-        <w:t xml:space="preserve"> to reduce</w:t>
-      </w:r>
-      <w:r>
-        <w:rPr>
-          <w:rFonts w:cs="Times New Roman"/>
-        </w:rPr>
-        <w:t xml:space="preserve">. </w:t>
-      </w:r>
-      <w:r>
-        <w:rPr>
-          <w:rFonts w:cs="Times New Roman"/>
-        </w:rPr>
-        <w:t>W</w:t>
-      </w:r>
-      <w:r>
-        <w:rPr>
-          <w:rFonts w:cs="Times New Roman"/>
-        </w:rPr>
-        <w:t xml:space="preserve">e encourage users of AF4 get in contact </w:t>
-      </w:r>
-      <w:r>
-        <w:rPr>
-          <w:rFonts w:cs="Times New Roman"/>
-        </w:rPr>
-        <w:t>to di</w:t>
-      </w:r>
-      <w:r>
-        <w:rPr>
-          <w:rFonts w:cs="Times New Roman"/>
-        </w:rPr>
-        <w:t xml:space="preserve">scuss possible extensions for </w:t>
-      </w:r>
-      <w:r>
-        <w:rPr>
-          <w:rFonts w:cs="Times New Roman"/>
-        </w:rPr>
-        <w:t>their</w:t>
-      </w:r>
-      <w:r>
-        <w:rPr>
-          <w:rFonts w:cs="Times New Roman"/>
-        </w:rPr>
-        <w:t xml:space="preserve"> specific needs</w:t>
-      </w:r>
-      <w:r>
-        <w:rPr>
-          <w:rFonts w:cs="Times New Roman"/>
-        </w:rPr>
-        <w:t>.</w:t>
+          <w:b/>
+        </w:rPr>
+        <w:t>Acknowledgements</w:t>
       </w:r>
     </w:p>
     <w:p>
@@ -23556,10 +23531,87 @@
       </w:pPr>
       <w:r>
         <w:rPr>
-          <w:rFonts w:cs="Times New Roman"/>
-          <w:b/>
-        </w:rPr>
-        <w:t>Acknowledgements</w:t>
+          <w:kern w:val="22"/>
+          <w:szCs w:val="19"/>
+        </w:rPr>
+        <w:t>This work was generously supported by the DFG (Deutsche Forschungsgemeinschaft) within the SFB 1214, project B6.</w:t>
+      </w:r>
+      <w:r>
+        <w:rPr>
+          <w:kern w:val="22"/>
+          <w:szCs w:val="19"/>
+        </w:rPr>
+        <w:t xml:space="preserve"> We</w:t>
+      </w:r>
+      <w:r>
+        <w:rPr>
+          <w:kern w:val="22"/>
+          <w:szCs w:val="19"/>
+        </w:rPr>
+        <w:t xml:space="preserve"> also</w:t>
+      </w:r>
+      <w:r>
+        <w:rPr>
+          <w:kern w:val="22"/>
+          <w:szCs w:val="19"/>
+        </w:rPr>
+        <w:t xml:space="preserve"> thank Emre Brookes for hosting </w:t>
+      </w:r>
+      <w:r>
+        <w:rPr>
+          <w:kern w:val="22"/>
+          <w:szCs w:val="19"/>
+        </w:rPr>
+        <w:t>a</w:t>
+      </w:r>
+      <w:r>
+        <w:rPr>
+          <w:kern w:val="22"/>
+          <w:szCs w:val="19"/>
+        </w:rPr>
+        <w:t xml:space="preserve"> </w:t>
+      </w:r>
+      <w:r>
+        <w:rPr>
+          <w:kern w:val="22"/>
+          <w:szCs w:val="19"/>
+        </w:rPr>
+        <w:t>de</w:t>
+      </w:r>
+      <w:r>
+        <w:rPr>
+          <w:kern w:val="22"/>
+          <w:szCs w:val="19"/>
+        </w:rPr>
+        <w:t>repository for the</w:t>
+      </w:r>
+      <w:r>
+        <w:rPr>
+          <w:kern w:val="22"/>
+          <w:szCs w:val="19"/>
+        </w:rPr>
+        <w:t xml:space="preserve"> devel</w:t>
+      </w:r>
+      <w:r>
+        <w:rPr>
+          <w:kern w:val="22"/>
+          <w:szCs w:val="19"/>
+        </w:rPr>
+        <w:t xml:space="preserve">opment steps </w:t>
+      </w:r>
+      <w:r>
+        <w:rPr>
+          <w:kern w:val="22"/>
+          <w:szCs w:val="19"/>
+        </w:rPr>
+        <w:t>prior</w:t>
+      </w:r>
+      <w:r>
+        <w:rPr>
+          <w:kern w:val="22"/>
+          <w:szCs w:val="19"/>
+        </w:rPr>
+        <w:t xml:space="preserve"> publication.</w:t>
       </w:r>
     </w:p>
     <w:p>
@@ -23571,134 +23623,41 @@
       </w:pPr>
       <w:r>
         <w:rPr>
-          <w:kern w:val="22"/>
-          <w:szCs w:val="19"/>
-        </w:rPr>
-        <w:lastRenderedPageBreak/>
-        <w:t>This work was generously supported by the DFG (Deutsche Forschungsgemeinschaft) within the SFB 1214, project B6.</w:t>
-      </w:r>
-      <w:r>
-        <w:rPr>
-          <w:kern w:val="22"/>
-          <w:szCs w:val="19"/>
-        </w:rPr>
-        <w:t xml:space="preserve"> We</w:t>
-      </w:r>
-      <w:r>
-        <w:rPr>
-          <w:kern w:val="22"/>
-          <w:szCs w:val="19"/>
-        </w:rPr>
-        <w:t xml:space="preserve"> also</w:t>
-      </w:r>
-      <w:r>
-        <w:rPr>
-          <w:kern w:val="22"/>
-          <w:szCs w:val="19"/>
-        </w:rPr>
-        <w:t xml:space="preserve"> thank Emre Brookes for hosting </w:t>
-      </w:r>
-      <w:r>
-        <w:rPr>
-          <w:kern w:val="22"/>
-          <w:szCs w:val="19"/>
-        </w:rPr>
-        <w:t>a</w:t>
-      </w:r>
-      <w:r>
-        <w:rPr>
-          <w:kern w:val="22"/>
-          <w:szCs w:val="19"/>
-        </w:rPr>
-        <w:t xml:space="preserve"> </w:t>
-      </w:r>
-      <w:r>
-        <w:rPr>
-          <w:kern w:val="22"/>
-          <w:szCs w:val="19"/>
-        </w:rPr>
-        <w:t>de</w:t>
-      </w:r>
-      <w:r>
-        <w:rPr>
-          <w:kern w:val="22"/>
-          <w:szCs w:val="19"/>
-        </w:rPr>
-        <w:t>repository for the</w:t>
-      </w:r>
-      <w:r>
-        <w:rPr>
-          <w:kern w:val="22"/>
-          <w:szCs w:val="19"/>
-        </w:rPr>
-        <w:t xml:space="preserve"> devel</w:t>
-      </w:r>
-      <w:r>
-        <w:rPr>
-          <w:kern w:val="22"/>
-          <w:szCs w:val="19"/>
-        </w:rPr>
-        <w:t xml:space="preserve">opment steps </w:t>
-      </w:r>
-      <w:r>
-        <w:rPr>
-          <w:kern w:val="22"/>
-          <w:szCs w:val="19"/>
-        </w:rPr>
-        <w:t>prior</w:t>
-      </w:r>
-      <w:r>
-        <w:rPr>
-          <w:kern w:val="22"/>
-          <w:szCs w:val="19"/>
-        </w:rPr>
-        <w:t xml:space="preserve"> publication.</w:t>
+          <w:rFonts w:cs="Times New Roman"/>
+          <w:b/>
+        </w:rPr>
+        <w:t>Reference</w:t>
+      </w:r>
+      <w:r>
+        <w:rPr>
+          <w:rFonts w:cs="Times New Roman"/>
+          <w:b/>
+        </w:rPr>
+        <w:t>s</w:t>
       </w:r>
     </w:p>
     <w:p>
       <w:pPr>
         <w:rPr>
-          <w:rFonts w:cs="Times New Roman"/>
-          <w:b/>
+          <w:rStyle w:val="SubtleReference"/>
         </w:rPr>
       </w:pPr>
       <w:r>
         <w:rPr>
-          <w:rFonts w:cs="Times New Roman"/>
-          <w:b/>
-        </w:rPr>
-        <w:t>Reference</w:t>
-      </w:r>
-      <w:r>
-        <w:rPr>
-          <w:rFonts w:cs="Times New Roman"/>
-          <w:b/>
-        </w:rPr>
-        <w:t>s</w:t>
+          <w:highlight w:val="yellow"/>
+        </w:rPr>
+        <w:t>Müssen noch ergänzt w</w:t>
+      </w:r>
+      <w:r>
+        <w:rPr>
+          <w:highlight w:val="yellow"/>
+        </w:rPr>
+        <w:t>erden zum Text</w:t>
       </w:r>
     </w:p>
     <w:p>
       <w:pPr>
         <w:rPr>
-          <w:rStyle w:val="SubtleReference"/>
-        </w:rPr>
-      </w:pPr>
-      <w:r>
-        <w:rPr>
-          <w:highlight w:val="yellow"/>
-        </w:rPr>
-        <w:t>Müssen noch ergänzt w</w:t>
-      </w:r>
-      <w:r>
-        <w:rPr>
-          <w:highlight w:val="yellow"/>
-        </w:rPr>
-        <w:t>erden zum Text</w:t>
-      </w:r>
-    </w:p>
-    <w:p>
-      <w:pPr>
-        <w:rPr>
           <w:rFonts w:cs="Times New Roman"/>
           <w:b/>
         </w:rPr>
@@ -23725,6 +23684,15 @@
         </w:rPr>
         <w:t>, 2014.</w:t>
       </w:r>
+      <w:r>
+        <w:rPr>
+          <w:noProof/>
+          <w:sz w:val="18"/>
+        </w:rPr>
+        <w:t>7</w:t>
+      </w:r>
+      <w:bookmarkStart w:id="4" w:name="_GoBack"/>
+      <w:bookmarkEnd w:id="4"/>
     </w:p>
     <w:sectPr>
       <w:pgSz w:w="12240" w:h="15840"/>
@@ -25337,7 +25305,7 @@
 </file>
 
 <file path=customXml/itemProps1.xml><?xml version="1.0" encoding="utf-8"?>
-<ds:datastoreItem xmlns:ds="http://schemas.openxmlformats.org/officeDocument/2006/customXml" ds:itemID="{52ECE204-E9AA-4513-A12F-8710CAC31564}">
+<ds:datastoreItem xmlns:ds="http://schemas.openxmlformats.org/officeDocument/2006/customXml" ds:itemID="{057F1E6C-0C37-4254-AC20-69B81284352C}">
   <ds:schemaRefs>
     <ds:schemaRef ds:uri="http://schemas.openxmlformats.org/officeDocument/2006/bibliography"/>
   </ds:schemaRefs>

</xml_diff>

<commit_message>
Final main paper; adjusted supportings
</commit_message>
<xml_diff>
--- a/mainText/20200620_PaperTvoid_07.docx
+++ b/mainText/20200620_PaperTvoid_07.docx
@@ -10365,31 +10365,13 @@
         <w:rPr>
           <w:rFonts w:cs="Times New Roman"/>
         </w:rPr>
-        <w:t xml:space="preserve"> </w:t>
-      </w:r>
-      <w:r>
-        <w:rPr>
-          <w:rFonts w:cs="Times New Roman"/>
-        </w:rPr>
-        <w:t xml:space="preserve">Further </w:t>
-      </w:r>
-      <w:r>
-        <w:rPr>
-          <w:rFonts w:cs="Times New Roman"/>
-        </w:rPr>
-        <w:t>functionalities are the evaluation of MALLS data</w:t>
-      </w:r>
-      <w:r>
-        <w:rPr>
-          <w:rFonts w:cs="Times New Roman"/>
-        </w:rPr>
-        <w:t>.</w:t>
-      </w:r>
-      <w:r>
-        <w:rPr>
-          <w:rFonts w:cs="Times New Roman"/>
-        </w:rPr>
-        <w:t xml:space="preserve"> and the </w:t>
+        <w:t xml:space="preserve"> Other functionalities, such as the evaluation </w:t>
+      </w:r>
+      <w:r>
+        <w:rPr>
+          <w:rFonts w:cs="Times New Roman"/>
+        </w:rPr>
+        <w:t>of size disitributions based on the calibration, are not discussed in this publication.</w:t>
       </w:r>
     </w:p>
     <w:p>
@@ -13774,48 +13756,43 @@
         </w:r>
       </w:fldSimple>
       <w:r>
-        <w:t xml:space="preserve">. User interface for the manual read-out of </w:t>
-      </w:r>
-      <w:r>
-        <w:rPr>
-          <w:rFonts w:cs="Times New Roman"/>
+        <w:t xml:space="preserve">. </w:t>
+      </w:r>
+      <w:r>
+        <w:t xml:space="preserve">Raw fractograms for the determination of </w:t>
+      </w:r>
+      <w:r>
+        <w:rPr>
           <w:i/>
         </w:rPr>
         <w:t>t</w:t>
       </w:r>
       <w:r>
         <w:rPr>
-          <w:rFonts w:cs="Times New Roman"/>
           <w:vertAlign w:val="subscript"/>
         </w:rPr>
         <w:t>0</w:t>
       </w:r>
       <w:r>
-        <w:rPr>
-          <w:rFonts w:cs="Times New Roman"/>
-        </w:rPr>
         <w:t xml:space="preserve"> and </w:t>
       </w:r>
       <w:r>
         <w:rPr>
-          <w:rFonts w:cs="Times New Roman"/>
           <w:i/>
         </w:rPr>
         <w:t>t</w:t>
       </w:r>
       <w:r>
         <w:rPr>
-          <w:rFonts w:cs="Times New Roman"/>
           <w:vertAlign w:val="subscript"/>
         </w:rPr>
         <w:t>e</w:t>
       </w:r>
       <w:r>
-        <w:rPr>
-          <w:rFonts w:cs="Times New Roman"/>
-        </w:rPr>
-        <w:t xml:space="preserve">. Offset of </w:t>
-      </w:r>
+        <w:t>,</w:t>
+      </w:r>
+      <w:bookmarkStart w:id="0" w:name="_GoBack"/>
+      <w:bookmarkEnd w:id="0"/>
     </w:p>
     <w:p>
       <w:pPr>
@@ -19478,7 +19455,7 @@
         <w:keepLines/>
         <w:jc w:val="center"/>
       </w:pPr>
-      <w:commentRangeStart w:id="0"/>
+      <w:commentRangeStart w:id="1"/>
       <w:r>
         <w:rPr>
           <w:rFonts w:cs="Times New Roman"/>
@@ -19533,12 +19510,12 @@
           </wp:inline>
         </w:drawing>
       </w:r>
-      <w:commentRangeEnd w:id="0"/>
+      <w:commentRangeEnd w:id="1"/>
       <w:r>
         <w:rPr>
           <w:rStyle w:val="CommentReference"/>
         </w:rPr>
-        <w:commentReference w:id="0"/>
+        <w:commentReference w:id="1"/>
       </w:r>
     </w:p>
     <w:p>
@@ -20246,7 +20223,7 @@
         <w:keepLines/>
         <w:jc w:val="center"/>
       </w:pPr>
-      <w:commentRangeStart w:id="1"/>
+      <w:commentRangeStart w:id="2"/>
       <w:r>
         <w:rPr>
           <w:rFonts w:cs="Times New Roman"/>
@@ -20300,12 +20277,12 @@
           </wp:inline>
         </w:drawing>
       </w:r>
-      <w:commentRangeEnd w:id="1"/>
+      <w:commentRangeEnd w:id="2"/>
       <w:r>
         <w:rPr>
           <w:rStyle w:val="CommentReference"/>
         </w:rPr>
-        <w:commentReference w:id="1"/>
+        <w:commentReference w:id="2"/>
       </w:r>
     </w:p>
     <w:p>
@@ -20701,19 +20678,19 @@
         </w:rPr>
         <w:t xml:space="preserve"> However, the resulting data of full analysis of all 5 algorithms and 10 parameter sets is shown in the supportings. (including the results for </w:t>
       </w:r>
-      <w:commentRangeStart w:id="2"/>
+      <w:commentRangeStart w:id="3"/>
       <w:r>
         <w:rPr>
           <w:rFonts w:cs="Times New Roman"/>
         </w:rPr>
         <w:t xml:space="preserve">BSA_Vc2_5_r1 and PS_Vc3_5_r1)??? </w:t>
       </w:r>
-      <w:commentRangeEnd w:id="2"/>
+      <w:commentRangeEnd w:id="3"/>
       <w:r>
         <w:rPr>
           <w:rStyle w:val="CommentReference"/>
         </w:rPr>
-        <w:commentReference w:id="2"/>
+        <w:commentReference w:id="3"/>
       </w:r>
       <w:r>
         <w:rPr>
@@ -21211,7 +21188,7 @@
         <w:keepLines/>
         <w:jc w:val="center"/>
       </w:pPr>
-      <w:commentRangeStart w:id="3"/>
+      <w:commentRangeStart w:id="4"/>
       <w:r>
         <w:rPr>
           <w:rFonts w:cs="Times New Roman"/>
@@ -21265,12 +21242,12 @@
           </wp:inline>
         </w:drawing>
       </w:r>
-      <w:commentRangeEnd w:id="3"/>
+      <w:commentRangeEnd w:id="4"/>
       <w:r>
         <w:rPr>
           <w:rStyle w:val="CommentReference"/>
         </w:rPr>
-        <w:commentReference w:id="3"/>
+        <w:commentReference w:id="4"/>
       </w:r>
     </w:p>
     <w:p>
@@ -22589,7 +22566,7 @@
         <w:rPr>
           <w:rFonts w:cs="Times New Roman"/>
         </w:rPr>
-        <w:t>FisicaroMartin</w:t>
+        <w:t>Wang2018</w:t>
       </w:r>
       <w:r>
         <w:rPr>
@@ -22660,6 +22637,48 @@
         <w:rPr>
           <w:rFonts w:cs="Times New Roman"/>
         </w:rPr>
+        <w:t>the measured void peak is not a reliable value for the evaluation of field-flow-fractionation data.</w:t>
+      </w:r>
+      <w:r>
+        <w:rPr>
+          <w:rFonts w:cs="Times New Roman"/>
+        </w:rPr>
+        <w:t xml:space="preserve"> In additi</w:t>
+      </w:r>
+      <w:r>
+        <w:rPr>
+          <w:rFonts w:cs="Times New Roman"/>
+        </w:rPr>
+        <w:t>on, we presented a framework to provide a gold standard</w:t>
+      </w:r>
+      <w:r>
+        <w:rPr>
+          <w:rFonts w:cs="Times New Roman"/>
+        </w:rPr>
+        <w:t xml:space="preserve"> for</w:t>
+      </w:r>
+      <w:r>
+        <w:rPr>
+          <w:rFonts w:cs="Times New Roman"/>
+        </w:rPr>
+        <w:t xml:space="preserve"> the evaluation </w:t>
+      </w:r>
+      <w:r>
+        <w:rPr>
+          <w:rFonts w:cs="Times New Roman"/>
+        </w:rPr>
+        <w:t xml:space="preserve">of AF4 data with current instruments. </w:t>
+      </w:r>
+      <w:r>
+        <w:rPr>
+          <w:rFonts w:cs="Times New Roman"/>
+        </w:rPr>
+        <w:t xml:space="preserve">We have shown that </w:t>
+      </w:r>
+      <w:r>
+        <w:rPr>
+          <w:rFonts w:cs="Times New Roman"/>
+        </w:rPr>
         <w:t xml:space="preserve">a dedicated software for the evaluation has the potential to greatly improve the practical handling of </w:t>
       </w:r>
       <w:r>
@@ -22672,7 +22691,49 @@
         <w:rPr>
           <w:rFonts w:cs="Times New Roman"/>
         </w:rPr>
-        <w:t xml:space="preserve"> and further development</w:t>
+        <w:t xml:space="preserve">. </w:t>
+      </w:r>
+      <w:r>
+        <w:rPr>
+          <w:rFonts w:cs="Times New Roman"/>
+        </w:rPr>
+        <w:t xml:space="preserve">As </w:t>
+      </w:r>
+      <w:r>
+        <w:rPr>
+          <w:rFonts w:cs="Times New Roman"/>
+        </w:rPr>
+        <w:t>already known</w:t>
+      </w:r>
+      <w:r>
+        <w:rPr>
+          <w:rFonts w:cs="Times New Roman"/>
+        </w:rPr>
+        <w:t>,</w:t>
+      </w:r>
+      <w:r>
+        <w:rPr>
+          <w:rFonts w:cs="Times New Roman"/>
+        </w:rPr>
+        <w:t xml:space="preserve"> </w:t>
+      </w:r>
+      <w:r>
+        <w:rPr>
+          <w:rFonts w:cs="Times New Roman"/>
+        </w:rPr>
+        <w:t>expected the information about channel volume and channel height</w:t>
+      </w:r>
+      <w:r>
+        <w:rPr>
+          <w:rFonts w:cs="Times New Roman"/>
+        </w:rPr>
+        <w:t xml:space="preserve"> </w:t>
+      </w:r>
+      <w:r>
+        <w:rPr>
+          <w:rFonts w:cs="Times New Roman"/>
+        </w:rPr>
+        <w:t>are the critical quantities for contemporary machines</w:t>
       </w:r>
       <w:r>
         <w:rPr>
@@ -22684,25 +22745,43 @@
         <w:rPr>
           <w:rFonts w:cs="Times New Roman"/>
         </w:rPr>
+        <w:t xml:space="preserve"> The early substitution of an expression of variables with known values shows up to be very useful when translating the physical relationships into </w:t>
+      </w:r>
+      <w:r>
+        <w:rPr>
+          <w:rFonts w:cs="Times New Roman"/>
+        </w:rPr>
+        <w:t>a</w:t>
+      </w:r>
+      <w:r>
+        <w:rPr>
+          <w:rFonts w:cs="Times New Roman"/>
+        </w:rPr>
+        <w:t xml:space="preserve"> precisely defined</w:t>
+      </w:r>
+      <w:r>
+        <w:rPr>
+          <w:rFonts w:cs="Times New Roman"/>
+        </w:rPr>
+        <w:t xml:space="preserve"> evaluation algorithm.</w:t>
+      </w:r>
+      <w:r>
+        <w:rPr>
+          <w:rFonts w:cs="Times New Roman"/>
+        </w:rPr>
         <w:t xml:space="preserve"> </w:t>
       </w:r>
       <w:r>
         <w:rPr>
           <w:rFonts w:cs="Times New Roman"/>
         </w:rPr>
-        <w:t xml:space="preserve">As </w:t>
-      </w:r>
-      <w:r>
-        <w:rPr>
-          <w:rFonts w:cs="Times New Roman"/>
-        </w:rPr>
-        <w:t>already known</w:t>
-      </w:r>
-      <w:r>
-        <w:rPr>
-          <w:rFonts w:cs="Times New Roman"/>
-        </w:rPr>
-        <w:t>,</w:t>
+        <w:t xml:space="preserve">The </w:t>
+      </w:r>
+      <w:r>
+        <w:rPr>
+          <w:rFonts w:cs="Times New Roman"/>
+        </w:rPr>
+        <w:t>development of</w:t>
       </w:r>
       <w:r>
         <w:rPr>
@@ -22714,31 +22793,13 @@
         <w:rPr>
           <w:rFonts w:cs="Times New Roman"/>
         </w:rPr>
-        <w:t>expected the information about channel volume and channel height</w:t>
-      </w:r>
-      <w:r>
-        <w:rPr>
-          <w:rFonts w:cs="Times New Roman"/>
-        </w:rPr>
-        <w:t xml:space="preserve"> </w:t>
-      </w:r>
-      <w:r>
-        <w:rPr>
-          <w:rFonts w:cs="Times New Roman"/>
-        </w:rPr>
-        <w:t>are the critical quantities for contemporary machines</w:t>
-      </w:r>
-      <w:r>
-        <w:rPr>
-          <w:rFonts w:cs="Times New Roman"/>
-        </w:rPr>
-        <w:t>.</w:t>
-      </w:r>
-      <w:r>
-        <w:rPr>
-          <w:rFonts w:cs="Times New Roman"/>
-        </w:rPr>
-        <w:t xml:space="preserve"> The early substitution of an expression of variables with known values shows up to be very useful when translating the physical relationships into </w:t>
+        <w:t>our</w:t>
+      </w:r>
+      <w:r>
+        <w:rPr>
+          <w:rFonts w:cs="Times New Roman"/>
+        </w:rPr>
+        <w:t xml:space="preserve"> software will be continued, considering </w:t>
       </w:r>
       <w:r>
         <w:rPr>
@@ -22750,43 +22811,7 @@
         <w:rPr>
           <w:rFonts w:cs="Times New Roman"/>
         </w:rPr>
-        <w:t xml:space="preserve"> precisely defined</w:t>
-      </w:r>
-      <w:r>
-        <w:rPr>
-          <w:rFonts w:cs="Times New Roman"/>
-        </w:rPr>
-        <w:t xml:space="preserve"> evaluation algorithm.</w:t>
-      </w:r>
-      <w:r>
-        <w:rPr>
-          <w:rFonts w:cs="Times New Roman"/>
-        </w:rPr>
-        <w:t xml:space="preserve"> </w:t>
-      </w:r>
-      <w:r>
-        <w:rPr>
-          <w:rFonts w:cs="Times New Roman"/>
-        </w:rPr>
-        <w:t xml:space="preserve">The </w:t>
-      </w:r>
-      <w:r>
-        <w:rPr>
-          <w:rFonts w:cs="Times New Roman"/>
-        </w:rPr>
-        <w:t>development of</w:t>
-      </w:r>
-      <w:r>
-        <w:rPr>
-          <w:rFonts w:cs="Times New Roman"/>
-        </w:rPr>
-        <w:t xml:space="preserve"> the software will be continued, considering the following list of features </w:t>
-      </w:r>
-      <w:r>
-        <w:rPr>
-          <w:rFonts w:cs="Times New Roman"/>
-        </w:rPr>
-        <w:t xml:space="preserve">only as an example </w:t>
+        <w:t xml:space="preserve"> list of features </w:t>
       </w:r>
       <w:r>
         <w:rPr>
@@ -22866,13 +22891,13 @@
         <w:rPr>
           <w:rFonts w:cs="Times New Roman"/>
         </w:rPr>
-        <w:t>) up to</w:t>
-      </w:r>
-      <w:r>
-        <w:rPr>
-          <w:rFonts w:cs="Times New Roman"/>
-        </w:rPr>
-        <w:t xml:space="preserve"> xxx</w:t>
+        <w:t>)</w:t>
+      </w:r>
+      <w:r>
+        <w:rPr>
+          <w:rFonts w:cs="Times New Roman"/>
+        </w:rPr>
+        <w:t xml:space="preserve"> methods</w:t>
       </w:r>
       <w:r>
         <w:rPr>
@@ -23166,7 +23191,7 @@
         <w:rPr>
           <w:rFonts w:cs="Times New Roman"/>
         </w:rPr>
-        <w:t>generation of plotting language scripts based on the given data set</w:t>
+        <w:t>An API for scripting languages</w:t>
       </w:r>
     </w:p>
     <w:p>
@@ -23288,103 +23313,13 @@
         <w:rPr>
           <w:rFonts w:cs="Times New Roman"/>
         </w:rPr>
-        <w:t xml:space="preserve"> were not available in commercial software.</w:t>
-      </w:r>
-      <w:r>
-        <w:rPr>
-          <w:rFonts w:cs="Times New Roman"/>
-        </w:rPr>
-        <w:t xml:space="preserve"> Instead, </w:t>
-      </w:r>
-      <w:r>
-        <w:rPr>
-          <w:rFonts w:cs="Times New Roman"/>
-        </w:rPr>
-        <w:t xml:space="preserve">we suggest that a </w:t>
-      </w:r>
-      <w:r>
-        <w:rPr>
-          <w:rFonts w:cs="Times New Roman"/>
-        </w:rPr>
-        <w:t>software</w:t>
-      </w:r>
-      <w:r>
-        <w:rPr>
-          <w:rFonts w:cs="Times New Roman"/>
-        </w:rPr>
-        <w:t xml:space="preserve"> implementation</w:t>
-      </w:r>
-      <w:r>
-        <w:rPr>
-          <w:rFonts w:cs="Times New Roman"/>
-        </w:rPr>
-        <w:t xml:space="preserve"> is much more suited to fit the needs of the coming </w:t>
-      </w:r>
-      <w:r>
-        <w:rPr>
-          <w:rFonts w:cs="Times New Roman"/>
-        </w:rPr>
-        <w:t>development</w:t>
-      </w:r>
-      <w:r>
-        <w:rPr>
-          <w:rFonts w:cs="Times New Roman"/>
-        </w:rPr>
-        <w:t>s</w:t>
-      </w:r>
-      <w:r>
-        <w:rPr>
-          <w:rFonts w:cs="Times New Roman"/>
-        </w:rPr>
-        <w:t xml:space="preserve"> </w:t>
-      </w:r>
-      <w:r>
-        <w:rPr>
-          <w:rFonts w:cs="Times New Roman"/>
-        </w:rPr>
-        <w:t>in progress of evaluation procedures</w:t>
-      </w:r>
-      <w:r>
-        <w:rPr>
-          <w:rFonts w:cs="Times New Roman"/>
-        </w:rPr>
-        <w:t>. I</w:t>
-      </w:r>
-      <w:r>
-        <w:rPr>
-          <w:rFonts w:cs="Times New Roman"/>
-        </w:rPr>
-        <w:t>t allows a much more flexible adaption</w:t>
-      </w:r>
-      <w:r>
-        <w:rPr>
-          <w:rFonts w:cs="Times New Roman"/>
-        </w:rPr>
-        <w:t xml:space="preserve"> according </w:t>
-      </w:r>
-      <w:r>
-        <w:rPr>
-          <w:rFonts w:cs="Times New Roman"/>
-        </w:rPr>
-        <w:t>upcoming</w:t>
-      </w:r>
-      <w:r>
-        <w:rPr>
-          <w:rFonts w:cs="Times New Roman"/>
-        </w:rPr>
-        <w:t xml:space="preserve"> new developments</w:t>
-      </w:r>
-      <w:r>
-        <w:rPr>
-          <w:rFonts w:cs="Times New Roman"/>
-        </w:rPr>
-        <w:t xml:space="preserve"> and integration of subsequent data processing</w:t>
-      </w:r>
-      <w:r>
-        <w:rPr>
-          <w:rFonts w:cs="Times New Roman"/>
-        </w:rPr>
-        <w:t xml:space="preserve"> than a proprietary approach</w:t>
+        <w:t xml:space="preserve"> were not </w:t>
+      </w:r>
+      <w:r>
+        <w:rPr>
+          <w:rFonts w:cs="Times New Roman"/>
+        </w:rPr>
+        <w:t>available in commercial software</w:t>
       </w:r>
       <w:r>
         <w:rPr>
@@ -23396,67 +23331,13 @@
         <w:rPr>
           <w:rFonts w:cs="Times New Roman"/>
         </w:rPr>
-        <w:t xml:space="preserve"> </w:t>
-      </w:r>
-      <w:r>
-        <w:rPr>
-          <w:rFonts w:cs="Times New Roman"/>
-        </w:rPr>
-        <w:t>To allow further autom</w:t>
-      </w:r>
-      <w:r>
-        <w:rPr>
-          <w:rFonts w:cs="Times New Roman"/>
-        </w:rPr>
-        <w:t>at</w:t>
-      </w:r>
-      <w:r>
-        <w:rPr>
-          <w:rFonts w:cs="Times New Roman"/>
-        </w:rPr>
-        <w:t>ion it would be rather helpfu</w:t>
-      </w:r>
-      <w:r>
-        <w:rPr>
-          <w:rFonts w:cs="Times New Roman"/>
-        </w:rPr>
-        <w:t>l if all important parameters f</w:t>
-      </w:r>
-      <w:r>
-        <w:rPr>
-          <w:rFonts w:cs="Times New Roman"/>
-        </w:rPr>
-        <w:t>r</w:t>
-      </w:r>
-      <w:r>
-        <w:rPr>
-          <w:rFonts w:cs="Times New Roman"/>
-        </w:rPr>
-        <w:t>om</w:t>
-      </w:r>
-      <w:r>
-        <w:rPr>
-          <w:rFonts w:cs="Times New Roman"/>
-        </w:rPr>
-        <w:t xml:space="preserve"> a measurement were dire</w:t>
-      </w:r>
-      <w:r>
-        <w:rPr>
-          <w:rFonts w:cs="Times New Roman"/>
-        </w:rPr>
-        <w:t xml:space="preserve">ctly available in an easily parsable </w:t>
-      </w:r>
-      <w:r>
-        <w:rPr>
-          <w:rFonts w:cs="Times New Roman"/>
-        </w:rPr>
-        <w:t>format</w:t>
-      </w:r>
-      <w:r>
-        <w:rPr>
-          <w:rFonts w:cs="Times New Roman"/>
-        </w:rPr>
-        <w:t xml:space="preserve"> to reduce</w:t>
+        <w:t xml:space="preserve"> Our platform-independent and vendor-agnostic implementation is designed to fill this gap, relying on a state-of-the-art</w:t>
+      </w:r>
+      <w:r>
+        <w:rPr>
+          <w:rFonts w:cs="Times New Roman"/>
+        </w:rPr>
+        <w:t xml:space="preserve"> technology stack</w:t>
       </w:r>
       <w:r>
         <w:rPr>
@@ -23576,13 +23457,6 @@
           <w:kern w:val="22"/>
           <w:szCs w:val="19"/>
         </w:rPr>
-        <w:t>de</w:t>
-      </w:r>
-      <w:r>
-        <w:rPr>
-          <w:kern w:val="22"/>
-          <w:szCs w:val="19"/>
-        </w:rPr>
         <w:t>repository for the</w:t>
       </w:r>
       <w:r>
@@ -23684,15 +23558,6 @@
         </w:rPr>
         <w:t>, 2014.</w:t>
       </w:r>
-      <w:r>
-        <w:rPr>
-          <w:noProof/>
-          <w:sz w:val="18"/>
-        </w:rPr>
-        <w:t>7</w:t>
-      </w:r>
-      <w:bookmarkStart w:id="4" w:name="_GoBack"/>
-      <w:bookmarkEnd w:id="4"/>
     </w:p>
     <w:sectPr>
       <w:pgSz w:w="12240" w:h="15840"/>
@@ -23706,7 +23571,7 @@
 
 <file path=word/comments.xml><?xml version="1.0" encoding="utf-8"?>
 <w:comments xmlns:wpc="http://schemas.microsoft.com/office/word/2010/wordprocessingCanvas" xmlns:cx="http://schemas.microsoft.com/office/drawing/2014/chartex" xmlns:mc="http://schemas.openxmlformats.org/markup-compatibility/2006" xmlns:o="urn:schemas-microsoft-com:office:office" xmlns:r="http://schemas.openxmlformats.org/officeDocument/2006/relationships" xmlns:m="http://schemas.openxmlformats.org/officeDocument/2006/math" xmlns:v="urn:schemas-microsoft-com:vml" xmlns:wp14="http://schemas.microsoft.com/office/word/2010/wordprocessingDrawing" xmlns:wp="http://schemas.openxmlformats.org/drawingml/2006/wordprocessingDrawing" xmlns:w10="urn:schemas-microsoft-com:office:word" xmlns:w="http://schemas.openxmlformats.org/wordprocessingml/2006/main" xmlns:w14="http://schemas.microsoft.com/office/word/2010/wordml" xmlns:w15="http://schemas.microsoft.com/office/word/2012/wordml" xmlns:w16se="http://schemas.microsoft.com/office/word/2015/wordml/symex" xmlns:wpg="http://schemas.microsoft.com/office/word/2010/wordprocessingGroup" xmlns:wpi="http://schemas.microsoft.com/office/word/2010/wordprocessingInk" xmlns:wne="http://schemas.microsoft.com/office/word/2006/wordml" xmlns:wps="http://schemas.microsoft.com/office/word/2010/wordprocessingShape" mc:Ignorable="w14 w15 w16se wp14">
-  <w:comment w:id="0" w:author="Benedikt" w:date="2020-06-22T02:43:00Z" w:initials="B">
+  <w:comment w:id="1" w:author="Benedikt" w:date="2020-06-22T02:43:00Z" w:initials="B">
     <w:p>
       <w:pPr>
         <w:pStyle w:val="CommentText"/>
@@ -23722,7 +23587,7 @@
       </w:r>
     </w:p>
   </w:comment>
-  <w:comment w:id="1" w:author="Benedikt" w:date="2020-06-27T02:04:00Z" w:initials="B">
+  <w:comment w:id="2" w:author="Benedikt" w:date="2020-06-27T02:04:00Z" w:initials="B">
     <w:p>
       <w:pPr>
         <w:pStyle w:val="CommentText"/>
@@ -23738,7 +23603,7 @@
       </w:r>
     </w:p>
   </w:comment>
-  <w:comment w:id="2" w:author="Benedikt" w:date="2020-06-26T19:45:00Z" w:initials="B">
+  <w:comment w:id="3" w:author="Benedikt" w:date="2020-06-26T19:45:00Z" w:initials="B">
     <w:p>
       <w:pPr>
         <w:pStyle w:val="CommentText"/>
@@ -23754,7 +23619,7 @@
       </w:r>
     </w:p>
   </w:comment>
-  <w:comment w:id="3" w:author="Benedikt" w:date="2020-06-27T02:04:00Z" w:initials="B">
+  <w:comment w:id="4" w:author="Benedikt" w:date="2020-06-27T02:04:00Z" w:initials="B">
     <w:p>
       <w:pPr>
         <w:pStyle w:val="CommentText"/>
@@ -25305,7 +25170,7 @@
 </file>
 
 <file path=customXml/itemProps1.xml><?xml version="1.0" encoding="utf-8"?>
-<ds:datastoreItem xmlns:ds="http://schemas.openxmlformats.org/officeDocument/2006/customXml" ds:itemID="{057F1E6C-0C37-4254-AC20-69B81284352C}">
+<ds:datastoreItem xmlns:ds="http://schemas.openxmlformats.org/officeDocument/2006/customXml" ds:itemID="{65717131-ED46-4423-B163-7DF79B87C1C8}">
   <ds:schemaRefs>
     <ds:schemaRef ds:uri="http://schemas.openxmlformats.org/officeDocument/2006/bibliography"/>
   </ds:schemaRefs>

</xml_diff>